<commit_message>
Added screenshots for user guidelines for mobile application.
</commit_message>
<xml_diff>
--- a/SoyaShrestha_77356846_ProductionProject/Product_Presentation_SoyaShrestha77356846/3. Monitoring and Controlling/Testing and Evaluation/User_MobileApplication_Testing.docx
+++ b/SoyaShrestha_77356846_ProductionProject/Product_Presentation_SoyaShrestha77356846/3. Monitoring and Controlling/Testing and Evaluation/User_MobileApplication_Testing.docx
@@ -209,28 +209,6 @@
     <w:p>
       <w:pPr>
         <w:pStyle w:val="ListParagraph"/>
-        <w:numPr>
-          <w:ilvl w:val="0"/>
-          <w:numId w:val="2"/>
-        </w:numPr>
-        <w:rPr>
-          <w:rFonts w:ascii="Arial" w:hAnsi="Arial" w:cs="Arial"/>
-          <w:b/>
-          <w:bCs/>
-          <w:color w:val="FF0000"/>
-        </w:rPr>
-      </w:pPr>
-      <w:r>
-        <w:rPr>
-          <w:rFonts w:ascii="Arial" w:hAnsi="Arial" w:cs="Arial"/>
-          <w:color w:val="FF0000"/>
-        </w:rPr>
-        <w:t>If user signups with invalid phone number, an error message is displayed.</w:t>
-      </w:r>
-    </w:p>
-    <w:p>
-      <w:pPr>
-        <w:pStyle w:val="ListParagraph"/>
         <w:rPr>
           <w:rFonts w:ascii="Arial" w:hAnsi="Arial" w:cs="Arial"/>
           <w:b/>
@@ -265,7 +243,21 @@
         <w:rPr>
           <w:rFonts w:ascii="Arial" w:hAnsi="Arial" w:cs="Arial"/>
         </w:rPr>
-        <w:t>If user tries to signup with email address already in use, then the user receives an error message is displayed stating the email is already in use.</w:t>
+        <w:t xml:space="preserve">If user tries to </w:t>
+      </w:r>
+      <w:proofErr w:type="spellStart"/>
+      <w:r>
+        <w:rPr>
+          <w:rFonts w:ascii="Arial" w:hAnsi="Arial" w:cs="Arial"/>
+        </w:rPr>
+        <w:t>signup</w:t>
+      </w:r>
+      <w:proofErr w:type="spellEnd"/>
+      <w:r>
+        <w:rPr>
+          <w:rFonts w:ascii="Arial" w:hAnsi="Arial" w:cs="Arial"/>
+        </w:rPr>
+        <w:t xml:space="preserve"> with email address already in use, then the user receives an error message is displayed stating the email is already in use.</w:t>
       </w:r>
     </w:p>
     <w:p>
@@ -495,7 +487,6 @@
           <w:b/>
           <w:bCs/>
         </w:rPr>
-        <w:lastRenderedPageBreak/>
         <w:t>Vitals page</w:t>
       </w:r>
     </w:p>
@@ -516,6 +507,7 @@
         <w:rPr>
           <w:rFonts w:ascii="Arial" w:hAnsi="Arial" w:cs="Arial"/>
         </w:rPr>
+        <w:lastRenderedPageBreak/>
         <w:t>If measurement is not updated user can click on refresh button, which should update the readings.</w:t>
       </w:r>
     </w:p>

</xml_diff>

<commit_message>
Added screenshots for testing and evaluation of mobile application.
</commit_message>
<xml_diff>
--- a/SoyaShrestha_77356846_ProductionProject/Product_Presentation_SoyaShrestha77356846/3. Monitoring and Controlling/Testing and Evaluation/User_MobileApplication_Testing.docx
+++ b/SoyaShrestha_77356846_ProductionProject/Product_Presentation_SoyaShrestha77356846/3. Monitoring and Controlling/Testing and Evaluation/User_MobileApplication_Testing.docx
@@ -22,6 +22,7 @@
     </w:p>
     <w:p>
       <w:pPr>
+        <w:jc w:val="center"/>
         <w:rPr>
           <w:rFonts w:ascii="Arial" w:hAnsi="Arial" w:cs="Arial"/>
           <w:b/>
@@ -69,7 +70,25 @@
         <w:rPr>
           <w:rFonts w:ascii="Arial" w:hAnsi="Arial" w:cs="Arial"/>
         </w:rPr>
-        <w:t>If the user logins with invalid email, user is asked to enter a valid email address.</w:t>
+        <w:t>If the user logins with invalid email</w:t>
+      </w:r>
+      <w:r>
+        <w:rPr>
+          <w:rFonts w:ascii="Arial" w:hAnsi="Arial" w:cs="Arial"/>
+        </w:rPr>
+        <w:t xml:space="preserve"> or password</w:t>
+      </w:r>
+      <w:r>
+        <w:rPr>
+          <w:rFonts w:ascii="Arial" w:hAnsi="Arial" w:cs="Arial"/>
+        </w:rPr>
+        <w:t>, user is asked to enter a valid email address</w:t>
+      </w:r>
+      <w:r>
+        <w:rPr>
+          <w:rFonts w:ascii="Arial" w:hAnsi="Arial" w:cs="Arial"/>
+        </w:rPr>
+        <w:t xml:space="preserve"> or password.</w:t>
       </w:r>
     </w:p>
     <w:p>
@@ -83,42 +102,212 @@
     <w:p>
       <w:pPr>
         <w:pStyle w:val="ListParagraph"/>
-        <w:numPr>
-          <w:ilvl w:val="0"/>
-          <w:numId w:val="1"/>
-        </w:numPr>
-        <w:rPr>
-          <w:rFonts w:ascii="Arial" w:hAnsi="Arial" w:cs="Arial"/>
-        </w:rPr>
-      </w:pPr>
-      <w:r>
-        <w:rPr>
-          <w:rFonts w:ascii="Arial" w:hAnsi="Arial" w:cs="Arial"/>
-        </w:rPr>
-        <w:t>If the user logins with invalid password, an authentication failed message is seen.</w:t>
-      </w:r>
-    </w:p>
-    <w:p>
-      <w:pPr>
-        <w:rPr>
-          <w:rFonts w:ascii="Arial" w:hAnsi="Arial" w:cs="Arial"/>
-        </w:rPr>
-      </w:pPr>
-    </w:p>
-    <w:p>
-      <w:pPr>
-        <w:rPr>
-          <w:rFonts w:ascii="Arial" w:hAnsi="Arial" w:cs="Arial"/>
-          <w:b/>
-          <w:bCs/>
-        </w:rPr>
-      </w:pPr>
-      <w:r>
-        <w:rPr>
-          <w:rFonts w:ascii="Arial" w:hAnsi="Arial" w:cs="Arial"/>
-          <w:b/>
-          <w:bCs/>
-        </w:rPr>
+        <w:rPr>
+          <w:rFonts w:ascii="Arial" w:hAnsi="Arial" w:cs="Arial"/>
+        </w:rPr>
+      </w:pPr>
+    </w:p>
+    <w:p>
+      <w:pPr>
+        <w:pStyle w:val="ListParagraph"/>
+        <w:jc w:val="center"/>
+        <w:rPr>
+          <w:rFonts w:ascii="Arial" w:hAnsi="Arial" w:cs="Arial"/>
+        </w:rPr>
+      </w:pPr>
+      <w:r>
+        <w:rPr>
+          <w:rFonts w:ascii="Arial" w:hAnsi="Arial" w:cs="Arial"/>
+        </w:rPr>
+        <w:drawing>
+          <wp:inline distT="0" distB="0" distL="0" distR="0" wp14:anchorId="5FFF2143" wp14:editId="4AE2797C">
+            <wp:extent cx="1720800" cy="3537122"/>
+            <wp:effectExtent l="0" t="0" r="0" b="6350"/>
+            <wp:docPr id="1796496611" name="Picture 9"/>
+            <wp:cNvGraphicFramePr>
+              <a:graphicFrameLocks xmlns:a="http://schemas.openxmlformats.org/drawingml/2006/main" noChangeAspect="1"/>
+            </wp:cNvGraphicFramePr>
+            <a:graphic xmlns:a="http://schemas.openxmlformats.org/drawingml/2006/main">
+              <a:graphicData uri="http://schemas.openxmlformats.org/drawingml/2006/picture">
+                <pic:pic xmlns:pic="http://schemas.openxmlformats.org/drawingml/2006/picture">
+                  <pic:nvPicPr>
+                    <pic:cNvPr id="0" name="Picture 6"/>
+                    <pic:cNvPicPr>
+                      <a:picLocks noChangeAspect="1" noChangeArrowheads="1"/>
+                    </pic:cNvPicPr>
+                  </pic:nvPicPr>
+                  <pic:blipFill>
+                    <a:blip r:embed="rId5" cstate="print">
+                      <a:extLst>
+                        <a:ext uri="{28A0092B-C50C-407E-A947-70E740481C1C}">
+                          <a14:useLocalDpi xmlns:a14="http://schemas.microsoft.com/office/drawing/2010/main" val="0"/>
+                        </a:ext>
+                      </a:extLst>
+                    </a:blip>
+                    <a:srcRect/>
+                    <a:stretch>
+                      <a:fillRect/>
+                    </a:stretch>
+                  </pic:blipFill>
+                  <pic:spPr bwMode="auto">
+                    <a:xfrm>
+                      <a:off x="0" y="0"/>
+                      <a:ext cx="1743859" cy="3584520"/>
+                    </a:xfrm>
+                    <a:prstGeom prst="rect">
+                      <a:avLst/>
+                    </a:prstGeom>
+                    <a:noFill/>
+                    <a:ln>
+                      <a:noFill/>
+                    </a:ln>
+                  </pic:spPr>
+                </pic:pic>
+              </a:graphicData>
+            </a:graphic>
+          </wp:inline>
+        </w:drawing>
+      </w:r>
+    </w:p>
+    <w:p>
+      <w:pPr>
+        <w:pStyle w:val="ListParagraph"/>
+        <w:jc w:val="center"/>
+        <w:rPr>
+          <w:rFonts w:ascii="Arial" w:hAnsi="Arial" w:cs="Arial"/>
+        </w:rPr>
+      </w:pPr>
+    </w:p>
+    <w:p>
+      <w:pPr>
+        <w:pStyle w:val="ListParagraph"/>
+        <w:jc w:val="center"/>
+        <w:rPr>
+          <w:rFonts w:ascii="Arial" w:hAnsi="Arial" w:cs="Arial"/>
+        </w:rPr>
+      </w:pPr>
+    </w:p>
+    <w:p>
+      <w:pPr>
+        <w:pStyle w:val="ListParagraph"/>
+        <w:jc w:val="center"/>
+        <w:rPr>
+          <w:rFonts w:ascii="Arial" w:hAnsi="Arial" w:cs="Arial"/>
+        </w:rPr>
+      </w:pPr>
+    </w:p>
+    <w:p>
+      <w:pPr>
+        <w:pStyle w:val="ListParagraph"/>
+        <w:jc w:val="center"/>
+        <w:rPr>
+          <w:rFonts w:ascii="Arial" w:hAnsi="Arial" w:cs="Arial"/>
+        </w:rPr>
+      </w:pPr>
+    </w:p>
+    <w:p>
+      <w:pPr>
+        <w:pStyle w:val="ListParagraph"/>
+        <w:jc w:val="center"/>
+        <w:rPr>
+          <w:rFonts w:ascii="Arial" w:hAnsi="Arial" w:cs="Arial"/>
+        </w:rPr>
+      </w:pPr>
+    </w:p>
+    <w:p>
+      <w:pPr>
+        <w:pStyle w:val="ListParagraph"/>
+        <w:jc w:val="center"/>
+        <w:rPr>
+          <w:rFonts w:ascii="Arial" w:hAnsi="Arial" w:cs="Arial"/>
+        </w:rPr>
+      </w:pPr>
+    </w:p>
+    <w:p>
+      <w:pPr>
+        <w:pStyle w:val="ListParagraph"/>
+        <w:jc w:val="center"/>
+        <w:rPr>
+          <w:rFonts w:ascii="Arial" w:hAnsi="Arial" w:cs="Arial"/>
+        </w:rPr>
+      </w:pPr>
+    </w:p>
+    <w:p>
+      <w:pPr>
+        <w:pStyle w:val="ListParagraph"/>
+        <w:jc w:val="center"/>
+        <w:rPr>
+          <w:rFonts w:ascii="Arial" w:hAnsi="Arial" w:cs="Arial"/>
+        </w:rPr>
+      </w:pPr>
+    </w:p>
+    <w:p>
+      <w:pPr>
+        <w:pStyle w:val="ListParagraph"/>
+        <w:jc w:val="center"/>
+        <w:rPr>
+          <w:rFonts w:ascii="Arial" w:hAnsi="Arial" w:cs="Arial"/>
+        </w:rPr>
+      </w:pPr>
+    </w:p>
+    <w:p>
+      <w:pPr>
+        <w:pStyle w:val="ListParagraph"/>
+        <w:jc w:val="center"/>
+        <w:rPr>
+          <w:rFonts w:ascii="Arial" w:hAnsi="Arial" w:cs="Arial"/>
+        </w:rPr>
+      </w:pPr>
+    </w:p>
+    <w:p>
+      <w:pPr>
+        <w:pStyle w:val="ListParagraph"/>
+        <w:jc w:val="center"/>
+        <w:rPr>
+          <w:rFonts w:ascii="Arial" w:hAnsi="Arial" w:cs="Arial"/>
+        </w:rPr>
+      </w:pPr>
+    </w:p>
+    <w:p>
+      <w:pPr>
+        <w:pStyle w:val="ListParagraph"/>
+        <w:jc w:val="center"/>
+        <w:rPr>
+          <w:rFonts w:ascii="Arial" w:hAnsi="Arial" w:cs="Arial"/>
+        </w:rPr>
+      </w:pPr>
+    </w:p>
+    <w:p>
+      <w:pPr>
+        <w:pStyle w:val="ListParagraph"/>
+        <w:jc w:val="center"/>
+        <w:rPr>
+          <w:rFonts w:ascii="Arial" w:hAnsi="Arial" w:cs="Arial"/>
+        </w:rPr>
+      </w:pPr>
+    </w:p>
+    <w:p>
+      <w:pPr>
+        <w:rPr>
+          <w:rFonts w:ascii="Arial" w:hAnsi="Arial" w:cs="Arial"/>
+        </w:rPr>
+      </w:pPr>
+    </w:p>
+    <w:p>
+      <w:pPr>
+        <w:rPr>
+          <w:rFonts w:ascii="Arial" w:hAnsi="Arial" w:cs="Arial"/>
+          <w:b/>
+          <w:bCs/>
+        </w:rPr>
+      </w:pPr>
+      <w:r>
+        <w:rPr>
+          <w:rFonts w:ascii="Arial" w:hAnsi="Arial" w:cs="Arial"/>
+          <w:b/>
+          <w:bCs/>
+        </w:rPr>
+        <w:lastRenderedPageBreak/>
         <w:t>S</w:t>
       </w:r>
       <w:r>
@@ -163,12 +352,97 @@
         <w:rPr>
           <w:rFonts w:ascii="Arial" w:hAnsi="Arial" w:cs="Arial"/>
         </w:rPr>
-        <w:t>If user signups with invalid email, error message is seen which states the email is in wrong format.</w:t>
+        <w:t>If user signups with invalid email, error message is seen which states the email is in wrong format</w:t>
+      </w:r>
+      <w:r>
+        <w:rPr>
+          <w:rFonts w:ascii="Arial" w:hAnsi="Arial" w:cs="Arial"/>
+        </w:rPr>
+        <w:t>.</w:t>
       </w:r>
     </w:p>
     <w:p>
       <w:pPr>
         <w:pStyle w:val="ListParagraph"/>
+        <w:rPr>
+          <w:rFonts w:ascii="Arial" w:hAnsi="Arial" w:cs="Arial"/>
+          <w:b/>
+          <w:bCs/>
+        </w:rPr>
+      </w:pPr>
+    </w:p>
+    <w:p>
+      <w:pPr>
+        <w:pStyle w:val="ListParagraph"/>
+        <w:rPr>
+          <w:rFonts w:ascii="Arial" w:hAnsi="Arial" w:cs="Arial"/>
+          <w:b/>
+          <w:bCs/>
+        </w:rPr>
+      </w:pPr>
+    </w:p>
+    <w:p>
+      <w:pPr>
+        <w:pStyle w:val="ListParagraph"/>
+        <w:jc w:val="center"/>
+        <w:rPr>
+          <w:rFonts w:ascii="Arial" w:hAnsi="Arial" w:cs="Arial"/>
+          <w:b/>
+          <w:bCs/>
+        </w:rPr>
+      </w:pPr>
+      <w:r>
+        <w:rPr>
+          <w:rFonts w:ascii="Arial" w:hAnsi="Arial" w:cs="Arial"/>
+          <w:noProof/>
+        </w:rPr>
+        <w:drawing>
+          <wp:inline distT="0" distB="0" distL="0" distR="0" wp14:anchorId="5F7B325E" wp14:editId="2F70D828">
+            <wp:extent cx="1383597" cy="2844000"/>
+            <wp:effectExtent l="0" t="0" r="7620" b="0"/>
+            <wp:docPr id="1319113130" name="Picture 1"/>
+            <wp:cNvGraphicFramePr>
+              <a:graphicFrameLocks xmlns:a="http://schemas.openxmlformats.org/drawingml/2006/main" noChangeAspect="1"/>
+            </wp:cNvGraphicFramePr>
+            <a:graphic xmlns:a="http://schemas.openxmlformats.org/drawingml/2006/main">
+              <a:graphicData uri="http://schemas.openxmlformats.org/drawingml/2006/picture">
+                <pic:pic xmlns:pic="http://schemas.openxmlformats.org/drawingml/2006/picture">
+                  <pic:nvPicPr>
+                    <pic:cNvPr id="1319113130" name="Picture 1319113130"/>
+                    <pic:cNvPicPr/>
+                  </pic:nvPicPr>
+                  <pic:blipFill>
+                    <a:blip r:embed="rId6" cstate="print">
+                      <a:extLst>
+                        <a:ext uri="{28A0092B-C50C-407E-A947-70E740481C1C}">
+                          <a14:useLocalDpi xmlns:a14="http://schemas.microsoft.com/office/drawing/2010/main" val="0"/>
+                        </a:ext>
+                      </a:extLst>
+                    </a:blip>
+                    <a:stretch>
+                      <a:fillRect/>
+                    </a:stretch>
+                  </pic:blipFill>
+                  <pic:spPr>
+                    <a:xfrm>
+                      <a:off x="0" y="0"/>
+                      <a:ext cx="1411869" cy="2902113"/>
+                    </a:xfrm>
+                    <a:prstGeom prst="rect">
+                      <a:avLst/>
+                    </a:prstGeom>
+                  </pic:spPr>
+                </pic:pic>
+              </a:graphicData>
+            </a:graphic>
+          </wp:inline>
+        </w:drawing>
+      </w:r>
+    </w:p>
+    <w:p>
+      <w:pPr>
+        <w:pStyle w:val="ListParagraph"/>
+        <w:jc w:val="center"/>
         <w:rPr>
           <w:rFonts w:ascii="Arial" w:hAnsi="Arial" w:cs="Arial"/>
           <w:b/>
@@ -209,22 +483,62 @@
     <w:p>
       <w:pPr>
         <w:pStyle w:val="ListParagraph"/>
-        <w:rPr>
-          <w:rFonts w:ascii="Arial" w:hAnsi="Arial" w:cs="Arial"/>
-          <w:b/>
-          <w:bCs/>
-        </w:rPr>
-      </w:pPr>
-    </w:p>
-    <w:p>
-      <w:pPr>
-        <w:pStyle w:val="ListParagraph"/>
-        <w:rPr>
-          <w:rFonts w:ascii="Arial" w:hAnsi="Arial" w:cs="Arial"/>
-          <w:b/>
-          <w:bCs/>
-        </w:rPr>
-      </w:pPr>
+        <w:jc w:val="center"/>
+        <w:rPr>
+          <w:rFonts w:ascii="Arial" w:hAnsi="Arial" w:cs="Arial"/>
+          <w:b/>
+          <w:bCs/>
+        </w:rPr>
+      </w:pPr>
+      <w:r>
+        <w:rPr>
+          <w:rFonts w:ascii="Arial" w:hAnsi="Arial" w:cs="Arial"/>
+          <w:b/>
+          <w:bCs/>
+          <w:noProof/>
+        </w:rPr>
+        <w:drawing>
+          <wp:inline distT="0" distB="0" distL="0" distR="0" wp14:anchorId="6D97E88C" wp14:editId="4FB35FD9">
+            <wp:extent cx="1540800" cy="3167130"/>
+            <wp:effectExtent l="0" t="0" r="2540" b="0"/>
+            <wp:docPr id="319558848" name="Picture 2"/>
+            <wp:cNvGraphicFramePr>
+              <a:graphicFrameLocks xmlns:a="http://schemas.openxmlformats.org/drawingml/2006/main" noChangeAspect="1"/>
+            </wp:cNvGraphicFramePr>
+            <a:graphic xmlns:a="http://schemas.openxmlformats.org/drawingml/2006/main">
+              <a:graphicData uri="http://schemas.openxmlformats.org/drawingml/2006/picture">
+                <pic:pic xmlns:pic="http://schemas.openxmlformats.org/drawingml/2006/picture">
+                  <pic:nvPicPr>
+                    <pic:cNvPr id="319558848" name="Picture 319558848"/>
+                    <pic:cNvPicPr/>
+                  </pic:nvPicPr>
+                  <pic:blipFill>
+                    <a:blip r:embed="rId7" cstate="print">
+                      <a:extLst>
+                        <a:ext uri="{28A0092B-C50C-407E-A947-70E740481C1C}">
+                          <a14:useLocalDpi xmlns:a14="http://schemas.microsoft.com/office/drawing/2010/main" val="0"/>
+                        </a:ext>
+                      </a:extLst>
+                    </a:blip>
+                    <a:stretch>
+                      <a:fillRect/>
+                    </a:stretch>
+                  </pic:blipFill>
+                  <pic:spPr>
+                    <a:xfrm>
+                      <a:off x="0" y="0"/>
+                      <a:ext cx="1561405" cy="3209484"/>
+                    </a:xfrm>
+                    <a:prstGeom prst="rect">
+                      <a:avLst/>
+                    </a:prstGeom>
+                  </pic:spPr>
+                </pic:pic>
+              </a:graphicData>
+            </a:graphic>
+          </wp:inline>
+        </w:drawing>
+      </w:r>
     </w:p>
     <w:p>
       <w:pPr>
@@ -243,26 +557,94 @@
         <w:rPr>
           <w:rFonts w:ascii="Arial" w:hAnsi="Arial" w:cs="Arial"/>
         </w:rPr>
-        <w:t xml:space="preserve">If user tries to </w:t>
-      </w:r>
-      <w:proofErr w:type="spellStart"/>
-      <w:r>
-        <w:rPr>
-          <w:rFonts w:ascii="Arial" w:hAnsi="Arial" w:cs="Arial"/>
-        </w:rPr>
-        <w:t>signup</w:t>
-      </w:r>
-      <w:proofErr w:type="spellEnd"/>
-      <w:r>
-        <w:rPr>
-          <w:rFonts w:ascii="Arial" w:hAnsi="Arial" w:cs="Arial"/>
-        </w:rPr>
-        <w:t xml:space="preserve"> with email address already in use, then the user receives an error message is displayed stating the email is already in use.</w:t>
-      </w:r>
-    </w:p>
-    <w:p>
-      <w:pPr>
-        <w:ind w:left="360"/>
+        <w:lastRenderedPageBreak/>
+        <w:t>If user tries to sign</w:t>
+      </w:r>
+      <w:r>
+        <w:rPr>
+          <w:rFonts w:ascii="Arial" w:hAnsi="Arial" w:cs="Arial"/>
+        </w:rPr>
+        <w:t xml:space="preserve"> </w:t>
+      </w:r>
+      <w:r>
+        <w:rPr>
+          <w:rFonts w:ascii="Arial" w:hAnsi="Arial" w:cs="Arial"/>
+        </w:rPr>
+        <w:t>up with email address already in use, then the user receives an error message is displayed stating the email is already in use.</w:t>
+      </w:r>
+    </w:p>
+    <w:p>
+      <w:pPr>
+        <w:pStyle w:val="ListParagraph"/>
+        <w:rPr>
+          <w:rFonts w:ascii="Arial" w:hAnsi="Arial" w:cs="Arial"/>
+          <w:b/>
+          <w:bCs/>
+        </w:rPr>
+      </w:pPr>
+    </w:p>
+    <w:p>
+      <w:pPr>
+        <w:pStyle w:val="ListParagraph"/>
+        <w:jc w:val="center"/>
+        <w:rPr>
+          <w:rFonts w:ascii="Arial" w:hAnsi="Arial" w:cs="Arial"/>
+          <w:b/>
+          <w:bCs/>
+        </w:rPr>
+      </w:pPr>
+      <w:r>
+        <w:rPr>
+          <w:rFonts w:ascii="Arial" w:hAnsi="Arial" w:cs="Arial"/>
+          <w:b/>
+          <w:bCs/>
+          <w:noProof/>
+        </w:rPr>
+        <w:drawing>
+          <wp:inline distT="0" distB="0" distL="0" distR="0" wp14:anchorId="205EA615" wp14:editId="71461A2D">
+            <wp:extent cx="1558736" cy="3204000"/>
+            <wp:effectExtent l="0" t="0" r="3810" b="0"/>
+            <wp:docPr id="1154917852" name="Picture 3"/>
+            <wp:cNvGraphicFramePr>
+              <a:graphicFrameLocks xmlns:a="http://schemas.openxmlformats.org/drawingml/2006/main" noChangeAspect="1"/>
+            </wp:cNvGraphicFramePr>
+            <a:graphic xmlns:a="http://schemas.openxmlformats.org/drawingml/2006/main">
+              <a:graphicData uri="http://schemas.openxmlformats.org/drawingml/2006/picture">
+                <pic:pic xmlns:pic="http://schemas.openxmlformats.org/drawingml/2006/picture">
+                  <pic:nvPicPr>
+                    <pic:cNvPr id="1154917852" name="Picture 1154917852"/>
+                    <pic:cNvPicPr/>
+                  </pic:nvPicPr>
+                  <pic:blipFill>
+                    <a:blip r:embed="rId8" cstate="print">
+                      <a:extLst>
+                        <a:ext uri="{28A0092B-C50C-407E-A947-70E740481C1C}">
+                          <a14:useLocalDpi xmlns:a14="http://schemas.microsoft.com/office/drawing/2010/main" val="0"/>
+                        </a:ext>
+                      </a:extLst>
+                    </a:blip>
+                    <a:stretch>
+                      <a:fillRect/>
+                    </a:stretch>
+                  </pic:blipFill>
+                  <pic:spPr>
+                    <a:xfrm>
+                      <a:off x="0" y="0"/>
+                      <a:ext cx="1577216" cy="3241986"/>
+                    </a:xfrm>
+                    <a:prstGeom prst="rect">
+                      <a:avLst/>
+                    </a:prstGeom>
+                  </pic:spPr>
+                </pic:pic>
+              </a:graphicData>
+            </a:graphic>
+          </wp:inline>
+        </w:drawing>
+      </w:r>
+    </w:p>
+    <w:p>
+      <w:pPr>
         <w:rPr>
           <w:rFonts w:ascii="Arial" w:hAnsi="Arial" w:cs="Arial"/>
           <w:b/>
@@ -309,6 +691,66 @@
     </w:p>
     <w:p>
       <w:pPr>
+        <w:pStyle w:val="NormalWeb"/>
+        <w:ind w:left="720"/>
+        <w:jc w:val="center"/>
+      </w:pPr>
+      <w:r>
+        <w:rPr>
+          <w:noProof/>
+        </w:rPr>
+        <w:drawing>
+          <wp:inline distT="0" distB="0" distL="0" distR="0" wp14:anchorId="0A9F5125" wp14:editId="11A5A1F0">
+            <wp:extent cx="1594018" cy="3276000"/>
+            <wp:effectExtent l="0" t="0" r="6350" b="635"/>
+            <wp:docPr id="1453359345" name="Picture 11"/>
+            <wp:cNvGraphicFramePr>
+              <a:graphicFrameLocks xmlns:a="http://schemas.openxmlformats.org/drawingml/2006/main" noChangeAspect="1"/>
+            </wp:cNvGraphicFramePr>
+            <a:graphic xmlns:a="http://schemas.openxmlformats.org/drawingml/2006/main">
+              <a:graphicData uri="http://schemas.openxmlformats.org/drawingml/2006/picture">
+                <pic:pic xmlns:pic="http://schemas.openxmlformats.org/drawingml/2006/picture">
+                  <pic:nvPicPr>
+                    <pic:cNvPr id="0" name="Picture 10"/>
+                    <pic:cNvPicPr>
+                      <a:picLocks noChangeAspect="1" noChangeArrowheads="1"/>
+                    </pic:cNvPicPr>
+                  </pic:nvPicPr>
+                  <pic:blipFill>
+                    <a:blip r:embed="rId9" cstate="print">
+                      <a:extLst>
+                        <a:ext uri="{28A0092B-C50C-407E-A947-70E740481C1C}">
+                          <a14:useLocalDpi xmlns:a14="http://schemas.microsoft.com/office/drawing/2010/main" val="0"/>
+                        </a:ext>
+                      </a:extLst>
+                    </a:blip>
+                    <a:srcRect/>
+                    <a:stretch>
+                      <a:fillRect/>
+                    </a:stretch>
+                  </pic:blipFill>
+                  <pic:spPr bwMode="auto">
+                    <a:xfrm>
+                      <a:off x="0" y="0"/>
+                      <a:ext cx="1613360" cy="3315751"/>
+                    </a:xfrm>
+                    <a:prstGeom prst="rect">
+                      <a:avLst/>
+                    </a:prstGeom>
+                    <a:noFill/>
+                    <a:ln>
+                      <a:noFill/>
+                    </a:ln>
+                  </pic:spPr>
+                </pic:pic>
+              </a:graphicData>
+            </a:graphic>
+          </wp:inline>
+        </w:drawing>
+      </w:r>
+    </w:p>
+    <w:p>
+      <w:pPr>
         <w:pStyle w:val="ListParagraph"/>
         <w:numPr>
           <w:ilvl w:val="0"/>
@@ -324,8 +766,312 @@
         <w:rPr>
           <w:rFonts w:ascii="Arial" w:hAnsi="Arial" w:cs="Arial"/>
         </w:rPr>
+        <w:lastRenderedPageBreak/>
         <w:t>Users can view their profile.</w:t>
       </w:r>
+    </w:p>
+    <w:p>
+      <w:pPr>
+        <w:rPr>
+          <w:rFonts w:ascii="Arial" w:hAnsi="Arial" w:cs="Arial"/>
+          <w:b/>
+          <w:bCs/>
+        </w:rPr>
+      </w:pPr>
+      <w:r>
+        <w:rPr>
+          <w:rFonts w:ascii="Arial" w:hAnsi="Arial" w:cs="Arial"/>
+          <w:noProof/>
+        </w:rPr>
+        <mc:AlternateContent>
+          <mc:Choice Requires="wps">
+            <w:drawing>
+              <wp:anchor distT="0" distB="0" distL="114300" distR="114300" simplePos="0" relativeHeight="251679744" behindDoc="0" locked="0" layoutInCell="1" allowOverlap="1" wp14:anchorId="7A85BF9F" wp14:editId="0BF2E09A">
+                <wp:simplePos x="0" y="0"/>
+                <wp:positionH relativeFrom="margin">
+                  <wp:posOffset>2124000</wp:posOffset>
+                </wp:positionH>
+                <wp:positionV relativeFrom="paragraph">
+                  <wp:posOffset>217840</wp:posOffset>
+                </wp:positionV>
+                <wp:extent cx="1653760" cy="1386600"/>
+                <wp:effectExtent l="0" t="0" r="80010" b="99695"/>
+                <wp:wrapNone/>
+                <wp:docPr id="1258300554" name="Connector: Elbow 5"/>
+                <wp:cNvGraphicFramePr/>
+                <a:graphic xmlns:a="http://schemas.openxmlformats.org/drawingml/2006/main">
+                  <a:graphicData uri="http://schemas.microsoft.com/office/word/2010/wordprocessingShape">
+                    <wps:wsp>
+                      <wps:cNvCnPr/>
+                      <wps:spPr>
+                        <a:xfrm>
+                          <a:off x="0" y="0"/>
+                          <a:ext cx="1653760" cy="1386600"/>
+                        </a:xfrm>
+                        <a:prstGeom prst="bentConnector3">
+                          <a:avLst>
+                            <a:gd name="adj1" fmla="val 41744"/>
+                          </a:avLst>
+                        </a:prstGeom>
+                        <a:ln w="19050">
+                          <a:solidFill>
+                            <a:srgbClr val="FF0000"/>
+                          </a:solidFill>
+                          <a:tailEnd type="triangle"/>
+                        </a:ln>
+                      </wps:spPr>
+                      <wps:style>
+                        <a:lnRef idx="1">
+                          <a:schemeClr val="accent1"/>
+                        </a:lnRef>
+                        <a:fillRef idx="0">
+                          <a:schemeClr val="accent1"/>
+                        </a:fillRef>
+                        <a:effectRef idx="0">
+                          <a:schemeClr val="accent1"/>
+                        </a:effectRef>
+                        <a:fontRef idx="minor">
+                          <a:schemeClr val="tx1"/>
+                        </a:fontRef>
+                      </wps:style>
+                      <wps:bodyPr/>
+                    </wps:wsp>
+                  </a:graphicData>
+                </a:graphic>
+                <wp14:sizeRelH relativeFrom="margin">
+                  <wp14:pctWidth>0</wp14:pctWidth>
+                </wp14:sizeRelH>
+                <wp14:sizeRelV relativeFrom="margin">
+                  <wp14:pctHeight>0</wp14:pctHeight>
+                </wp14:sizeRelV>
+              </wp:anchor>
+            </w:drawing>
+          </mc:Choice>
+          <mc:Fallback>
+            <w:pict>
+              <v:shapetype w14:anchorId="22222408" id="_x0000_t34" coordsize="21600,21600" o:spt="34" o:oned="t" adj="10800" path="m,l@0,0@0,21600,21600,21600e" filled="f">
+                <v:stroke joinstyle="miter"/>
+                <v:formulas>
+                  <v:f eqn="val #0"/>
+                </v:formulas>
+                <v:path arrowok="t" fillok="f" o:connecttype="none"/>
+                <v:handles>
+                  <v:h position="#0,center"/>
+                </v:handles>
+                <o:lock v:ext="edit" shapetype="t"/>
+              </v:shapetype>
+              <v:shape id="Connector: Elbow 5" o:spid="_x0000_s1026" type="#_x0000_t34" style="position:absolute;margin-left:167.25pt;margin-top:17.15pt;width:130.2pt;height:109.2pt;z-index:251679744;visibility:visible;mso-wrap-style:square;mso-width-percent:0;mso-height-percent:0;mso-wrap-distance-left:9pt;mso-wrap-distance-top:0;mso-wrap-distance-right:9pt;mso-wrap-distance-bottom:0;mso-position-horizontal:absolute;mso-position-horizontal-relative:margin;mso-position-vertical:absolute;mso-position-vertical-relative:text;mso-width-percent:0;mso-height-percent:0;mso-width-relative:margin;mso-height-relative:margin" o:gfxdata="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" adj="9017" strokecolor="red" strokeweight="1.5pt">
+                <v:stroke endarrow="block"/>
+                <w10:wrap anchorx="margin"/>
+              </v:shape>
+            </w:pict>
+          </mc:Fallback>
+        </mc:AlternateContent>
+      </w:r>
+      <w:r>
+        <w:rPr>
+          <w:rFonts w:ascii="Arial" w:hAnsi="Arial" w:cs="Arial"/>
+          <w:noProof/>
+        </w:rPr>
+        <mc:AlternateContent>
+          <mc:Choice Requires="wps">
+            <w:drawing>
+              <wp:anchor distT="0" distB="0" distL="114300" distR="114300" simplePos="0" relativeHeight="251683840" behindDoc="0" locked="0" layoutInCell="1" allowOverlap="1" wp14:anchorId="69C669CC" wp14:editId="5DE77C31">
+                <wp:simplePos x="0" y="0"/>
+                <wp:positionH relativeFrom="column">
+                  <wp:posOffset>1763395</wp:posOffset>
+                </wp:positionH>
+                <wp:positionV relativeFrom="paragraph">
+                  <wp:posOffset>88685</wp:posOffset>
+                </wp:positionV>
+                <wp:extent cx="349415" cy="251294"/>
+                <wp:effectExtent l="19050" t="19050" r="12700" b="15875"/>
+                <wp:wrapNone/>
+                <wp:docPr id="377482243" name="Rectangle 2"/>
+                <wp:cNvGraphicFramePr/>
+                <a:graphic xmlns:a="http://schemas.openxmlformats.org/drawingml/2006/main">
+                  <a:graphicData uri="http://schemas.microsoft.com/office/word/2010/wordprocessingShape">
+                    <wps:wsp>
+                      <wps:cNvSpPr/>
+                      <wps:spPr>
+                        <a:xfrm>
+                          <a:off x="0" y="0"/>
+                          <a:ext cx="349415" cy="251294"/>
+                        </a:xfrm>
+                        <a:prstGeom prst="rect">
+                          <a:avLst/>
+                        </a:prstGeom>
+                        <a:noFill/>
+                        <a:ln w="28575">
+                          <a:solidFill>
+                            <a:srgbClr val="FF0000"/>
+                          </a:solidFill>
+                        </a:ln>
+                      </wps:spPr>
+                      <wps:style>
+                        <a:lnRef idx="0">
+                          <a:scrgbClr r="0" g="0" b="0"/>
+                        </a:lnRef>
+                        <a:fillRef idx="0">
+                          <a:scrgbClr r="0" g="0" b="0"/>
+                        </a:fillRef>
+                        <a:effectRef idx="0">
+                          <a:scrgbClr r="0" g="0" b="0"/>
+                        </a:effectRef>
+                        <a:fontRef idx="minor">
+                          <a:schemeClr val="dk1"/>
+                        </a:fontRef>
+                      </wps:style>
+                      <wps:bodyPr rot="0" spcFirstLastPara="0" vertOverflow="overflow" horzOverflow="overflow" vert="horz" wrap="square" lIns="91440" tIns="45720" rIns="91440" bIns="45720" numCol="1" spcCol="0" rtlCol="0" fromWordArt="0" anchor="ctr" anchorCtr="0" forceAA="0" compatLnSpc="1">
+                        <a:prstTxWarp prst="textNoShape">
+                          <a:avLst/>
+                        </a:prstTxWarp>
+                        <a:noAutofit/>
+                      </wps:bodyPr>
+                    </wps:wsp>
+                  </a:graphicData>
+                </a:graphic>
+                <wp14:sizeRelH relativeFrom="margin">
+                  <wp14:pctWidth>0</wp14:pctWidth>
+                </wp14:sizeRelH>
+                <wp14:sizeRelV relativeFrom="margin">
+                  <wp14:pctHeight>0</wp14:pctHeight>
+                </wp14:sizeRelV>
+              </wp:anchor>
+            </w:drawing>
+          </mc:Choice>
+          <mc:Fallback>
+            <w:pict>
+              <v:rect w14:anchorId="1ABB7EFA" id="Rectangle 2" o:spid="_x0000_s1026" style="position:absolute;margin-left:138.85pt;margin-top:7pt;width:27.5pt;height:19.8pt;z-index:251683840;visibility:visible;mso-wrap-style:square;mso-width-percent:0;mso-height-percent:0;mso-wrap-distance-left:9pt;mso-wrap-distance-top:0;mso-wrap-distance-right:9pt;mso-wrap-distance-bottom:0;mso-position-horizontal:absolute;mso-position-horizontal-relative:text;mso-position-vertical:absolute;mso-position-vertical-relative:text;mso-width-percent:0;mso-height-percent:0;mso-width-relative:margin;mso-height-relative:margin;v-text-anchor:middle" o:gfxdata="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" filled="f" strokecolor="red" strokeweight="2.25pt"/>
+            </w:pict>
+          </mc:Fallback>
+        </mc:AlternateContent>
+      </w:r>
+      <w:r>
+        <w:rPr>
+          <w:rFonts w:ascii="Arial" w:hAnsi="Arial" w:cs="Arial"/>
+          <w:b/>
+          <w:bCs/>
+        </w:rPr>
+        <w:t xml:space="preserve">           </w:t>
+      </w:r>
+      <w:r>
+        <w:rPr>
+          <w:noProof/>
+        </w:rPr>
+        <w:drawing>
+          <wp:inline distT="0" distB="0" distL="0" distR="0" wp14:anchorId="3D73B16E" wp14:editId="249C5880">
+            <wp:extent cx="1635701" cy="3361665"/>
+            <wp:effectExtent l="0" t="0" r="3175" b="0"/>
+            <wp:docPr id="1706195616" name="Picture 11"/>
+            <wp:cNvGraphicFramePr>
+              <a:graphicFrameLocks xmlns:a="http://schemas.openxmlformats.org/drawingml/2006/main" noChangeAspect="1"/>
+            </wp:cNvGraphicFramePr>
+            <a:graphic xmlns:a="http://schemas.openxmlformats.org/drawingml/2006/main">
+              <a:graphicData uri="http://schemas.openxmlformats.org/drawingml/2006/picture">
+                <pic:pic xmlns:pic="http://schemas.openxmlformats.org/drawingml/2006/picture">
+                  <pic:nvPicPr>
+                    <pic:cNvPr id="0" name="Picture 10"/>
+                    <pic:cNvPicPr>
+                      <a:picLocks noChangeAspect="1" noChangeArrowheads="1"/>
+                    </pic:cNvPicPr>
+                  </pic:nvPicPr>
+                  <pic:blipFill>
+                    <a:blip r:embed="rId10" cstate="print">
+                      <a:extLst>
+                        <a:ext uri="{28A0092B-C50C-407E-A947-70E740481C1C}">
+                          <a14:useLocalDpi xmlns:a14="http://schemas.microsoft.com/office/drawing/2010/main" val="0"/>
+                        </a:ext>
+                      </a:extLst>
+                    </a:blip>
+                    <a:srcRect/>
+                    <a:stretch>
+                      <a:fillRect/>
+                    </a:stretch>
+                  </pic:blipFill>
+                  <pic:spPr bwMode="auto">
+                    <a:xfrm>
+                      <a:off x="0" y="0"/>
+                      <a:ext cx="1672265" cy="3436810"/>
+                    </a:xfrm>
+                    <a:prstGeom prst="rect">
+                      <a:avLst/>
+                    </a:prstGeom>
+                    <a:noFill/>
+                    <a:ln>
+                      <a:noFill/>
+                    </a:ln>
+                  </pic:spPr>
+                </pic:pic>
+              </a:graphicData>
+            </a:graphic>
+          </wp:inline>
+        </w:drawing>
+      </w:r>
+      <w:r>
+        <w:rPr>
+          <w:rFonts w:ascii="Arial" w:hAnsi="Arial" w:cs="Arial"/>
+          <w:b/>
+          <w:bCs/>
+        </w:rPr>
+        <w:t xml:space="preserve">                                       </w:t>
+      </w:r>
+      <w:r>
+        <w:rPr>
+          <w:noProof/>
+        </w:rPr>
+        <w:drawing>
+          <wp:inline distT="0" distB="0" distL="0" distR="0" wp14:anchorId="1069D5CE" wp14:editId="637BEF68">
+            <wp:extent cx="1641600" cy="3374325"/>
+            <wp:effectExtent l="0" t="0" r="0" b="0"/>
+            <wp:docPr id="1024755224" name="Picture 27"/>
+            <wp:cNvGraphicFramePr>
+              <a:graphicFrameLocks xmlns:a="http://schemas.openxmlformats.org/drawingml/2006/main" noChangeAspect="1"/>
+            </wp:cNvGraphicFramePr>
+            <a:graphic xmlns:a="http://schemas.openxmlformats.org/drawingml/2006/main">
+              <a:graphicData uri="http://schemas.openxmlformats.org/drawingml/2006/picture">
+                <pic:pic xmlns:pic="http://schemas.openxmlformats.org/drawingml/2006/picture">
+                  <pic:nvPicPr>
+                    <pic:cNvPr id="1024755224" name="Picture 1024755224"/>
+                    <pic:cNvPicPr/>
+                  </pic:nvPicPr>
+                  <pic:blipFill>
+                    <a:blip r:embed="rId11" cstate="print">
+                      <a:extLst>
+                        <a:ext uri="{28A0092B-C50C-407E-A947-70E740481C1C}">
+                          <a14:useLocalDpi xmlns:a14="http://schemas.microsoft.com/office/drawing/2010/main" val="0"/>
+                        </a:ext>
+                      </a:extLst>
+                    </a:blip>
+                    <a:stretch>
+                      <a:fillRect/>
+                    </a:stretch>
+                  </pic:blipFill>
+                  <pic:spPr>
+                    <a:xfrm>
+                      <a:off x="0" y="0"/>
+                      <a:ext cx="1671607" cy="3436005"/>
+                    </a:xfrm>
+                    <a:prstGeom prst="rect">
+                      <a:avLst/>
+                    </a:prstGeom>
+                  </pic:spPr>
+                </pic:pic>
+              </a:graphicData>
+            </a:graphic>
+          </wp:inline>
+        </w:drawing>
+      </w:r>
+    </w:p>
+    <w:p>
+      <w:pPr>
+        <w:pStyle w:val="ListParagraph"/>
+        <w:rPr>
+          <w:rFonts w:ascii="Arial" w:hAnsi="Arial" w:cs="Arial"/>
+          <w:b/>
+          <w:bCs/>
+        </w:rPr>
+      </w:pPr>
     </w:p>
     <w:p>
       <w:pPr>
@@ -349,6 +1095,298 @@
     </w:p>
     <w:p>
       <w:pPr>
+        <w:rPr>
+          <w:rFonts w:ascii="Arial" w:hAnsi="Arial" w:cs="Arial"/>
+          <w:b/>
+          <w:bCs/>
+        </w:rPr>
+      </w:pPr>
+      <w:r>
+        <w:rPr>
+          <w:rFonts w:ascii="Arial" w:hAnsi="Arial" w:cs="Arial"/>
+          <w:noProof/>
+        </w:rPr>
+        <mc:AlternateContent>
+          <mc:Choice Requires="wps">
+            <w:drawing>
+              <wp:anchor distT="0" distB="0" distL="114300" distR="114300" simplePos="0" relativeHeight="251677696" behindDoc="0" locked="0" layoutInCell="1" allowOverlap="1" wp14:anchorId="43DA4DD4" wp14:editId="12FD235E">
+                <wp:simplePos x="0" y="0"/>
+                <wp:positionH relativeFrom="margin">
+                  <wp:posOffset>878400</wp:posOffset>
+                </wp:positionH>
+                <wp:positionV relativeFrom="paragraph">
+                  <wp:posOffset>1616714</wp:posOffset>
+                </wp:positionV>
+                <wp:extent cx="3016800" cy="1627045"/>
+                <wp:effectExtent l="0" t="76200" r="0" b="30480"/>
+                <wp:wrapNone/>
+                <wp:docPr id="250213788" name="Connector: Elbow 5"/>
+                <wp:cNvGraphicFramePr/>
+                <a:graphic xmlns:a="http://schemas.openxmlformats.org/drawingml/2006/main">
+                  <a:graphicData uri="http://schemas.microsoft.com/office/word/2010/wordprocessingShape">
+                    <wps:wsp>
+                      <wps:cNvCnPr/>
+                      <wps:spPr>
+                        <a:xfrm flipV="1">
+                          <a:off x="0" y="0"/>
+                          <a:ext cx="3016800" cy="1627045"/>
+                        </a:xfrm>
+                        <a:prstGeom prst="bentConnector3">
+                          <a:avLst/>
+                        </a:prstGeom>
+                        <a:ln w="19050">
+                          <a:solidFill>
+                            <a:srgbClr val="FF0000"/>
+                          </a:solidFill>
+                          <a:tailEnd type="triangle"/>
+                        </a:ln>
+                      </wps:spPr>
+                      <wps:style>
+                        <a:lnRef idx="1">
+                          <a:schemeClr val="accent1"/>
+                        </a:lnRef>
+                        <a:fillRef idx="0">
+                          <a:schemeClr val="accent1"/>
+                        </a:fillRef>
+                        <a:effectRef idx="0">
+                          <a:schemeClr val="accent1"/>
+                        </a:effectRef>
+                        <a:fontRef idx="minor">
+                          <a:schemeClr val="tx1"/>
+                        </a:fontRef>
+                      </wps:style>
+                      <wps:bodyPr/>
+                    </wps:wsp>
+                  </a:graphicData>
+                </a:graphic>
+                <wp14:sizeRelH relativeFrom="margin">
+                  <wp14:pctWidth>0</wp14:pctWidth>
+                </wp14:sizeRelH>
+                <wp14:sizeRelV relativeFrom="margin">
+                  <wp14:pctHeight>0</wp14:pctHeight>
+                </wp14:sizeRelV>
+              </wp:anchor>
+            </w:drawing>
+          </mc:Choice>
+          <mc:Fallback>
+            <w:pict>
+              <v:shape w14:anchorId="6870F47B" id="Connector: Elbow 5" o:spid="_x0000_s1026" type="#_x0000_t34" style="position:absolute;margin-left:69.15pt;margin-top:127.3pt;width:237.55pt;height:128.1pt;flip:y;z-index:251677696;visibility:visible;mso-wrap-style:square;mso-width-percent:0;mso-height-percent:0;mso-wrap-distance-left:9pt;mso-wrap-distance-top:0;mso-wrap-distance-right:9pt;mso-wrap-distance-bottom:0;mso-position-horizontal:absolute;mso-position-horizontal-relative:margin;mso-position-vertical:absolute;mso-position-vertical-relative:text;mso-width-percent:0;mso-height-percent:0;mso-width-relative:margin;mso-height-relative:margin" o:gfxdata="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" strokecolor="red" strokeweight="1.5pt">
+                <v:stroke endarrow="block"/>
+                <w10:wrap anchorx="margin"/>
+              </v:shape>
+            </w:pict>
+          </mc:Fallback>
+        </mc:AlternateContent>
+      </w:r>
+      <w:r>
+        <w:rPr>
+          <w:rFonts w:ascii="Arial" w:hAnsi="Arial" w:cs="Arial"/>
+          <w:noProof/>
+        </w:rPr>
+        <mc:AlternateContent>
+          <mc:Choice Requires="wps">
+            <w:drawing>
+              <wp:anchor distT="0" distB="0" distL="114300" distR="114300" simplePos="0" relativeHeight="251681792" behindDoc="0" locked="0" layoutInCell="1" allowOverlap="1" wp14:anchorId="1D30ED28" wp14:editId="527636E9">
+                <wp:simplePos x="0" y="0"/>
+                <wp:positionH relativeFrom="column">
+                  <wp:posOffset>545465</wp:posOffset>
+                </wp:positionH>
+                <wp:positionV relativeFrom="paragraph">
+                  <wp:posOffset>3126955</wp:posOffset>
+                </wp:positionV>
+                <wp:extent cx="349415" cy="251294"/>
+                <wp:effectExtent l="19050" t="19050" r="12700" b="15875"/>
+                <wp:wrapNone/>
+                <wp:docPr id="51568860" name="Rectangle 2"/>
+                <wp:cNvGraphicFramePr/>
+                <a:graphic xmlns:a="http://schemas.openxmlformats.org/drawingml/2006/main">
+                  <a:graphicData uri="http://schemas.microsoft.com/office/word/2010/wordprocessingShape">
+                    <wps:wsp>
+                      <wps:cNvSpPr/>
+                      <wps:spPr>
+                        <a:xfrm>
+                          <a:off x="0" y="0"/>
+                          <a:ext cx="349415" cy="251294"/>
+                        </a:xfrm>
+                        <a:prstGeom prst="rect">
+                          <a:avLst/>
+                        </a:prstGeom>
+                        <a:noFill/>
+                        <a:ln w="28575">
+                          <a:solidFill>
+                            <a:srgbClr val="FF0000"/>
+                          </a:solidFill>
+                        </a:ln>
+                      </wps:spPr>
+                      <wps:style>
+                        <a:lnRef idx="0">
+                          <a:scrgbClr r="0" g="0" b="0"/>
+                        </a:lnRef>
+                        <a:fillRef idx="0">
+                          <a:scrgbClr r="0" g="0" b="0"/>
+                        </a:fillRef>
+                        <a:effectRef idx="0">
+                          <a:scrgbClr r="0" g="0" b="0"/>
+                        </a:effectRef>
+                        <a:fontRef idx="minor">
+                          <a:schemeClr val="dk1"/>
+                        </a:fontRef>
+                      </wps:style>
+                      <wps:bodyPr rot="0" spcFirstLastPara="0" vertOverflow="overflow" horzOverflow="overflow" vert="horz" wrap="square" lIns="91440" tIns="45720" rIns="91440" bIns="45720" numCol="1" spcCol="0" rtlCol="0" fromWordArt="0" anchor="ctr" anchorCtr="0" forceAA="0" compatLnSpc="1">
+                        <a:prstTxWarp prst="textNoShape">
+                          <a:avLst/>
+                        </a:prstTxWarp>
+                        <a:noAutofit/>
+                      </wps:bodyPr>
+                    </wps:wsp>
+                  </a:graphicData>
+                </a:graphic>
+                <wp14:sizeRelH relativeFrom="margin">
+                  <wp14:pctWidth>0</wp14:pctWidth>
+                </wp14:sizeRelH>
+                <wp14:sizeRelV relativeFrom="margin">
+                  <wp14:pctHeight>0</wp14:pctHeight>
+                </wp14:sizeRelV>
+              </wp:anchor>
+            </w:drawing>
+          </mc:Choice>
+          <mc:Fallback>
+            <w:pict>
+              <v:rect w14:anchorId="3A768453" id="Rectangle 2" o:spid="_x0000_s1026" style="position:absolute;margin-left:42.95pt;margin-top:246.2pt;width:27.5pt;height:19.8pt;z-index:251681792;visibility:visible;mso-wrap-style:square;mso-width-percent:0;mso-height-percent:0;mso-wrap-distance-left:9pt;mso-wrap-distance-top:0;mso-wrap-distance-right:9pt;mso-wrap-distance-bottom:0;mso-position-horizontal:absolute;mso-position-horizontal-relative:text;mso-position-vertical:absolute;mso-position-vertical-relative:text;mso-width-percent:0;mso-height-percent:0;mso-width-relative:margin;mso-height-relative:margin;v-text-anchor:middle" o:gfxdata="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" filled="f" strokecolor="red" strokeweight="2.25pt"/>
+            </w:pict>
+          </mc:Fallback>
+        </mc:AlternateContent>
+      </w:r>
+      <w:r>
+        <w:rPr>
+          <w:rFonts w:ascii="Arial" w:hAnsi="Arial" w:cs="Arial"/>
+          <w:b/>
+          <w:bCs/>
+        </w:rPr>
+        <w:t xml:space="preserve">          </w:t>
+      </w:r>
+      <w:r>
+        <w:rPr>
+          <w:rFonts w:ascii="Arial" w:hAnsi="Arial" w:cs="Arial"/>
+          <w:noProof/>
+        </w:rPr>
+        <w:drawing>
+          <wp:inline distT="0" distB="0" distL="0" distR="0" wp14:anchorId="6A1654A4" wp14:editId="16AFB7CF">
+            <wp:extent cx="1737378" cy="3571200"/>
+            <wp:effectExtent l="0" t="0" r="0" b="0"/>
+            <wp:docPr id="170304544" name="Picture 26"/>
+            <wp:cNvGraphicFramePr>
+              <a:graphicFrameLocks xmlns:a="http://schemas.openxmlformats.org/drawingml/2006/main" noChangeAspect="1"/>
+            </wp:cNvGraphicFramePr>
+            <a:graphic xmlns:a="http://schemas.openxmlformats.org/drawingml/2006/main">
+              <a:graphicData uri="http://schemas.openxmlformats.org/drawingml/2006/picture">
+                <pic:pic xmlns:pic="http://schemas.openxmlformats.org/drawingml/2006/picture">
+                  <pic:nvPicPr>
+                    <pic:cNvPr id="800596747" name="Picture 800596747"/>
+                    <pic:cNvPicPr/>
+                  </pic:nvPicPr>
+                  <pic:blipFill>
+                    <a:blip r:embed="rId12" cstate="print">
+                      <a:extLst>
+                        <a:ext uri="{28A0092B-C50C-407E-A947-70E740481C1C}">
+                          <a14:useLocalDpi xmlns:a14="http://schemas.microsoft.com/office/drawing/2010/main" val="0"/>
+                        </a:ext>
+                      </a:extLst>
+                    </a:blip>
+                    <a:stretch>
+                      <a:fillRect/>
+                    </a:stretch>
+                  </pic:blipFill>
+                  <pic:spPr>
+                    <a:xfrm>
+                      <a:off x="0" y="0"/>
+                      <a:ext cx="1758288" cy="3614180"/>
+                    </a:xfrm>
+                    <a:prstGeom prst="rect">
+                      <a:avLst/>
+                    </a:prstGeom>
+                  </pic:spPr>
+                </pic:pic>
+              </a:graphicData>
+            </a:graphic>
+          </wp:inline>
+        </w:drawing>
+      </w:r>
+      <w:r>
+        <w:rPr>
+          <w:rFonts w:ascii="Arial" w:hAnsi="Arial" w:cs="Arial"/>
+          <w:b/>
+          <w:bCs/>
+        </w:rPr>
+        <w:t xml:space="preserve">                                         </w:t>
+      </w:r>
+      <w:r>
+        <w:rPr>
+          <w:rFonts w:ascii="Arial" w:hAnsi="Arial" w:cs="Arial"/>
+          <w:noProof/>
+        </w:rPr>
+        <w:drawing>
+          <wp:inline distT="0" distB="0" distL="0" distR="0" wp14:anchorId="743EBCF4" wp14:editId="7F9F2086">
+            <wp:extent cx="1716361" cy="3528000"/>
+            <wp:effectExtent l="0" t="0" r="0" b="0"/>
+            <wp:docPr id="589347082" name="Picture 30"/>
+            <wp:cNvGraphicFramePr>
+              <a:graphicFrameLocks xmlns:a="http://schemas.openxmlformats.org/drawingml/2006/main" noChangeAspect="1"/>
+            </wp:cNvGraphicFramePr>
+            <a:graphic xmlns:a="http://schemas.openxmlformats.org/drawingml/2006/main">
+              <a:graphicData uri="http://schemas.openxmlformats.org/drawingml/2006/picture">
+                <pic:pic xmlns:pic="http://schemas.openxmlformats.org/drawingml/2006/picture">
+                  <pic:nvPicPr>
+                    <pic:cNvPr id="589347082" name="Picture 589347082"/>
+                    <pic:cNvPicPr/>
+                  </pic:nvPicPr>
+                  <pic:blipFill>
+                    <a:blip r:embed="rId13" cstate="print">
+                      <a:extLst>
+                        <a:ext uri="{28A0092B-C50C-407E-A947-70E740481C1C}">
+                          <a14:useLocalDpi xmlns:a14="http://schemas.microsoft.com/office/drawing/2010/main" val="0"/>
+                        </a:ext>
+                      </a:extLst>
+                    </a:blip>
+                    <a:stretch>
+                      <a:fillRect/>
+                    </a:stretch>
+                  </pic:blipFill>
+                  <pic:spPr>
+                    <a:xfrm>
+                      <a:off x="0" y="0"/>
+                      <a:ext cx="1741837" cy="3580366"/>
+                    </a:xfrm>
+                    <a:prstGeom prst="rect">
+                      <a:avLst/>
+                    </a:prstGeom>
+                  </pic:spPr>
+                </pic:pic>
+              </a:graphicData>
+            </a:graphic>
+          </wp:inline>
+        </w:drawing>
+      </w:r>
+      <w:r>
+        <w:rPr>
+          <w:rFonts w:ascii="Arial" w:hAnsi="Arial" w:cs="Arial"/>
+          <w:b/>
+          <w:bCs/>
+        </w:rPr>
+        <w:t xml:space="preserve">  </w:t>
+      </w:r>
+    </w:p>
+    <w:p>
+      <w:pPr>
+        <w:rPr>
+          <w:rFonts w:ascii="Arial" w:hAnsi="Arial" w:cs="Arial"/>
+          <w:b/>
+          <w:bCs/>
+        </w:rPr>
+      </w:pPr>
+    </w:p>
+    <w:p>
+      <w:pPr>
         <w:pStyle w:val="ListParagraph"/>
         <w:numPr>
           <w:ilvl w:val="0"/>
@@ -364,8 +1402,305 @@
         <w:rPr>
           <w:rFonts w:ascii="Arial" w:hAnsi="Arial" w:cs="Arial"/>
         </w:rPr>
+        <w:lastRenderedPageBreak/>
         <w:t>Users can view contact us page.</w:t>
       </w:r>
+    </w:p>
+    <w:p>
+      <w:pPr>
+        <w:pStyle w:val="ListParagraph"/>
+        <w:rPr>
+          <w:rFonts w:ascii="Arial" w:hAnsi="Arial" w:cs="Arial"/>
+        </w:rPr>
+      </w:pPr>
+    </w:p>
+    <w:p>
+      <w:pPr>
+        <w:pStyle w:val="ListParagraph"/>
+        <w:rPr>
+          <w:rFonts w:ascii="Arial" w:hAnsi="Arial" w:cs="Arial"/>
+          <w:b/>
+          <w:bCs/>
+        </w:rPr>
+      </w:pPr>
+      <w:r>
+        <w:rPr>
+          <w:rFonts w:ascii="Arial" w:hAnsi="Arial" w:cs="Arial"/>
+          <w:noProof/>
+        </w:rPr>
+        <mc:AlternateContent>
+          <mc:Choice Requires="wps">
+            <w:drawing>
+              <wp:anchor distT="0" distB="0" distL="114300" distR="114300" simplePos="0" relativeHeight="251687936" behindDoc="0" locked="0" layoutInCell="1" allowOverlap="1" wp14:anchorId="1B703475" wp14:editId="2C4F01F5">
+                <wp:simplePos x="0" y="0"/>
+                <wp:positionH relativeFrom="margin">
+                  <wp:posOffset>1489075</wp:posOffset>
+                </wp:positionH>
+                <wp:positionV relativeFrom="paragraph">
+                  <wp:posOffset>1660310</wp:posOffset>
+                </wp:positionV>
+                <wp:extent cx="2512695" cy="1472565"/>
+                <wp:effectExtent l="0" t="76200" r="0" b="32385"/>
+                <wp:wrapNone/>
+                <wp:docPr id="1934325858" name="Connector: Elbow 5"/>
+                <wp:cNvGraphicFramePr/>
+                <a:graphic xmlns:a="http://schemas.openxmlformats.org/drawingml/2006/main">
+                  <a:graphicData uri="http://schemas.microsoft.com/office/word/2010/wordprocessingShape">
+                    <wps:wsp>
+                      <wps:cNvCnPr/>
+                      <wps:spPr>
+                        <a:xfrm flipV="1">
+                          <a:off x="0" y="0"/>
+                          <a:ext cx="2512695" cy="1472565"/>
+                        </a:xfrm>
+                        <a:prstGeom prst="bentConnector3">
+                          <a:avLst/>
+                        </a:prstGeom>
+                        <a:ln w="19050">
+                          <a:solidFill>
+                            <a:srgbClr val="FF0000"/>
+                          </a:solidFill>
+                          <a:tailEnd type="triangle"/>
+                        </a:ln>
+                      </wps:spPr>
+                      <wps:style>
+                        <a:lnRef idx="1">
+                          <a:schemeClr val="accent1"/>
+                        </a:lnRef>
+                        <a:fillRef idx="0">
+                          <a:schemeClr val="accent1"/>
+                        </a:fillRef>
+                        <a:effectRef idx="0">
+                          <a:schemeClr val="accent1"/>
+                        </a:effectRef>
+                        <a:fontRef idx="minor">
+                          <a:schemeClr val="tx1"/>
+                        </a:fontRef>
+                      </wps:style>
+                      <wps:bodyPr/>
+                    </wps:wsp>
+                  </a:graphicData>
+                </a:graphic>
+                <wp14:sizeRelH relativeFrom="margin">
+                  <wp14:pctWidth>0</wp14:pctWidth>
+                </wp14:sizeRelH>
+                <wp14:sizeRelV relativeFrom="margin">
+                  <wp14:pctHeight>0</wp14:pctHeight>
+                </wp14:sizeRelV>
+              </wp:anchor>
+            </w:drawing>
+          </mc:Choice>
+          <mc:Fallback>
+            <w:pict>
+              <v:shape w14:anchorId="761F0F4E" id="Connector: Elbow 5" o:spid="_x0000_s1026" type="#_x0000_t34" style="position:absolute;margin-left:117.25pt;margin-top:130.75pt;width:197.85pt;height:115.95pt;flip:y;z-index:251687936;visibility:visible;mso-wrap-style:square;mso-width-percent:0;mso-height-percent:0;mso-wrap-distance-left:9pt;mso-wrap-distance-top:0;mso-wrap-distance-right:9pt;mso-wrap-distance-bottom:0;mso-position-horizontal:absolute;mso-position-horizontal-relative:margin;mso-position-vertical:absolute;mso-position-vertical-relative:text;mso-width-percent:0;mso-height-percent:0;mso-width-relative:margin;mso-height-relative:margin" o:gfxdata="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" strokecolor="red" strokeweight="1.5pt">
+                <v:stroke endarrow="block"/>
+                <w10:wrap anchorx="margin"/>
+              </v:shape>
+            </w:pict>
+          </mc:Fallback>
+        </mc:AlternateContent>
+      </w:r>
+      <w:r>
+        <w:rPr>
+          <w:rFonts w:ascii="Arial" w:hAnsi="Arial" w:cs="Arial"/>
+          <w:noProof/>
+        </w:rPr>
+        <mc:AlternateContent>
+          <mc:Choice Requires="wps">
+            <w:drawing>
+              <wp:anchor distT="0" distB="0" distL="114300" distR="114300" simplePos="0" relativeHeight="251685888" behindDoc="0" locked="0" layoutInCell="1" allowOverlap="1" wp14:anchorId="44BC1307" wp14:editId="75CAED9B">
+                <wp:simplePos x="0" y="0"/>
+                <wp:positionH relativeFrom="column">
+                  <wp:posOffset>1128395</wp:posOffset>
+                </wp:positionH>
+                <wp:positionV relativeFrom="paragraph">
+                  <wp:posOffset>3008415</wp:posOffset>
+                </wp:positionV>
+                <wp:extent cx="349250" cy="250825"/>
+                <wp:effectExtent l="19050" t="19050" r="12700" b="15875"/>
+                <wp:wrapNone/>
+                <wp:docPr id="363357470" name="Rectangle 2"/>
+                <wp:cNvGraphicFramePr/>
+                <a:graphic xmlns:a="http://schemas.openxmlformats.org/drawingml/2006/main">
+                  <a:graphicData uri="http://schemas.microsoft.com/office/word/2010/wordprocessingShape">
+                    <wps:wsp>
+                      <wps:cNvSpPr/>
+                      <wps:spPr>
+                        <a:xfrm>
+                          <a:off x="0" y="0"/>
+                          <a:ext cx="349250" cy="250825"/>
+                        </a:xfrm>
+                        <a:prstGeom prst="rect">
+                          <a:avLst/>
+                        </a:prstGeom>
+                        <a:noFill/>
+                        <a:ln w="28575">
+                          <a:solidFill>
+                            <a:srgbClr val="FF0000"/>
+                          </a:solidFill>
+                        </a:ln>
+                      </wps:spPr>
+                      <wps:style>
+                        <a:lnRef idx="0">
+                          <a:scrgbClr r="0" g="0" b="0"/>
+                        </a:lnRef>
+                        <a:fillRef idx="0">
+                          <a:scrgbClr r="0" g="0" b="0"/>
+                        </a:fillRef>
+                        <a:effectRef idx="0">
+                          <a:scrgbClr r="0" g="0" b="0"/>
+                        </a:effectRef>
+                        <a:fontRef idx="minor">
+                          <a:schemeClr val="dk1"/>
+                        </a:fontRef>
+                      </wps:style>
+                      <wps:bodyPr rot="0" spcFirstLastPara="0" vertOverflow="overflow" horzOverflow="overflow" vert="horz" wrap="square" lIns="91440" tIns="45720" rIns="91440" bIns="45720" numCol="1" spcCol="0" rtlCol="0" fromWordArt="0" anchor="ctr" anchorCtr="0" forceAA="0" compatLnSpc="1">
+                        <a:prstTxWarp prst="textNoShape">
+                          <a:avLst/>
+                        </a:prstTxWarp>
+                        <a:noAutofit/>
+                      </wps:bodyPr>
+                    </wps:wsp>
+                  </a:graphicData>
+                </a:graphic>
+                <wp14:sizeRelH relativeFrom="margin">
+                  <wp14:pctWidth>0</wp14:pctWidth>
+                </wp14:sizeRelH>
+                <wp14:sizeRelV relativeFrom="margin">
+                  <wp14:pctHeight>0</wp14:pctHeight>
+                </wp14:sizeRelV>
+              </wp:anchor>
+            </w:drawing>
+          </mc:Choice>
+          <mc:Fallback>
+            <w:pict>
+              <v:rect w14:anchorId="5A11AD13" id="Rectangle 2" o:spid="_x0000_s1026" style="position:absolute;margin-left:88.85pt;margin-top:236.9pt;width:27.5pt;height:19.75pt;z-index:251685888;visibility:visible;mso-wrap-style:square;mso-width-percent:0;mso-height-percent:0;mso-wrap-distance-left:9pt;mso-wrap-distance-top:0;mso-wrap-distance-right:9pt;mso-wrap-distance-bottom:0;mso-position-horizontal:absolute;mso-position-horizontal-relative:text;mso-position-vertical:absolute;mso-position-vertical-relative:text;mso-width-percent:0;mso-height-percent:0;mso-width-relative:margin;mso-height-relative:margin;v-text-anchor:middle" o:gfxdata="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" filled="f" strokecolor="red" strokeweight="2.25pt"/>
+            </w:pict>
+          </mc:Fallback>
+        </mc:AlternateContent>
+      </w:r>
+      <w:r>
+        <w:rPr>
+          <w:rFonts w:ascii="Arial" w:hAnsi="Arial" w:cs="Arial"/>
+          <w:noProof/>
+        </w:rPr>
+        <w:drawing>
+          <wp:inline distT="0" distB="0" distL="0" distR="0" wp14:anchorId="39403DCF" wp14:editId="332576B9">
+            <wp:extent cx="1670826" cy="3434400"/>
+            <wp:effectExtent l="0" t="0" r="5715" b="0"/>
+            <wp:docPr id="700876959" name="Picture 26"/>
+            <wp:cNvGraphicFramePr>
+              <a:graphicFrameLocks xmlns:a="http://schemas.openxmlformats.org/drawingml/2006/main" noChangeAspect="1"/>
+            </wp:cNvGraphicFramePr>
+            <a:graphic xmlns:a="http://schemas.openxmlformats.org/drawingml/2006/main">
+              <a:graphicData uri="http://schemas.openxmlformats.org/drawingml/2006/picture">
+                <pic:pic xmlns:pic="http://schemas.openxmlformats.org/drawingml/2006/picture">
+                  <pic:nvPicPr>
+                    <pic:cNvPr id="800596747" name="Picture 800596747"/>
+                    <pic:cNvPicPr/>
+                  </pic:nvPicPr>
+                  <pic:blipFill>
+                    <a:blip r:embed="rId14" cstate="print">
+                      <a:extLst>
+                        <a:ext uri="{28A0092B-C50C-407E-A947-70E740481C1C}">
+                          <a14:useLocalDpi xmlns:a14="http://schemas.microsoft.com/office/drawing/2010/main" val="0"/>
+                        </a:ext>
+                      </a:extLst>
+                    </a:blip>
+                    <a:stretch>
+                      <a:fillRect/>
+                    </a:stretch>
+                  </pic:blipFill>
+                  <pic:spPr>
+                    <a:xfrm>
+                      <a:off x="0" y="0"/>
+                      <a:ext cx="1698736" cy="3491769"/>
+                    </a:xfrm>
+                    <a:prstGeom prst="rect">
+                      <a:avLst/>
+                    </a:prstGeom>
+                  </pic:spPr>
+                </pic:pic>
+              </a:graphicData>
+            </a:graphic>
+          </wp:inline>
+        </w:drawing>
+      </w:r>
+      <w:r>
+        <w:rPr>
+          <w:rFonts w:ascii="Arial" w:hAnsi="Arial" w:cs="Arial"/>
+          <w:b/>
+          <w:bCs/>
+        </w:rPr>
+        <w:t xml:space="preserve">                                           </w:t>
+      </w:r>
+      <w:r>
+        <w:rPr>
+          <w:rFonts w:ascii="Arial" w:hAnsi="Arial" w:cs="Arial"/>
+          <w:noProof/>
+        </w:rPr>
+        <w:drawing>
+          <wp:inline distT="0" distB="0" distL="0" distR="0" wp14:anchorId="1126B423" wp14:editId="6E0AE5F9">
+            <wp:extent cx="1667323" cy="3427200"/>
+            <wp:effectExtent l="0" t="0" r="9525" b="1905"/>
+            <wp:docPr id="2012575895" name="Picture 31"/>
+            <wp:cNvGraphicFramePr>
+              <a:graphicFrameLocks xmlns:a="http://schemas.openxmlformats.org/drawingml/2006/main" noChangeAspect="1"/>
+            </wp:cNvGraphicFramePr>
+            <a:graphic xmlns:a="http://schemas.openxmlformats.org/drawingml/2006/main">
+              <a:graphicData uri="http://schemas.openxmlformats.org/drawingml/2006/picture">
+                <pic:pic xmlns:pic="http://schemas.openxmlformats.org/drawingml/2006/picture">
+                  <pic:nvPicPr>
+                    <pic:cNvPr id="2012575895" name="Picture 2012575895"/>
+                    <pic:cNvPicPr/>
+                  </pic:nvPicPr>
+                  <pic:blipFill>
+                    <a:blip r:embed="rId15" cstate="print">
+                      <a:extLst>
+                        <a:ext uri="{28A0092B-C50C-407E-A947-70E740481C1C}">
+                          <a14:useLocalDpi xmlns:a14="http://schemas.microsoft.com/office/drawing/2010/main" val="0"/>
+                        </a:ext>
+                      </a:extLst>
+                    </a:blip>
+                    <a:stretch>
+                      <a:fillRect/>
+                    </a:stretch>
+                  </pic:blipFill>
+                  <pic:spPr>
+                    <a:xfrm>
+                      <a:off x="0" y="0"/>
+                      <a:ext cx="1693858" cy="3481743"/>
+                    </a:xfrm>
+                    <a:prstGeom prst="rect">
+                      <a:avLst/>
+                    </a:prstGeom>
+                  </pic:spPr>
+                </pic:pic>
+              </a:graphicData>
+            </a:graphic>
+          </wp:inline>
+        </w:drawing>
+      </w:r>
+    </w:p>
+    <w:p>
+      <w:pPr>
+        <w:pStyle w:val="ListParagraph"/>
+        <w:rPr>
+          <w:rFonts w:ascii="Arial" w:hAnsi="Arial" w:cs="Arial"/>
+          <w:b/>
+          <w:bCs/>
+        </w:rPr>
+      </w:pPr>
+    </w:p>
+    <w:p>
+      <w:pPr>
+        <w:pStyle w:val="ListParagraph"/>
+        <w:rPr>
+          <w:rFonts w:ascii="Arial" w:hAnsi="Arial" w:cs="Arial"/>
+          <w:b/>
+          <w:bCs/>
+        </w:rPr>
+      </w:pPr>
     </w:p>
     <w:p>
       <w:pPr>
@@ -384,7 +1719,364 @@
         <w:rPr>
           <w:rFonts w:ascii="Arial" w:hAnsi="Arial" w:cs="Arial"/>
         </w:rPr>
-        <w:t>Users can view vitals readings.</w:t>
+        <w:t>Users can track location.</w:t>
+      </w:r>
+    </w:p>
+    <w:p>
+      <w:pPr>
+        <w:pStyle w:val="ListParagraph"/>
+        <w:rPr>
+          <w:rFonts w:ascii="Arial" w:hAnsi="Arial" w:cs="Arial"/>
+          <w:b/>
+          <w:bCs/>
+        </w:rPr>
+      </w:pPr>
+    </w:p>
+    <w:p>
+      <w:pPr>
+        <w:pStyle w:val="ListParagraph"/>
+        <w:rPr>
+          <w:rFonts w:ascii="Arial" w:hAnsi="Arial" w:cs="Arial"/>
+          <w:b/>
+          <w:bCs/>
+        </w:rPr>
+      </w:pPr>
+      <w:r>
+        <w:rPr>
+          <w:rFonts w:ascii="Arial" w:hAnsi="Arial" w:cs="Arial"/>
+          <w:noProof/>
+        </w:rPr>
+        <mc:AlternateContent>
+          <mc:Choice Requires="wps">
+            <w:drawing>
+              <wp:anchor distT="0" distB="0" distL="114300" distR="114300" simplePos="0" relativeHeight="251689984" behindDoc="0" locked="0" layoutInCell="1" allowOverlap="1" wp14:anchorId="1168E4BE" wp14:editId="1756855D">
+                <wp:simplePos x="0" y="0"/>
+                <wp:positionH relativeFrom="margin">
+                  <wp:posOffset>1667107</wp:posOffset>
+                </wp:positionH>
+                <wp:positionV relativeFrom="paragraph">
+                  <wp:posOffset>1421749</wp:posOffset>
+                </wp:positionV>
+                <wp:extent cx="2224669" cy="1487990"/>
+                <wp:effectExtent l="0" t="76200" r="0" b="36195"/>
+                <wp:wrapNone/>
+                <wp:docPr id="448865247" name="Connector: Elbow 5"/>
+                <wp:cNvGraphicFramePr/>
+                <a:graphic xmlns:a="http://schemas.openxmlformats.org/drawingml/2006/main">
+                  <a:graphicData uri="http://schemas.microsoft.com/office/word/2010/wordprocessingShape">
+                    <wps:wsp>
+                      <wps:cNvCnPr/>
+                      <wps:spPr>
+                        <a:xfrm flipV="1">
+                          <a:off x="0" y="0"/>
+                          <a:ext cx="2224669" cy="1487990"/>
+                        </a:xfrm>
+                        <a:prstGeom prst="bentConnector3">
+                          <a:avLst/>
+                        </a:prstGeom>
+                        <a:ln w="19050">
+                          <a:solidFill>
+                            <a:srgbClr val="FF0000"/>
+                          </a:solidFill>
+                          <a:tailEnd type="triangle"/>
+                        </a:ln>
+                      </wps:spPr>
+                      <wps:style>
+                        <a:lnRef idx="1">
+                          <a:schemeClr val="accent1"/>
+                        </a:lnRef>
+                        <a:fillRef idx="0">
+                          <a:schemeClr val="accent1"/>
+                        </a:fillRef>
+                        <a:effectRef idx="0">
+                          <a:schemeClr val="accent1"/>
+                        </a:effectRef>
+                        <a:fontRef idx="minor">
+                          <a:schemeClr val="tx1"/>
+                        </a:fontRef>
+                      </wps:style>
+                      <wps:bodyPr/>
+                    </wps:wsp>
+                  </a:graphicData>
+                </a:graphic>
+                <wp14:sizeRelH relativeFrom="margin">
+                  <wp14:pctWidth>0</wp14:pctWidth>
+                </wp14:sizeRelH>
+                <wp14:sizeRelV relativeFrom="margin">
+                  <wp14:pctHeight>0</wp14:pctHeight>
+                </wp14:sizeRelV>
+              </wp:anchor>
+            </w:drawing>
+          </mc:Choice>
+          <mc:Fallback>
+            <w:pict>
+              <v:shape w14:anchorId="49E3560F" id="Connector: Elbow 5" o:spid="_x0000_s1026" type="#_x0000_t34" style="position:absolute;margin-left:131.25pt;margin-top:111.95pt;width:175.15pt;height:117.15pt;flip:y;z-index:251689984;visibility:visible;mso-wrap-style:square;mso-width-percent:0;mso-height-percent:0;mso-wrap-distance-left:9pt;mso-wrap-distance-top:0;mso-wrap-distance-right:9pt;mso-wrap-distance-bottom:0;mso-position-horizontal:absolute;mso-position-horizontal-relative:margin;mso-position-vertical:absolute;mso-position-vertical-relative:text;mso-width-percent:0;mso-height-percent:0;mso-width-relative:margin;mso-height-relative:margin" o:gfxdata="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" strokecolor="red" strokeweight="1.5pt">
+                <v:stroke endarrow="block"/>
+                <w10:wrap anchorx="margin"/>
+              </v:shape>
+            </w:pict>
+          </mc:Fallback>
+        </mc:AlternateContent>
+      </w:r>
+      <w:r>
+        <w:rPr>
+          <w:rFonts w:ascii="Arial" w:hAnsi="Arial" w:cs="Arial"/>
+          <w:noProof/>
+        </w:rPr>
+        <mc:AlternateContent>
+          <mc:Choice Requires="wps">
+            <w:drawing>
+              <wp:anchor distT="0" distB="0" distL="114300" distR="114300" simplePos="0" relativeHeight="251694080" behindDoc="0" locked="0" layoutInCell="1" allowOverlap="1" wp14:anchorId="7F5903A3" wp14:editId="685475EE">
+                <wp:simplePos x="0" y="0"/>
+                <wp:positionH relativeFrom="column">
+                  <wp:posOffset>4064774</wp:posOffset>
+                </wp:positionH>
+                <wp:positionV relativeFrom="paragraph">
+                  <wp:posOffset>1244600</wp:posOffset>
+                </wp:positionV>
+                <wp:extent cx="1540510" cy="206375"/>
+                <wp:effectExtent l="19050" t="19050" r="21590" b="22225"/>
+                <wp:wrapNone/>
+                <wp:docPr id="1999695626" name="Rectangle 2"/>
+                <wp:cNvGraphicFramePr/>
+                <a:graphic xmlns:a="http://schemas.openxmlformats.org/drawingml/2006/main">
+                  <a:graphicData uri="http://schemas.microsoft.com/office/word/2010/wordprocessingShape">
+                    <wps:wsp>
+                      <wps:cNvSpPr/>
+                      <wps:spPr>
+                        <a:xfrm>
+                          <a:off x="0" y="0"/>
+                          <a:ext cx="1540510" cy="206375"/>
+                        </a:xfrm>
+                        <a:prstGeom prst="rect">
+                          <a:avLst/>
+                        </a:prstGeom>
+                        <a:noFill/>
+                        <a:ln w="28575">
+                          <a:solidFill>
+                            <a:srgbClr val="FF0000"/>
+                          </a:solidFill>
+                        </a:ln>
+                      </wps:spPr>
+                      <wps:style>
+                        <a:lnRef idx="0">
+                          <a:scrgbClr r="0" g="0" b="0"/>
+                        </a:lnRef>
+                        <a:fillRef idx="0">
+                          <a:scrgbClr r="0" g="0" b="0"/>
+                        </a:fillRef>
+                        <a:effectRef idx="0">
+                          <a:scrgbClr r="0" g="0" b="0"/>
+                        </a:effectRef>
+                        <a:fontRef idx="minor">
+                          <a:schemeClr val="dk1"/>
+                        </a:fontRef>
+                      </wps:style>
+                      <wps:bodyPr rot="0" spcFirstLastPara="0" vertOverflow="overflow" horzOverflow="overflow" vert="horz" wrap="square" lIns="91440" tIns="45720" rIns="91440" bIns="45720" numCol="1" spcCol="0" rtlCol="0" fromWordArt="0" anchor="ctr" anchorCtr="0" forceAA="0" compatLnSpc="1">
+                        <a:prstTxWarp prst="textNoShape">
+                          <a:avLst/>
+                        </a:prstTxWarp>
+                        <a:noAutofit/>
+                      </wps:bodyPr>
+                    </wps:wsp>
+                  </a:graphicData>
+                </a:graphic>
+                <wp14:sizeRelH relativeFrom="margin">
+                  <wp14:pctWidth>0</wp14:pctWidth>
+                </wp14:sizeRelH>
+                <wp14:sizeRelV relativeFrom="margin">
+                  <wp14:pctHeight>0</wp14:pctHeight>
+                </wp14:sizeRelV>
+              </wp:anchor>
+            </w:drawing>
+          </mc:Choice>
+          <mc:Fallback>
+            <w:pict>
+              <v:rect w14:anchorId="45ECC7F7" id="Rectangle 2" o:spid="_x0000_s1026" style="position:absolute;margin-left:320.05pt;margin-top:98pt;width:121.3pt;height:16.25pt;z-index:251694080;visibility:visible;mso-wrap-style:square;mso-width-percent:0;mso-height-percent:0;mso-wrap-distance-left:9pt;mso-wrap-distance-top:0;mso-wrap-distance-right:9pt;mso-wrap-distance-bottom:0;mso-position-horizontal:absolute;mso-position-horizontal-relative:text;mso-position-vertical:absolute;mso-position-vertical-relative:text;mso-width-percent:0;mso-height-percent:0;mso-width-relative:margin;mso-height-relative:margin;v-text-anchor:middle" o:gfxdata="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" filled="f" strokecolor="red" strokeweight="2.25pt"/>
+            </w:pict>
+          </mc:Fallback>
+        </mc:AlternateContent>
+      </w:r>
+      <w:r>
+        <w:rPr>
+          <w:rFonts w:ascii="Arial" w:hAnsi="Arial" w:cs="Arial"/>
+          <w:noProof/>
+        </w:rPr>
+        <mc:AlternateContent>
+          <mc:Choice Requires="wps">
+            <w:drawing>
+              <wp:anchor distT="0" distB="0" distL="114300" distR="114300" simplePos="0" relativeHeight="251692032" behindDoc="0" locked="0" layoutInCell="1" allowOverlap="1" wp14:anchorId="1B4C8D7E" wp14:editId="7EBD6817">
+                <wp:simplePos x="0" y="0"/>
+                <wp:positionH relativeFrom="column">
+                  <wp:posOffset>906423</wp:posOffset>
+                </wp:positionH>
+                <wp:positionV relativeFrom="paragraph">
+                  <wp:posOffset>2806869</wp:posOffset>
+                </wp:positionV>
+                <wp:extent cx="760095" cy="206813"/>
+                <wp:effectExtent l="19050" t="19050" r="20955" b="22225"/>
+                <wp:wrapNone/>
+                <wp:docPr id="223346746" name="Rectangle 2"/>
+                <wp:cNvGraphicFramePr/>
+                <a:graphic xmlns:a="http://schemas.openxmlformats.org/drawingml/2006/main">
+                  <a:graphicData uri="http://schemas.microsoft.com/office/word/2010/wordprocessingShape">
+                    <wps:wsp>
+                      <wps:cNvSpPr/>
+                      <wps:spPr>
+                        <a:xfrm>
+                          <a:off x="0" y="0"/>
+                          <a:ext cx="760095" cy="206813"/>
+                        </a:xfrm>
+                        <a:prstGeom prst="rect">
+                          <a:avLst/>
+                        </a:prstGeom>
+                        <a:noFill/>
+                        <a:ln w="28575">
+                          <a:solidFill>
+                            <a:srgbClr val="FF0000"/>
+                          </a:solidFill>
+                        </a:ln>
+                      </wps:spPr>
+                      <wps:style>
+                        <a:lnRef idx="0">
+                          <a:scrgbClr r="0" g="0" b="0"/>
+                        </a:lnRef>
+                        <a:fillRef idx="0">
+                          <a:scrgbClr r="0" g="0" b="0"/>
+                        </a:fillRef>
+                        <a:effectRef idx="0">
+                          <a:scrgbClr r="0" g="0" b="0"/>
+                        </a:effectRef>
+                        <a:fontRef idx="minor">
+                          <a:schemeClr val="dk1"/>
+                        </a:fontRef>
+                      </wps:style>
+                      <wps:bodyPr rot="0" spcFirstLastPara="0" vertOverflow="overflow" horzOverflow="overflow" vert="horz" wrap="square" lIns="91440" tIns="45720" rIns="91440" bIns="45720" numCol="1" spcCol="0" rtlCol="0" fromWordArt="0" anchor="ctr" anchorCtr="0" forceAA="0" compatLnSpc="1">
+                        <a:prstTxWarp prst="textNoShape">
+                          <a:avLst/>
+                        </a:prstTxWarp>
+                        <a:noAutofit/>
+                      </wps:bodyPr>
+                    </wps:wsp>
+                  </a:graphicData>
+                </a:graphic>
+                <wp14:sizeRelH relativeFrom="margin">
+                  <wp14:pctWidth>0</wp14:pctWidth>
+                </wp14:sizeRelH>
+                <wp14:sizeRelV relativeFrom="margin">
+                  <wp14:pctHeight>0</wp14:pctHeight>
+                </wp14:sizeRelV>
+              </wp:anchor>
+            </w:drawing>
+          </mc:Choice>
+          <mc:Fallback>
+            <w:pict>
+              <v:rect w14:anchorId="4B380B0D" id="Rectangle 2" o:spid="_x0000_s1026" style="position:absolute;margin-left:71.35pt;margin-top:221pt;width:59.85pt;height:16.3pt;z-index:251692032;visibility:visible;mso-wrap-style:square;mso-width-percent:0;mso-height-percent:0;mso-wrap-distance-left:9pt;mso-wrap-distance-top:0;mso-wrap-distance-right:9pt;mso-wrap-distance-bottom:0;mso-position-horizontal:absolute;mso-position-horizontal-relative:text;mso-position-vertical:absolute;mso-position-vertical-relative:text;mso-width-percent:0;mso-height-percent:0;mso-width-relative:margin;mso-height-relative:margin;v-text-anchor:middle" o:gfxdata="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" filled="f" strokecolor="red" strokeweight="2.25pt"/>
+            </w:pict>
+          </mc:Fallback>
+        </mc:AlternateContent>
+      </w:r>
+      <w:r>
+        <w:rPr>
+          <w:rFonts w:ascii="Arial" w:hAnsi="Arial" w:cs="Arial"/>
+          <w:noProof/>
+        </w:rPr>
+        <w:drawing>
+          <wp:inline distT="0" distB="0" distL="0" distR="0" wp14:anchorId="0AC5EBFF" wp14:editId="1D7BA3AE">
+            <wp:extent cx="1670685" cy="3434111"/>
+            <wp:effectExtent l="0" t="0" r="5715" b="0"/>
+            <wp:docPr id="749578699" name="Picture 32"/>
+            <wp:cNvGraphicFramePr>
+              <a:graphicFrameLocks xmlns:a="http://schemas.openxmlformats.org/drawingml/2006/main" noChangeAspect="1"/>
+            </wp:cNvGraphicFramePr>
+            <a:graphic xmlns:a="http://schemas.openxmlformats.org/drawingml/2006/main">
+              <a:graphicData uri="http://schemas.openxmlformats.org/drawingml/2006/picture">
+                <pic:pic xmlns:pic="http://schemas.openxmlformats.org/drawingml/2006/picture">
+                  <pic:nvPicPr>
+                    <pic:cNvPr id="749578699" name="Picture 749578699"/>
+                    <pic:cNvPicPr/>
+                  </pic:nvPicPr>
+                  <pic:blipFill>
+                    <a:blip r:embed="rId16" cstate="print">
+                      <a:extLst>
+                        <a:ext uri="{28A0092B-C50C-407E-A947-70E740481C1C}">
+                          <a14:useLocalDpi xmlns:a14="http://schemas.microsoft.com/office/drawing/2010/main" val="0"/>
+                        </a:ext>
+                      </a:extLst>
+                    </a:blip>
+                    <a:stretch>
+                      <a:fillRect/>
+                    </a:stretch>
+                  </pic:blipFill>
+                  <pic:spPr>
+                    <a:xfrm>
+                      <a:off x="0" y="0"/>
+                      <a:ext cx="1706009" cy="3506721"/>
+                    </a:xfrm>
+                    <a:prstGeom prst="rect">
+                      <a:avLst/>
+                    </a:prstGeom>
+                  </pic:spPr>
+                </pic:pic>
+              </a:graphicData>
+            </a:graphic>
+          </wp:inline>
+        </w:drawing>
+      </w:r>
+      <w:r>
+        <w:rPr>
+          <w:rFonts w:ascii="Arial" w:hAnsi="Arial" w:cs="Arial"/>
+          <w:b/>
+          <w:bCs/>
+        </w:rPr>
+        <w:t xml:space="preserve">                                            </w:t>
+      </w:r>
+      <w:r>
+        <w:rPr>
+          <w:rFonts w:ascii="Arial" w:hAnsi="Arial" w:cs="Arial"/>
+          <w:noProof/>
+        </w:rPr>
+        <w:drawing>
+          <wp:inline distT="0" distB="0" distL="0" distR="0" wp14:anchorId="4866AB26" wp14:editId="3EFD7B9A">
+            <wp:extent cx="1668605" cy="3429839"/>
+            <wp:effectExtent l="0" t="0" r="8255" b="0"/>
+            <wp:docPr id="227526450" name="Picture 25"/>
+            <wp:cNvGraphicFramePr>
+              <a:graphicFrameLocks xmlns:a="http://schemas.openxmlformats.org/drawingml/2006/main" noChangeAspect="1"/>
+            </wp:cNvGraphicFramePr>
+            <a:graphic xmlns:a="http://schemas.openxmlformats.org/drawingml/2006/main">
+              <a:graphicData uri="http://schemas.openxmlformats.org/drawingml/2006/picture">
+                <pic:pic xmlns:pic="http://schemas.openxmlformats.org/drawingml/2006/picture">
+                  <pic:nvPicPr>
+                    <pic:cNvPr id="227526450" name="Picture 227526450"/>
+                    <pic:cNvPicPr/>
+                  </pic:nvPicPr>
+                  <pic:blipFill>
+                    <a:blip r:embed="rId17" cstate="print">
+                      <a:extLst>
+                        <a:ext uri="{28A0092B-C50C-407E-A947-70E740481C1C}">
+                          <a14:useLocalDpi xmlns:a14="http://schemas.microsoft.com/office/drawing/2010/main" val="0"/>
+                        </a:ext>
+                      </a:extLst>
+                    </a:blip>
+                    <a:stretch>
+                      <a:fillRect/>
+                    </a:stretch>
+                  </pic:blipFill>
+                  <pic:spPr>
+                    <a:xfrm>
+                      <a:off x="0" y="0"/>
+                      <a:ext cx="1697338" cy="3488900"/>
+                    </a:xfrm>
+                    <a:prstGeom prst="rect">
+                      <a:avLst/>
+                    </a:prstGeom>
+                  </pic:spPr>
+                </pic:pic>
+              </a:graphicData>
+            </a:graphic>
+          </wp:inline>
+        </w:drawing>
       </w:r>
     </w:p>
     <w:p>
@@ -404,89 +2096,1093 @@
         <w:rPr>
           <w:rFonts w:ascii="Arial" w:hAnsi="Arial" w:cs="Arial"/>
         </w:rPr>
-        <w:t>Users can track location.</w:t>
-      </w:r>
-    </w:p>
-    <w:p>
-      <w:pPr>
-        <w:rPr>
-          <w:rFonts w:ascii="Arial" w:hAnsi="Arial" w:cs="Arial"/>
-          <w:b/>
-          <w:bCs/>
-        </w:rPr>
-      </w:pPr>
-    </w:p>
-    <w:p>
-      <w:pPr>
-        <w:rPr>
-          <w:rFonts w:ascii="Arial" w:hAnsi="Arial" w:cs="Arial"/>
-          <w:b/>
-          <w:bCs/>
-        </w:rPr>
-      </w:pPr>
-      <w:r>
-        <w:rPr>
-          <w:rFonts w:ascii="Arial" w:hAnsi="Arial" w:cs="Arial"/>
-          <w:b/>
-          <w:bCs/>
-        </w:rPr>
-        <w:t>Location page</w:t>
+        <w:lastRenderedPageBreak/>
+        <w:t>Users can view vitals readings.</w:t>
+      </w:r>
+    </w:p>
+    <w:p>
+      <w:pPr>
+        <w:rPr>
+          <w:rFonts w:ascii="Arial" w:hAnsi="Arial" w:cs="Arial"/>
+        </w:rPr>
+      </w:pPr>
+    </w:p>
+    <w:p>
+      <w:pPr>
+        <w:jc w:val="center"/>
+        <w:rPr>
+          <w:rFonts w:ascii="Arial" w:hAnsi="Arial" w:cs="Arial"/>
+        </w:rPr>
+      </w:pPr>
+      <w:r>
+        <w:rPr>
+          <w:rFonts w:ascii="Arial" w:hAnsi="Arial" w:cs="Arial"/>
+          <w:noProof/>
+        </w:rPr>
+        <mc:AlternateContent>
+          <mc:Choice Requires="wps">
+            <w:drawing>
+              <wp:anchor distT="0" distB="0" distL="114300" distR="114300" simplePos="0" relativeHeight="251705344" behindDoc="0" locked="0" layoutInCell="1" allowOverlap="1" wp14:anchorId="2DD9CADC" wp14:editId="174817F7">
+                <wp:simplePos x="0" y="0"/>
+                <wp:positionH relativeFrom="column">
+                  <wp:posOffset>3373755</wp:posOffset>
+                </wp:positionH>
+                <wp:positionV relativeFrom="paragraph">
+                  <wp:posOffset>2987992</wp:posOffset>
+                </wp:positionV>
+                <wp:extent cx="0" cy="645795"/>
+                <wp:effectExtent l="0" t="0" r="38100" b="20955"/>
+                <wp:wrapNone/>
+                <wp:docPr id="325039890" name="Straight Connector 24"/>
+                <wp:cNvGraphicFramePr/>
+                <a:graphic xmlns:a="http://schemas.openxmlformats.org/drawingml/2006/main">
+                  <a:graphicData uri="http://schemas.microsoft.com/office/word/2010/wordprocessingShape">
+                    <wps:wsp>
+                      <wps:cNvCnPr/>
+                      <wps:spPr>
+                        <a:xfrm>
+                          <a:off x="0" y="0"/>
+                          <a:ext cx="0" cy="645795"/>
+                        </a:xfrm>
+                        <a:prstGeom prst="line">
+                          <a:avLst/>
+                        </a:prstGeom>
+                        <a:ln w="19050">
+                          <a:solidFill>
+                            <a:srgbClr val="FF0000"/>
+                          </a:solidFill>
+                        </a:ln>
+                      </wps:spPr>
+                      <wps:style>
+                        <a:lnRef idx="1">
+                          <a:schemeClr val="accent1"/>
+                        </a:lnRef>
+                        <a:fillRef idx="0">
+                          <a:schemeClr val="accent1"/>
+                        </a:fillRef>
+                        <a:effectRef idx="0">
+                          <a:schemeClr val="accent1"/>
+                        </a:effectRef>
+                        <a:fontRef idx="minor">
+                          <a:schemeClr val="tx1"/>
+                        </a:fontRef>
+                      </wps:style>
+                      <wps:bodyPr/>
+                    </wps:wsp>
+                  </a:graphicData>
+                </a:graphic>
+              </wp:anchor>
+            </w:drawing>
+          </mc:Choice>
+          <mc:Fallback>
+            <w:pict>
+              <v:line w14:anchorId="03F374E1" id="Straight Connector 24" o:spid="_x0000_s1026" style="position:absolute;z-index:251705344;visibility:visible;mso-wrap-style:square;mso-wrap-distance-left:9pt;mso-wrap-distance-top:0;mso-wrap-distance-right:9pt;mso-wrap-distance-bottom:0;mso-position-horizontal:absolute;mso-position-horizontal-relative:text;mso-position-vertical:absolute;mso-position-vertical-relative:text" from="265.65pt,235.25pt" to="265.65pt,286.1pt" o:gfxdata="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" strokecolor="red" strokeweight="1.5pt">
+                <v:stroke joinstyle="miter"/>
+              </v:line>
+            </w:pict>
+          </mc:Fallback>
+        </mc:AlternateContent>
+      </w:r>
+      <w:r>
+        <w:rPr>
+          <w:rFonts w:ascii="Arial" w:hAnsi="Arial" w:cs="Arial"/>
+          <w:noProof/>
+        </w:rPr>
+        <mc:AlternateContent>
+          <mc:Choice Requires="wps">
+            <w:drawing>
+              <wp:anchor distT="0" distB="0" distL="114300" distR="114300" simplePos="0" relativeHeight="251704320" behindDoc="0" locked="0" layoutInCell="1" allowOverlap="1" wp14:anchorId="43CC217E" wp14:editId="092DB28C">
+                <wp:simplePos x="0" y="0"/>
+                <wp:positionH relativeFrom="column">
+                  <wp:posOffset>2546668</wp:posOffset>
+                </wp:positionH>
+                <wp:positionV relativeFrom="paragraph">
+                  <wp:posOffset>2987040</wp:posOffset>
+                </wp:positionV>
+                <wp:extent cx="0" cy="645795"/>
+                <wp:effectExtent l="0" t="0" r="38100" b="20955"/>
+                <wp:wrapNone/>
+                <wp:docPr id="1228163956" name="Straight Connector 24"/>
+                <wp:cNvGraphicFramePr/>
+                <a:graphic xmlns:a="http://schemas.openxmlformats.org/drawingml/2006/main">
+                  <a:graphicData uri="http://schemas.microsoft.com/office/word/2010/wordprocessingShape">
+                    <wps:wsp>
+                      <wps:cNvCnPr/>
+                      <wps:spPr>
+                        <a:xfrm>
+                          <a:off x="0" y="0"/>
+                          <a:ext cx="0" cy="645795"/>
+                        </a:xfrm>
+                        <a:prstGeom prst="line">
+                          <a:avLst/>
+                        </a:prstGeom>
+                        <a:ln w="19050">
+                          <a:solidFill>
+                            <a:srgbClr val="FF0000"/>
+                          </a:solidFill>
+                        </a:ln>
+                      </wps:spPr>
+                      <wps:style>
+                        <a:lnRef idx="1">
+                          <a:schemeClr val="accent1"/>
+                        </a:lnRef>
+                        <a:fillRef idx="0">
+                          <a:schemeClr val="accent1"/>
+                        </a:fillRef>
+                        <a:effectRef idx="0">
+                          <a:schemeClr val="accent1"/>
+                        </a:effectRef>
+                        <a:fontRef idx="minor">
+                          <a:schemeClr val="tx1"/>
+                        </a:fontRef>
+                      </wps:style>
+                      <wps:bodyPr/>
+                    </wps:wsp>
+                  </a:graphicData>
+                </a:graphic>
+              </wp:anchor>
+            </w:drawing>
+          </mc:Choice>
+          <mc:Fallback>
+            <w:pict>
+              <v:line w14:anchorId="2F107132" id="Straight Connector 24" o:spid="_x0000_s1026" style="position:absolute;z-index:251704320;visibility:visible;mso-wrap-style:square;mso-wrap-distance-left:9pt;mso-wrap-distance-top:0;mso-wrap-distance-right:9pt;mso-wrap-distance-bottom:0;mso-position-horizontal:absolute;mso-position-horizontal-relative:text;mso-position-vertical:absolute;mso-position-vertical-relative:text" from="200.55pt,235.2pt" to="200.55pt,286.05pt" o:gfxdata="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" strokecolor="red" strokeweight="1.5pt">
+                <v:stroke joinstyle="miter"/>
+              </v:line>
+            </w:pict>
+          </mc:Fallback>
+        </mc:AlternateContent>
+      </w:r>
+      <w:r>
+        <w:rPr>
+          <w:rFonts w:ascii="Arial" w:hAnsi="Arial" w:cs="Arial"/>
+          <w:noProof/>
+        </w:rPr>
+        <mc:AlternateContent>
+          <mc:Choice Requires="wps">
+            <w:drawing>
+              <wp:anchor distT="0" distB="0" distL="114300" distR="114300" simplePos="0" relativeHeight="251703296" behindDoc="0" locked="0" layoutInCell="1" allowOverlap="1" wp14:anchorId="39275B2F" wp14:editId="35E1E800">
+                <wp:simplePos x="0" y="0"/>
+                <wp:positionH relativeFrom="column">
+                  <wp:posOffset>5205412</wp:posOffset>
+                </wp:positionH>
+                <wp:positionV relativeFrom="paragraph">
+                  <wp:posOffset>1794510</wp:posOffset>
+                </wp:positionV>
+                <wp:extent cx="45719" cy="1825943"/>
+                <wp:effectExtent l="76200" t="0" r="50165" b="60325"/>
+                <wp:wrapNone/>
+                <wp:docPr id="1363947911" name="Straight Arrow Connector 22"/>
+                <wp:cNvGraphicFramePr/>
+                <a:graphic xmlns:a="http://schemas.openxmlformats.org/drawingml/2006/main">
+                  <a:graphicData uri="http://schemas.microsoft.com/office/word/2010/wordprocessingShape">
+                    <wps:wsp>
+                      <wps:cNvCnPr/>
+                      <wps:spPr>
+                        <a:xfrm flipH="1">
+                          <a:off x="0" y="0"/>
+                          <a:ext cx="45719" cy="1825943"/>
+                        </a:xfrm>
+                        <a:prstGeom prst="straightConnector1">
+                          <a:avLst/>
+                        </a:prstGeom>
+                        <a:ln w="19050">
+                          <a:solidFill>
+                            <a:srgbClr val="FF0000"/>
+                          </a:solidFill>
+                          <a:tailEnd type="triangle"/>
+                        </a:ln>
+                      </wps:spPr>
+                      <wps:style>
+                        <a:lnRef idx="1">
+                          <a:schemeClr val="accent1"/>
+                        </a:lnRef>
+                        <a:fillRef idx="0">
+                          <a:schemeClr val="accent1"/>
+                        </a:fillRef>
+                        <a:effectRef idx="0">
+                          <a:schemeClr val="accent1"/>
+                        </a:effectRef>
+                        <a:fontRef idx="minor">
+                          <a:schemeClr val="tx1"/>
+                        </a:fontRef>
+                      </wps:style>
+                      <wps:bodyPr/>
+                    </wps:wsp>
+                  </a:graphicData>
+                </a:graphic>
+                <wp14:sizeRelH relativeFrom="margin">
+                  <wp14:pctWidth>0</wp14:pctWidth>
+                </wp14:sizeRelH>
+                <wp14:sizeRelV relativeFrom="margin">
+                  <wp14:pctHeight>0</wp14:pctHeight>
+                </wp14:sizeRelV>
+              </wp:anchor>
+            </w:drawing>
+          </mc:Choice>
+          <mc:Fallback>
+            <w:pict>
+              <v:shapetype w14:anchorId="32B5C5E7" id="_x0000_t32" coordsize="21600,21600" o:spt="32" o:oned="t" path="m,l21600,21600e" filled="f">
+                <v:path arrowok="t" fillok="f" o:connecttype="none"/>
+                <o:lock v:ext="edit" shapetype="t"/>
+              </v:shapetype>
+              <v:shape id="Straight Arrow Connector 22" o:spid="_x0000_s1026" type="#_x0000_t32" style="position:absolute;margin-left:409.85pt;margin-top:141.3pt;width:3.6pt;height:143.8pt;flip:x;z-index:251703296;visibility:visible;mso-wrap-style:square;mso-width-percent:0;mso-height-percent:0;mso-wrap-distance-left:9pt;mso-wrap-distance-top:0;mso-wrap-distance-right:9pt;mso-wrap-distance-bottom:0;mso-position-horizontal:absolute;mso-position-horizontal-relative:text;mso-position-vertical:absolute;mso-position-vertical-relative:text;mso-width-percent:0;mso-height-percent:0;mso-width-relative:margin;mso-height-relative:margin" o:gfxdata="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" strokecolor="red" strokeweight="1.5pt">
+                <v:stroke endarrow="block" joinstyle="miter"/>
+              </v:shape>
+            </w:pict>
+          </mc:Fallback>
+        </mc:AlternateContent>
+      </w:r>
+      <w:r>
+        <w:rPr>
+          <w:rFonts w:ascii="Arial" w:hAnsi="Arial" w:cs="Arial"/>
+          <w:noProof/>
+        </w:rPr>
+        <mc:AlternateContent>
+          <mc:Choice Requires="wps">
+            <w:drawing>
+              <wp:anchor distT="0" distB="0" distL="114300" distR="114300" simplePos="0" relativeHeight="251701248" behindDoc="0" locked="0" layoutInCell="1" allowOverlap="1" wp14:anchorId="368E1E3E" wp14:editId="052B0CFD">
+                <wp:simplePos x="0" y="0"/>
+                <wp:positionH relativeFrom="column">
+                  <wp:posOffset>3767138</wp:posOffset>
+                </wp:positionH>
+                <wp:positionV relativeFrom="paragraph">
+                  <wp:posOffset>1784985</wp:posOffset>
+                </wp:positionV>
+                <wp:extent cx="1490662" cy="19050"/>
+                <wp:effectExtent l="0" t="0" r="14605" b="19050"/>
+                <wp:wrapNone/>
+                <wp:docPr id="682850176" name="Straight Connector 21"/>
+                <wp:cNvGraphicFramePr/>
+                <a:graphic xmlns:a="http://schemas.openxmlformats.org/drawingml/2006/main">
+                  <a:graphicData uri="http://schemas.microsoft.com/office/word/2010/wordprocessingShape">
+                    <wps:wsp>
+                      <wps:cNvCnPr/>
+                      <wps:spPr>
+                        <a:xfrm flipH="1" flipV="1">
+                          <a:off x="0" y="0"/>
+                          <a:ext cx="1490662" cy="19050"/>
+                        </a:xfrm>
+                        <a:prstGeom prst="line">
+                          <a:avLst/>
+                        </a:prstGeom>
+                        <a:ln w="19050">
+                          <a:solidFill>
+                            <a:srgbClr val="FF0000"/>
+                          </a:solidFill>
+                        </a:ln>
+                      </wps:spPr>
+                      <wps:style>
+                        <a:lnRef idx="1">
+                          <a:schemeClr val="accent1"/>
+                        </a:lnRef>
+                        <a:fillRef idx="0">
+                          <a:schemeClr val="accent1"/>
+                        </a:fillRef>
+                        <a:effectRef idx="0">
+                          <a:schemeClr val="accent1"/>
+                        </a:effectRef>
+                        <a:fontRef idx="minor">
+                          <a:schemeClr val="tx1"/>
+                        </a:fontRef>
+                      </wps:style>
+                      <wps:bodyPr/>
+                    </wps:wsp>
+                  </a:graphicData>
+                </a:graphic>
+                <wp14:sizeRelH relativeFrom="margin">
+                  <wp14:pctWidth>0</wp14:pctWidth>
+                </wp14:sizeRelH>
+                <wp14:sizeRelV relativeFrom="margin">
+                  <wp14:pctHeight>0</wp14:pctHeight>
+                </wp14:sizeRelV>
+              </wp:anchor>
+            </w:drawing>
+          </mc:Choice>
+          <mc:Fallback>
+            <w:pict>
+              <v:line w14:anchorId="072826CF" id="Straight Connector 21" o:spid="_x0000_s1026" style="position:absolute;flip:x y;z-index:251701248;visibility:visible;mso-wrap-style:square;mso-width-percent:0;mso-height-percent:0;mso-wrap-distance-left:9pt;mso-wrap-distance-top:0;mso-wrap-distance-right:9pt;mso-wrap-distance-bottom:0;mso-position-horizontal:absolute;mso-position-horizontal-relative:text;mso-position-vertical:absolute;mso-position-vertical-relative:text;mso-width-percent:0;mso-height-percent:0;mso-width-relative:margin;mso-height-relative:margin" from="296.65pt,140.55pt" to="414pt,142.05pt" o:gfxdata="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" strokecolor="red" strokeweight="1.5pt">
+                <v:stroke joinstyle="miter"/>
+              </v:line>
+            </w:pict>
+          </mc:Fallback>
+        </mc:AlternateContent>
+      </w:r>
+      <w:r>
+        <w:rPr>
+          <w:rFonts w:ascii="Arial" w:hAnsi="Arial" w:cs="Arial"/>
+          <w:noProof/>
+        </w:rPr>
+        <mc:AlternateContent>
+          <mc:Choice Requires="wps">
+            <w:drawing>
+              <wp:anchor distT="0" distB="0" distL="114300" distR="114300" simplePos="0" relativeHeight="251702272" behindDoc="0" locked="0" layoutInCell="1" allowOverlap="1" wp14:anchorId="5F9DFEEE" wp14:editId="4B49D311">
+                <wp:simplePos x="0" y="0"/>
+                <wp:positionH relativeFrom="column">
+                  <wp:posOffset>673846</wp:posOffset>
+                </wp:positionH>
+                <wp:positionV relativeFrom="paragraph">
+                  <wp:posOffset>1745765</wp:posOffset>
+                </wp:positionV>
+                <wp:extent cx="45719" cy="1907428"/>
+                <wp:effectExtent l="76200" t="0" r="50165" b="55245"/>
+                <wp:wrapNone/>
+                <wp:docPr id="1029923120" name="Straight Arrow Connector 22"/>
+                <wp:cNvGraphicFramePr/>
+                <a:graphic xmlns:a="http://schemas.openxmlformats.org/drawingml/2006/main">
+                  <a:graphicData uri="http://schemas.microsoft.com/office/word/2010/wordprocessingShape">
+                    <wps:wsp>
+                      <wps:cNvCnPr/>
+                      <wps:spPr>
+                        <a:xfrm flipH="1">
+                          <a:off x="0" y="0"/>
+                          <a:ext cx="45719" cy="1907428"/>
+                        </a:xfrm>
+                        <a:prstGeom prst="straightConnector1">
+                          <a:avLst/>
+                        </a:prstGeom>
+                        <a:ln w="19050">
+                          <a:solidFill>
+                            <a:srgbClr val="FF0000"/>
+                          </a:solidFill>
+                          <a:tailEnd type="triangle"/>
+                        </a:ln>
+                      </wps:spPr>
+                      <wps:style>
+                        <a:lnRef idx="1">
+                          <a:schemeClr val="accent1"/>
+                        </a:lnRef>
+                        <a:fillRef idx="0">
+                          <a:schemeClr val="accent1"/>
+                        </a:fillRef>
+                        <a:effectRef idx="0">
+                          <a:schemeClr val="accent1"/>
+                        </a:effectRef>
+                        <a:fontRef idx="minor">
+                          <a:schemeClr val="tx1"/>
+                        </a:fontRef>
+                      </wps:style>
+                      <wps:bodyPr/>
+                    </wps:wsp>
+                  </a:graphicData>
+                </a:graphic>
+                <wp14:sizeRelH relativeFrom="margin">
+                  <wp14:pctWidth>0</wp14:pctWidth>
+                </wp14:sizeRelH>
+                <wp14:sizeRelV relativeFrom="margin">
+                  <wp14:pctHeight>0</wp14:pctHeight>
+                </wp14:sizeRelV>
+              </wp:anchor>
+            </w:drawing>
+          </mc:Choice>
+          <mc:Fallback>
+            <w:pict>
+              <v:shape w14:anchorId="38DAD499" id="Straight Arrow Connector 22" o:spid="_x0000_s1026" type="#_x0000_t32" style="position:absolute;margin-left:53.05pt;margin-top:137.45pt;width:3.6pt;height:150.2pt;flip:x;z-index:251702272;visibility:visible;mso-wrap-style:square;mso-width-percent:0;mso-height-percent:0;mso-wrap-distance-left:9pt;mso-wrap-distance-top:0;mso-wrap-distance-right:9pt;mso-wrap-distance-bottom:0;mso-position-horizontal:absolute;mso-position-horizontal-relative:text;mso-position-vertical:absolute;mso-position-vertical-relative:text;mso-width-percent:0;mso-height-percent:0;mso-width-relative:margin;mso-height-relative:margin" o:gfxdata="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" strokecolor="red" strokeweight="1.5pt">
+                <v:stroke endarrow="block" joinstyle="miter"/>
+              </v:shape>
+            </w:pict>
+          </mc:Fallback>
+        </mc:AlternateContent>
+      </w:r>
+      <w:r>
+        <w:rPr>
+          <w:rFonts w:ascii="Arial" w:hAnsi="Arial" w:cs="Arial"/>
+          <w:noProof/>
+        </w:rPr>
+        <mc:AlternateContent>
+          <mc:Choice Requires="wps">
+            <w:drawing>
+              <wp:anchor distT="0" distB="0" distL="114300" distR="114300" simplePos="0" relativeHeight="251700224" behindDoc="0" locked="0" layoutInCell="1" allowOverlap="1" wp14:anchorId="6A330E83" wp14:editId="43C0A18A">
+                <wp:simplePos x="0" y="0"/>
+                <wp:positionH relativeFrom="column">
+                  <wp:posOffset>695459</wp:posOffset>
+                </wp:positionH>
+                <wp:positionV relativeFrom="paragraph">
+                  <wp:posOffset>1755739</wp:posOffset>
+                </wp:positionV>
+                <wp:extent cx="1444598" cy="19819"/>
+                <wp:effectExtent l="0" t="0" r="22860" b="37465"/>
+                <wp:wrapNone/>
+                <wp:docPr id="789320140" name="Straight Connector 21"/>
+                <wp:cNvGraphicFramePr/>
+                <a:graphic xmlns:a="http://schemas.openxmlformats.org/drawingml/2006/main">
+                  <a:graphicData uri="http://schemas.microsoft.com/office/word/2010/wordprocessingShape">
+                    <wps:wsp>
+                      <wps:cNvCnPr/>
+                      <wps:spPr>
+                        <a:xfrm flipH="1" flipV="1">
+                          <a:off x="0" y="0"/>
+                          <a:ext cx="1444598" cy="19819"/>
+                        </a:xfrm>
+                        <a:prstGeom prst="line">
+                          <a:avLst/>
+                        </a:prstGeom>
+                        <a:ln w="19050">
+                          <a:solidFill>
+                            <a:srgbClr val="FF0000"/>
+                          </a:solidFill>
+                        </a:ln>
+                      </wps:spPr>
+                      <wps:style>
+                        <a:lnRef idx="1">
+                          <a:schemeClr val="accent1"/>
+                        </a:lnRef>
+                        <a:fillRef idx="0">
+                          <a:schemeClr val="accent1"/>
+                        </a:fillRef>
+                        <a:effectRef idx="0">
+                          <a:schemeClr val="accent1"/>
+                        </a:effectRef>
+                        <a:fontRef idx="minor">
+                          <a:schemeClr val="tx1"/>
+                        </a:fontRef>
+                      </wps:style>
+                      <wps:bodyPr/>
+                    </wps:wsp>
+                  </a:graphicData>
+                </a:graphic>
+                <wp14:sizeRelH relativeFrom="margin">
+                  <wp14:pctWidth>0</wp14:pctWidth>
+                </wp14:sizeRelH>
+                <wp14:sizeRelV relativeFrom="margin">
+                  <wp14:pctHeight>0</wp14:pctHeight>
+                </wp14:sizeRelV>
+              </wp:anchor>
+            </w:drawing>
+          </mc:Choice>
+          <mc:Fallback>
+            <w:pict>
+              <v:line w14:anchorId="6E47CD7E" id="Straight Connector 21" o:spid="_x0000_s1026" style="position:absolute;flip:x y;z-index:251700224;visibility:visible;mso-wrap-style:square;mso-width-percent:0;mso-height-percent:0;mso-wrap-distance-left:9pt;mso-wrap-distance-top:0;mso-wrap-distance-right:9pt;mso-wrap-distance-bottom:0;mso-position-horizontal:absolute;mso-position-horizontal-relative:text;mso-position-vertical:absolute;mso-position-vertical-relative:text;mso-width-percent:0;mso-height-percent:0;mso-width-relative:margin;mso-height-relative:margin" from="54.75pt,138.25pt" to="168.5pt,139.8pt" o:gfxdata="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" strokecolor="red" strokeweight="1.5pt">
+                <v:stroke joinstyle="miter"/>
+              </v:line>
+            </w:pict>
+          </mc:Fallback>
+        </mc:AlternateContent>
+      </w:r>
+      <w:r>
+        <w:rPr>
+          <w:rFonts w:ascii="Arial" w:hAnsi="Arial" w:cs="Arial"/>
+          <w:noProof/>
+        </w:rPr>
+        <mc:AlternateContent>
+          <mc:Choice Requires="wps">
+            <w:drawing>
+              <wp:anchor distT="0" distB="0" distL="114300" distR="114300" simplePos="0" relativeHeight="251696128" behindDoc="0" locked="0" layoutInCell="1" allowOverlap="1" wp14:anchorId="5001FED4" wp14:editId="7799E0BB">
+                <wp:simplePos x="0" y="0"/>
+                <wp:positionH relativeFrom="column">
+                  <wp:posOffset>2156075</wp:posOffset>
+                </wp:positionH>
+                <wp:positionV relativeFrom="paragraph">
+                  <wp:posOffset>1426461</wp:posOffset>
+                </wp:positionV>
+                <wp:extent cx="771525" cy="785666"/>
+                <wp:effectExtent l="19050" t="19050" r="28575" b="14605"/>
+                <wp:wrapNone/>
+                <wp:docPr id="1666290984" name="Rectangle 19"/>
+                <wp:cNvGraphicFramePr/>
+                <a:graphic xmlns:a="http://schemas.openxmlformats.org/drawingml/2006/main">
+                  <a:graphicData uri="http://schemas.microsoft.com/office/word/2010/wordprocessingShape">
+                    <wps:wsp>
+                      <wps:cNvSpPr/>
+                      <wps:spPr>
+                        <a:xfrm>
+                          <a:off x="0" y="0"/>
+                          <a:ext cx="771525" cy="785666"/>
+                        </a:xfrm>
+                        <a:prstGeom prst="rect">
+                          <a:avLst/>
+                        </a:prstGeom>
+                        <a:noFill/>
+                        <a:ln w="28575">
+                          <a:solidFill>
+                            <a:srgbClr val="FF0000"/>
+                          </a:solidFill>
+                        </a:ln>
+                      </wps:spPr>
+                      <wps:style>
+                        <a:lnRef idx="0">
+                          <a:scrgbClr r="0" g="0" b="0"/>
+                        </a:lnRef>
+                        <a:fillRef idx="0">
+                          <a:scrgbClr r="0" g="0" b="0"/>
+                        </a:fillRef>
+                        <a:effectRef idx="0">
+                          <a:scrgbClr r="0" g="0" b="0"/>
+                        </a:effectRef>
+                        <a:fontRef idx="minor">
+                          <a:schemeClr val="dk1"/>
+                        </a:fontRef>
+                      </wps:style>
+                      <wps:bodyPr rot="0" spcFirstLastPara="0" vertOverflow="overflow" horzOverflow="overflow" vert="horz" wrap="square" lIns="91440" tIns="45720" rIns="91440" bIns="45720" numCol="1" spcCol="0" rtlCol="0" fromWordArt="0" anchor="ctr" anchorCtr="0" forceAA="0" compatLnSpc="1">
+                        <a:prstTxWarp prst="textNoShape">
+                          <a:avLst/>
+                        </a:prstTxWarp>
+                        <a:noAutofit/>
+                      </wps:bodyPr>
+                    </wps:wsp>
+                  </a:graphicData>
+                </a:graphic>
+                <wp14:sizeRelH relativeFrom="margin">
+                  <wp14:pctWidth>0</wp14:pctWidth>
+                </wp14:sizeRelH>
+                <wp14:sizeRelV relativeFrom="margin">
+                  <wp14:pctHeight>0</wp14:pctHeight>
+                </wp14:sizeRelV>
+              </wp:anchor>
+            </w:drawing>
+          </mc:Choice>
+          <mc:Fallback>
+            <w:pict>
+              <v:rect w14:anchorId="760EF4F9" id="Rectangle 19" o:spid="_x0000_s1026" style="position:absolute;margin-left:169.75pt;margin-top:112.3pt;width:60.75pt;height:61.85pt;z-index:251696128;visibility:visible;mso-wrap-style:square;mso-width-percent:0;mso-height-percent:0;mso-wrap-distance-left:9pt;mso-wrap-distance-top:0;mso-wrap-distance-right:9pt;mso-wrap-distance-bottom:0;mso-position-horizontal:absolute;mso-position-horizontal-relative:text;mso-position-vertical:absolute;mso-position-vertical-relative:text;mso-width-percent:0;mso-height-percent:0;mso-width-relative:margin;mso-height-relative:margin;v-text-anchor:middle" o:gfxdata="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" filled="f" strokecolor="red" strokeweight="2.25pt"/>
+            </w:pict>
+          </mc:Fallback>
+        </mc:AlternateContent>
+      </w:r>
+      <w:r>
+        <w:rPr>
+          <w:rFonts w:ascii="Arial" w:hAnsi="Arial" w:cs="Arial"/>
+          <w:noProof/>
+        </w:rPr>
+        <mc:AlternateContent>
+          <mc:Choice Requires="wps">
+            <w:drawing>
+              <wp:anchor distT="0" distB="0" distL="114300" distR="114300" simplePos="0" relativeHeight="251699200" behindDoc="0" locked="0" layoutInCell="1" allowOverlap="1" wp14:anchorId="654F5E57" wp14:editId="30E32BEA">
+                <wp:simplePos x="0" y="0"/>
+                <wp:positionH relativeFrom="column">
+                  <wp:posOffset>2990907</wp:posOffset>
+                </wp:positionH>
+                <wp:positionV relativeFrom="paragraph">
+                  <wp:posOffset>2259330</wp:posOffset>
+                </wp:positionV>
+                <wp:extent cx="772060" cy="716280"/>
+                <wp:effectExtent l="19050" t="19050" r="28575" b="26670"/>
+                <wp:wrapNone/>
+                <wp:docPr id="1758852694" name="Rectangle 19"/>
+                <wp:cNvGraphicFramePr/>
+                <a:graphic xmlns:a="http://schemas.openxmlformats.org/drawingml/2006/main">
+                  <a:graphicData uri="http://schemas.microsoft.com/office/word/2010/wordprocessingShape">
+                    <wps:wsp>
+                      <wps:cNvSpPr/>
+                      <wps:spPr>
+                        <a:xfrm>
+                          <a:off x="0" y="0"/>
+                          <a:ext cx="772060" cy="716280"/>
+                        </a:xfrm>
+                        <a:prstGeom prst="rect">
+                          <a:avLst/>
+                        </a:prstGeom>
+                        <a:noFill/>
+                        <a:ln w="28575">
+                          <a:solidFill>
+                            <a:srgbClr val="FF0000"/>
+                          </a:solidFill>
+                        </a:ln>
+                      </wps:spPr>
+                      <wps:style>
+                        <a:lnRef idx="0">
+                          <a:scrgbClr r="0" g="0" b="0"/>
+                        </a:lnRef>
+                        <a:fillRef idx="0">
+                          <a:scrgbClr r="0" g="0" b="0"/>
+                        </a:fillRef>
+                        <a:effectRef idx="0">
+                          <a:scrgbClr r="0" g="0" b="0"/>
+                        </a:effectRef>
+                        <a:fontRef idx="minor">
+                          <a:schemeClr val="dk1"/>
+                        </a:fontRef>
+                      </wps:style>
+                      <wps:bodyPr rot="0" spcFirstLastPara="0" vertOverflow="overflow" horzOverflow="overflow" vert="horz" wrap="square" lIns="91440" tIns="45720" rIns="91440" bIns="45720" numCol="1" spcCol="0" rtlCol="0" fromWordArt="0" anchor="ctr" anchorCtr="0" forceAA="0" compatLnSpc="1">
+                        <a:prstTxWarp prst="textNoShape">
+                          <a:avLst/>
+                        </a:prstTxWarp>
+                        <a:noAutofit/>
+                      </wps:bodyPr>
+                    </wps:wsp>
+                  </a:graphicData>
+                </a:graphic>
+                <wp14:sizeRelH relativeFrom="margin">
+                  <wp14:pctWidth>0</wp14:pctWidth>
+                </wp14:sizeRelH>
+              </wp:anchor>
+            </w:drawing>
+          </mc:Choice>
+          <mc:Fallback>
+            <w:pict>
+              <v:rect w14:anchorId="39AD1C35" id="Rectangle 19" o:spid="_x0000_s1026" style="position:absolute;margin-left:235.5pt;margin-top:177.9pt;width:60.8pt;height:56.4pt;z-index:251699200;visibility:visible;mso-wrap-style:square;mso-width-percent:0;mso-wrap-distance-left:9pt;mso-wrap-distance-top:0;mso-wrap-distance-right:9pt;mso-wrap-distance-bottom:0;mso-position-horizontal:absolute;mso-position-horizontal-relative:text;mso-position-vertical:absolute;mso-position-vertical-relative:text;mso-width-percent:0;mso-width-relative:margin;v-text-anchor:middle" o:gfxdata="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" filled="f" strokecolor="red" strokeweight="2.25pt"/>
+            </w:pict>
+          </mc:Fallback>
+        </mc:AlternateContent>
+      </w:r>
+      <w:r>
+        <w:rPr>
+          <w:rFonts w:ascii="Arial" w:hAnsi="Arial" w:cs="Arial"/>
+          <w:noProof/>
+        </w:rPr>
+        <mc:AlternateContent>
+          <mc:Choice Requires="wps">
+            <w:drawing>
+              <wp:anchor distT="0" distB="0" distL="114300" distR="114300" simplePos="0" relativeHeight="251698176" behindDoc="0" locked="0" layoutInCell="1" allowOverlap="1" wp14:anchorId="16187099" wp14:editId="42A46716">
+                <wp:simplePos x="0" y="0"/>
+                <wp:positionH relativeFrom="column">
+                  <wp:posOffset>2174882</wp:posOffset>
+                </wp:positionH>
+                <wp:positionV relativeFrom="paragraph">
+                  <wp:posOffset>2270331</wp:posOffset>
+                </wp:positionV>
+                <wp:extent cx="772060" cy="716280"/>
+                <wp:effectExtent l="19050" t="19050" r="28575" b="26670"/>
+                <wp:wrapNone/>
+                <wp:docPr id="1624249057" name="Rectangle 19"/>
+                <wp:cNvGraphicFramePr/>
+                <a:graphic xmlns:a="http://schemas.openxmlformats.org/drawingml/2006/main">
+                  <a:graphicData uri="http://schemas.microsoft.com/office/word/2010/wordprocessingShape">
+                    <wps:wsp>
+                      <wps:cNvSpPr/>
+                      <wps:spPr>
+                        <a:xfrm>
+                          <a:off x="0" y="0"/>
+                          <a:ext cx="772060" cy="716280"/>
+                        </a:xfrm>
+                        <a:prstGeom prst="rect">
+                          <a:avLst/>
+                        </a:prstGeom>
+                        <a:noFill/>
+                        <a:ln w="28575">
+                          <a:solidFill>
+                            <a:srgbClr val="FF0000"/>
+                          </a:solidFill>
+                        </a:ln>
+                      </wps:spPr>
+                      <wps:style>
+                        <a:lnRef idx="0">
+                          <a:scrgbClr r="0" g="0" b="0"/>
+                        </a:lnRef>
+                        <a:fillRef idx="0">
+                          <a:scrgbClr r="0" g="0" b="0"/>
+                        </a:fillRef>
+                        <a:effectRef idx="0">
+                          <a:scrgbClr r="0" g="0" b="0"/>
+                        </a:effectRef>
+                        <a:fontRef idx="minor">
+                          <a:schemeClr val="dk1"/>
+                        </a:fontRef>
+                      </wps:style>
+                      <wps:bodyPr rot="0" spcFirstLastPara="0" vertOverflow="overflow" horzOverflow="overflow" vert="horz" wrap="square" lIns="91440" tIns="45720" rIns="91440" bIns="45720" numCol="1" spcCol="0" rtlCol="0" fromWordArt="0" anchor="ctr" anchorCtr="0" forceAA="0" compatLnSpc="1">
+                        <a:prstTxWarp prst="textNoShape">
+                          <a:avLst/>
+                        </a:prstTxWarp>
+                        <a:noAutofit/>
+                      </wps:bodyPr>
+                    </wps:wsp>
+                  </a:graphicData>
+                </a:graphic>
+                <wp14:sizeRelH relativeFrom="margin">
+                  <wp14:pctWidth>0</wp14:pctWidth>
+                </wp14:sizeRelH>
+              </wp:anchor>
+            </w:drawing>
+          </mc:Choice>
+          <mc:Fallback>
+            <w:pict>
+              <v:rect w14:anchorId="6D37680B" id="Rectangle 19" o:spid="_x0000_s1026" style="position:absolute;margin-left:171.25pt;margin-top:178.75pt;width:60.8pt;height:56.4pt;z-index:251698176;visibility:visible;mso-wrap-style:square;mso-width-percent:0;mso-wrap-distance-left:9pt;mso-wrap-distance-top:0;mso-wrap-distance-right:9pt;mso-wrap-distance-bottom:0;mso-position-horizontal:absolute;mso-position-horizontal-relative:text;mso-position-vertical:absolute;mso-position-vertical-relative:text;mso-width-percent:0;mso-width-relative:margin;v-text-anchor:middle" o:gfxdata="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" filled="f" strokecolor="red" strokeweight="2.25pt"/>
+            </w:pict>
+          </mc:Fallback>
+        </mc:AlternateContent>
+      </w:r>
+      <w:r>
+        <w:rPr>
+          <w:rFonts w:ascii="Arial" w:hAnsi="Arial" w:cs="Arial"/>
+          <w:noProof/>
+        </w:rPr>
+        <mc:AlternateContent>
+          <mc:Choice Requires="wps">
+            <w:drawing>
+              <wp:anchor distT="0" distB="0" distL="114300" distR="114300" simplePos="0" relativeHeight="251697152" behindDoc="0" locked="0" layoutInCell="1" allowOverlap="1" wp14:anchorId="3813981A" wp14:editId="62BEE081">
+                <wp:simplePos x="0" y="0"/>
+                <wp:positionH relativeFrom="column">
+                  <wp:posOffset>2995873</wp:posOffset>
+                </wp:positionH>
+                <wp:positionV relativeFrom="paragraph">
+                  <wp:posOffset>1468755</wp:posOffset>
+                </wp:positionV>
+                <wp:extent cx="772060" cy="716280"/>
+                <wp:effectExtent l="19050" t="19050" r="28575" b="26670"/>
+                <wp:wrapNone/>
+                <wp:docPr id="361201335" name="Rectangle 19"/>
+                <wp:cNvGraphicFramePr/>
+                <a:graphic xmlns:a="http://schemas.openxmlformats.org/drawingml/2006/main">
+                  <a:graphicData uri="http://schemas.microsoft.com/office/word/2010/wordprocessingShape">
+                    <wps:wsp>
+                      <wps:cNvSpPr/>
+                      <wps:spPr>
+                        <a:xfrm>
+                          <a:off x="0" y="0"/>
+                          <a:ext cx="772060" cy="716280"/>
+                        </a:xfrm>
+                        <a:prstGeom prst="rect">
+                          <a:avLst/>
+                        </a:prstGeom>
+                        <a:noFill/>
+                        <a:ln w="28575">
+                          <a:solidFill>
+                            <a:srgbClr val="FF0000"/>
+                          </a:solidFill>
+                        </a:ln>
+                      </wps:spPr>
+                      <wps:style>
+                        <a:lnRef idx="0">
+                          <a:scrgbClr r="0" g="0" b="0"/>
+                        </a:lnRef>
+                        <a:fillRef idx="0">
+                          <a:scrgbClr r="0" g="0" b="0"/>
+                        </a:fillRef>
+                        <a:effectRef idx="0">
+                          <a:scrgbClr r="0" g="0" b="0"/>
+                        </a:effectRef>
+                        <a:fontRef idx="minor">
+                          <a:schemeClr val="dk1"/>
+                        </a:fontRef>
+                      </wps:style>
+                      <wps:bodyPr rot="0" spcFirstLastPara="0" vertOverflow="overflow" horzOverflow="overflow" vert="horz" wrap="square" lIns="91440" tIns="45720" rIns="91440" bIns="45720" numCol="1" spcCol="0" rtlCol="0" fromWordArt="0" anchor="ctr" anchorCtr="0" forceAA="0" compatLnSpc="1">
+                        <a:prstTxWarp prst="textNoShape">
+                          <a:avLst/>
+                        </a:prstTxWarp>
+                        <a:noAutofit/>
+                      </wps:bodyPr>
+                    </wps:wsp>
+                  </a:graphicData>
+                </a:graphic>
+                <wp14:sizeRelH relativeFrom="margin">
+                  <wp14:pctWidth>0</wp14:pctWidth>
+                </wp14:sizeRelH>
+              </wp:anchor>
+            </w:drawing>
+          </mc:Choice>
+          <mc:Fallback>
+            <w:pict>
+              <v:rect w14:anchorId="35224DF5" id="Rectangle 19" o:spid="_x0000_s1026" style="position:absolute;margin-left:235.9pt;margin-top:115.65pt;width:60.8pt;height:56.4pt;z-index:251697152;visibility:visible;mso-wrap-style:square;mso-width-percent:0;mso-wrap-distance-left:9pt;mso-wrap-distance-top:0;mso-wrap-distance-right:9pt;mso-wrap-distance-bottom:0;mso-position-horizontal:absolute;mso-position-horizontal-relative:text;mso-position-vertical:absolute;mso-position-vertical-relative:text;mso-width-percent:0;mso-width-relative:margin;v-text-anchor:middle" o:gfxdata="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" filled="f" strokecolor="red" strokeweight="2.25pt"/>
+            </w:pict>
+          </mc:Fallback>
+        </mc:AlternateContent>
+      </w:r>
+      <w:r>
+        <w:rPr>
+          <w:rFonts w:ascii="Arial" w:hAnsi="Arial" w:cs="Arial"/>
+          <w:noProof/>
+        </w:rPr>
+        <w:drawing>
+          <wp:inline distT="0" distB="0" distL="0" distR="0" wp14:anchorId="4FB7A481" wp14:editId="532EDB6E">
+            <wp:extent cx="1697855" cy="3489960"/>
+            <wp:effectExtent l="0" t="0" r="0" b="0"/>
+            <wp:docPr id="43274967" name="Picture 14"/>
+            <wp:cNvGraphicFramePr>
+              <a:graphicFrameLocks xmlns:a="http://schemas.openxmlformats.org/drawingml/2006/main" noChangeAspect="1"/>
+            </wp:cNvGraphicFramePr>
+            <a:graphic xmlns:a="http://schemas.openxmlformats.org/drawingml/2006/main">
+              <a:graphicData uri="http://schemas.openxmlformats.org/drawingml/2006/picture">
+                <pic:pic xmlns:pic="http://schemas.openxmlformats.org/drawingml/2006/picture">
+                  <pic:nvPicPr>
+                    <pic:cNvPr id="43274967" name="Picture 43274967"/>
+                    <pic:cNvPicPr/>
+                  </pic:nvPicPr>
+                  <pic:blipFill>
+                    <a:blip r:embed="rId18" cstate="print">
+                      <a:extLst>
+                        <a:ext uri="{28A0092B-C50C-407E-A947-70E740481C1C}">
+                          <a14:useLocalDpi xmlns:a14="http://schemas.microsoft.com/office/drawing/2010/main" val="0"/>
+                        </a:ext>
+                      </a:extLst>
+                    </a:blip>
+                    <a:stretch>
+                      <a:fillRect/>
+                    </a:stretch>
+                  </pic:blipFill>
+                  <pic:spPr>
+                    <a:xfrm>
+                      <a:off x="0" y="0"/>
+                      <a:ext cx="1707579" cy="3509948"/>
+                    </a:xfrm>
+                    <a:prstGeom prst="rect">
+                      <a:avLst/>
+                    </a:prstGeom>
+                  </pic:spPr>
+                </pic:pic>
+              </a:graphicData>
+            </a:graphic>
+          </wp:inline>
+        </w:drawing>
+      </w:r>
+    </w:p>
+    <w:p>
+      <w:pPr>
+        <w:jc w:val="center"/>
+        <w:rPr>
+          <w:rFonts w:ascii="Arial" w:hAnsi="Arial" w:cs="Arial"/>
+        </w:rPr>
+      </w:pPr>
+      <w:r>
+        <w:rPr>
+          <w:rFonts w:ascii="Arial" w:hAnsi="Arial" w:cs="Arial"/>
+          <w:noProof/>
+        </w:rPr>
+        <w:drawing>
+          <wp:inline distT="0" distB="0" distL="0" distR="0" wp14:anchorId="47A4DA63" wp14:editId="1A5AD020">
+            <wp:extent cx="1256630" cy="2583015"/>
+            <wp:effectExtent l="0" t="0" r="1270" b="8255"/>
+            <wp:docPr id="1776061619" name="Picture 15"/>
+            <wp:cNvGraphicFramePr>
+              <a:graphicFrameLocks xmlns:a="http://schemas.openxmlformats.org/drawingml/2006/main" noChangeAspect="1"/>
+            </wp:cNvGraphicFramePr>
+            <a:graphic xmlns:a="http://schemas.openxmlformats.org/drawingml/2006/main">
+              <a:graphicData uri="http://schemas.openxmlformats.org/drawingml/2006/picture">
+                <pic:pic xmlns:pic="http://schemas.openxmlformats.org/drawingml/2006/picture">
+                  <pic:nvPicPr>
+                    <pic:cNvPr id="1694981969" name="Picture 1694981969"/>
+                    <pic:cNvPicPr/>
+                  </pic:nvPicPr>
+                  <pic:blipFill>
+                    <a:blip r:embed="rId19" cstate="print">
+                      <a:extLst>
+                        <a:ext uri="{28A0092B-C50C-407E-A947-70E740481C1C}">
+                          <a14:useLocalDpi xmlns:a14="http://schemas.microsoft.com/office/drawing/2010/main" val="0"/>
+                        </a:ext>
+                      </a:extLst>
+                    </a:blip>
+                    <a:stretch>
+                      <a:fillRect/>
+                    </a:stretch>
+                  </pic:blipFill>
+                  <pic:spPr>
+                    <a:xfrm>
+                      <a:off x="0" y="0"/>
+                      <a:ext cx="1272386" cy="2615401"/>
+                    </a:xfrm>
+                    <a:prstGeom prst="rect">
+                      <a:avLst/>
+                    </a:prstGeom>
+                  </pic:spPr>
+                </pic:pic>
+              </a:graphicData>
+            </a:graphic>
+          </wp:inline>
+        </w:drawing>
+      </w:r>
+      <w:r>
+        <w:rPr>
+          <w:rFonts w:ascii="Arial" w:hAnsi="Arial" w:cs="Arial"/>
+          <w:noProof/>
+        </w:rPr>
+        <w:t xml:space="preserve">       </w:t>
+      </w:r>
+      <w:r>
+        <w:rPr>
+          <w:rFonts w:ascii="Arial" w:hAnsi="Arial" w:cs="Arial"/>
+          <w:noProof/>
+        </w:rPr>
+        <w:drawing>
+          <wp:inline distT="0" distB="0" distL="0" distR="0" wp14:anchorId="28EF0C08" wp14:editId="75AD4F6B">
+            <wp:extent cx="1264123" cy="2598420"/>
+            <wp:effectExtent l="0" t="0" r="0" b="0"/>
+            <wp:docPr id="125725999" name="Picture 17"/>
+            <wp:cNvGraphicFramePr>
+              <a:graphicFrameLocks xmlns:a="http://schemas.openxmlformats.org/drawingml/2006/main" noChangeAspect="1"/>
+            </wp:cNvGraphicFramePr>
+            <a:graphic xmlns:a="http://schemas.openxmlformats.org/drawingml/2006/main">
+              <a:graphicData uri="http://schemas.openxmlformats.org/drawingml/2006/picture">
+                <pic:pic xmlns:pic="http://schemas.openxmlformats.org/drawingml/2006/picture">
+                  <pic:nvPicPr>
+                    <pic:cNvPr id="593852057" name="Picture 593852057"/>
+                    <pic:cNvPicPr/>
+                  </pic:nvPicPr>
+                  <pic:blipFill>
+                    <a:blip r:embed="rId20" cstate="print">
+                      <a:extLst>
+                        <a:ext uri="{28A0092B-C50C-407E-A947-70E740481C1C}">
+                          <a14:useLocalDpi xmlns:a14="http://schemas.microsoft.com/office/drawing/2010/main" val="0"/>
+                        </a:ext>
+                      </a:extLst>
+                    </a:blip>
+                    <a:stretch>
+                      <a:fillRect/>
+                    </a:stretch>
+                  </pic:blipFill>
+                  <pic:spPr>
+                    <a:xfrm>
+                      <a:off x="0" y="0"/>
+                      <a:ext cx="1278130" cy="2627212"/>
+                    </a:xfrm>
+                    <a:prstGeom prst="rect">
+                      <a:avLst/>
+                    </a:prstGeom>
+                  </pic:spPr>
+                </pic:pic>
+              </a:graphicData>
+            </a:graphic>
+          </wp:inline>
+        </w:drawing>
+      </w:r>
+      <w:r>
+        <w:rPr>
+          <w:rFonts w:ascii="Arial" w:hAnsi="Arial" w:cs="Arial"/>
+          <w:noProof/>
+        </w:rPr>
+        <w:t xml:space="preserve">       </w:t>
+      </w:r>
+      <w:r>
+        <w:rPr>
+          <w:rFonts w:ascii="Arial" w:hAnsi="Arial" w:cs="Arial"/>
+          <w:noProof/>
+        </w:rPr>
+        <w:drawing>
+          <wp:inline distT="0" distB="0" distL="0" distR="0" wp14:anchorId="14CCA4C6" wp14:editId="09D9FECC">
+            <wp:extent cx="1257300" cy="2584394"/>
+            <wp:effectExtent l="0" t="0" r="0" b="6985"/>
+            <wp:docPr id="378261593" name="Picture 18"/>
+            <wp:cNvGraphicFramePr>
+              <a:graphicFrameLocks xmlns:a="http://schemas.openxmlformats.org/drawingml/2006/main" noChangeAspect="1"/>
+            </wp:cNvGraphicFramePr>
+            <a:graphic xmlns:a="http://schemas.openxmlformats.org/drawingml/2006/main">
+              <a:graphicData uri="http://schemas.openxmlformats.org/drawingml/2006/picture">
+                <pic:pic xmlns:pic="http://schemas.openxmlformats.org/drawingml/2006/picture">
+                  <pic:nvPicPr>
+                    <pic:cNvPr id="1030814782" name="Picture 1030814782"/>
+                    <pic:cNvPicPr/>
+                  </pic:nvPicPr>
+                  <pic:blipFill>
+                    <a:blip r:embed="rId21" cstate="print">
+                      <a:extLst>
+                        <a:ext uri="{28A0092B-C50C-407E-A947-70E740481C1C}">
+                          <a14:useLocalDpi xmlns:a14="http://schemas.microsoft.com/office/drawing/2010/main" val="0"/>
+                        </a:ext>
+                      </a:extLst>
+                    </a:blip>
+                    <a:stretch>
+                      <a:fillRect/>
+                    </a:stretch>
+                  </pic:blipFill>
+                  <pic:spPr>
+                    <a:xfrm>
+                      <a:off x="0" y="0"/>
+                      <a:ext cx="1262675" cy="2595441"/>
+                    </a:xfrm>
+                    <a:prstGeom prst="rect">
+                      <a:avLst/>
+                    </a:prstGeom>
+                  </pic:spPr>
+                </pic:pic>
+              </a:graphicData>
+            </a:graphic>
+          </wp:inline>
+        </w:drawing>
+      </w:r>
+      <w:r>
+        <w:rPr>
+          <w:rFonts w:ascii="Arial" w:hAnsi="Arial" w:cs="Arial"/>
+          <w:noProof/>
+        </w:rPr>
+        <w:t xml:space="preserve">      </w:t>
+      </w:r>
+      <w:r>
+        <w:rPr>
+          <w:rFonts w:ascii="Arial" w:hAnsi="Arial" w:cs="Arial"/>
+          <w:noProof/>
+        </w:rPr>
+        <w:drawing>
+          <wp:inline distT="0" distB="0" distL="0" distR="0" wp14:anchorId="0B109ACD" wp14:editId="170F50EA">
+            <wp:extent cx="1271538" cy="2613660"/>
+            <wp:effectExtent l="0" t="0" r="5080" b="0"/>
+            <wp:docPr id="509036424" name="Picture 16"/>
+            <wp:cNvGraphicFramePr>
+              <a:graphicFrameLocks xmlns:a="http://schemas.openxmlformats.org/drawingml/2006/main" noChangeAspect="1"/>
+            </wp:cNvGraphicFramePr>
+            <a:graphic xmlns:a="http://schemas.openxmlformats.org/drawingml/2006/main">
+              <a:graphicData uri="http://schemas.openxmlformats.org/drawingml/2006/picture">
+                <pic:pic xmlns:pic="http://schemas.openxmlformats.org/drawingml/2006/picture">
+                  <pic:nvPicPr>
+                    <pic:cNvPr id="73396840" name="Picture 73396840"/>
+                    <pic:cNvPicPr/>
+                  </pic:nvPicPr>
+                  <pic:blipFill>
+                    <a:blip r:embed="rId22" cstate="print">
+                      <a:extLst>
+                        <a:ext uri="{28A0092B-C50C-407E-A947-70E740481C1C}">
+                          <a14:useLocalDpi xmlns:a14="http://schemas.microsoft.com/office/drawing/2010/main" val="0"/>
+                        </a:ext>
+                      </a:extLst>
+                    </a:blip>
+                    <a:stretch>
+                      <a:fillRect/>
+                    </a:stretch>
+                  </pic:blipFill>
+                  <pic:spPr>
+                    <a:xfrm>
+                      <a:off x="0" y="0"/>
+                      <a:ext cx="1294298" cy="2660443"/>
+                    </a:xfrm>
+                    <a:prstGeom prst="rect">
+                      <a:avLst/>
+                    </a:prstGeom>
+                  </pic:spPr>
+                </pic:pic>
+              </a:graphicData>
+            </a:graphic>
+          </wp:inline>
+        </w:drawing>
       </w:r>
     </w:p>
     <w:p>
       <w:pPr>
         <w:pStyle w:val="ListParagraph"/>
-        <w:numPr>
-          <w:ilvl w:val="0"/>
-          <w:numId w:val="6"/>
-        </w:numPr>
-        <w:rPr>
-          <w:rFonts w:ascii="Arial" w:hAnsi="Arial" w:cs="Arial"/>
-          <w:b/>
-          <w:bCs/>
-          <w:color w:val="FF0000"/>
-        </w:rPr>
-      </w:pPr>
-      <w:r>
-        <w:rPr>
-          <w:rFonts w:ascii="Arial" w:hAnsi="Arial" w:cs="Arial"/>
-          <w:color w:val="FF0000"/>
-        </w:rPr>
-        <w:t>User can track live location of the device.</w:t>
-      </w:r>
-    </w:p>
-    <w:p>
-      <w:pPr>
-        <w:rPr>
-          <w:rFonts w:ascii="Arial" w:hAnsi="Arial" w:cs="Arial"/>
-          <w:b/>
-          <w:bCs/>
-        </w:rPr>
-      </w:pPr>
-    </w:p>
-    <w:p>
-      <w:pPr>
-        <w:rPr>
-          <w:rFonts w:ascii="Arial" w:hAnsi="Arial" w:cs="Arial"/>
-          <w:b/>
-          <w:bCs/>
-        </w:rPr>
-      </w:pPr>
-    </w:p>
-    <w:p>
-      <w:pPr>
-        <w:rPr>
-          <w:rFonts w:ascii="Arial" w:hAnsi="Arial" w:cs="Arial"/>
-          <w:b/>
-          <w:bCs/>
-        </w:rPr>
-      </w:pPr>
-      <w:r>
-        <w:rPr>
-          <w:rFonts w:ascii="Arial" w:hAnsi="Arial" w:cs="Arial"/>
-          <w:b/>
-          <w:bCs/>
-        </w:rPr>
+        <w:rPr>
+          <w:rFonts w:ascii="Arial" w:hAnsi="Arial" w:cs="Arial"/>
+          <w:b/>
+          <w:bCs/>
+        </w:rPr>
+      </w:pPr>
+    </w:p>
+    <w:p>
+      <w:pPr>
+        <w:pStyle w:val="ListParagraph"/>
+        <w:rPr>
+          <w:rFonts w:ascii="Arial" w:hAnsi="Arial" w:cs="Arial"/>
+          <w:b/>
+          <w:bCs/>
+        </w:rPr>
+      </w:pPr>
+    </w:p>
+    <w:p>
+      <w:pPr>
+        <w:rPr>
+          <w:rFonts w:ascii="Arial" w:hAnsi="Arial" w:cs="Arial"/>
+          <w:b/>
+          <w:bCs/>
+        </w:rPr>
+      </w:pPr>
+    </w:p>
+    <w:p>
+      <w:pPr>
+        <w:rPr>
+          <w:rFonts w:ascii="Arial" w:hAnsi="Arial" w:cs="Arial"/>
+          <w:b/>
+          <w:bCs/>
+        </w:rPr>
+      </w:pPr>
+    </w:p>
+    <w:p>
+      <w:pPr>
+        <w:rPr>
+          <w:rFonts w:ascii="Arial" w:hAnsi="Arial" w:cs="Arial"/>
+          <w:b/>
+          <w:bCs/>
+        </w:rPr>
+      </w:pPr>
+      <w:r>
+        <w:rPr>
+          <w:rFonts w:ascii="Arial" w:hAnsi="Arial" w:cs="Arial"/>
+          <w:b/>
+          <w:bCs/>
+        </w:rPr>
+        <w:lastRenderedPageBreak/>
         <w:t>Vitals page</w:t>
       </w:r>
     </w:p>
@@ -507,9 +3203,320 @@
         <w:rPr>
           <w:rFonts w:ascii="Arial" w:hAnsi="Arial" w:cs="Arial"/>
         </w:rPr>
-        <w:lastRenderedPageBreak/>
         <w:t>If measurement is not updated user can click on refresh button, which should update the readings.</w:t>
       </w:r>
+    </w:p>
+    <w:p>
+      <w:pPr>
+        <w:rPr>
+          <w:rFonts w:ascii="Arial" w:hAnsi="Arial" w:cs="Arial"/>
+          <w:b/>
+          <w:bCs/>
+        </w:rPr>
+      </w:pPr>
+    </w:p>
+    <w:p>
+      <w:pPr>
+        <w:rPr>
+          <w:rFonts w:ascii="Arial" w:hAnsi="Arial" w:cs="Arial"/>
+          <w:b/>
+          <w:bCs/>
+        </w:rPr>
+      </w:pPr>
+      <w:r>
+        <w:rPr>
+          <w:rFonts w:ascii="Arial" w:hAnsi="Arial" w:cs="Arial"/>
+          <w:noProof/>
+        </w:rPr>
+        <mc:AlternateContent>
+          <mc:Choice Requires="wps">
+            <w:drawing>
+              <wp:anchor distT="0" distB="0" distL="114300" distR="114300" simplePos="0" relativeHeight="251673600" behindDoc="0" locked="0" layoutInCell="1" allowOverlap="1" wp14:anchorId="799EA3D0" wp14:editId="26DCEB99">
+                <wp:simplePos x="0" y="0"/>
+                <wp:positionH relativeFrom="column">
+                  <wp:posOffset>1670685</wp:posOffset>
+                </wp:positionH>
+                <wp:positionV relativeFrom="paragraph">
+                  <wp:posOffset>102544</wp:posOffset>
+                </wp:positionV>
+                <wp:extent cx="202583" cy="182777"/>
+                <wp:effectExtent l="19050" t="19050" r="26035" b="27305"/>
+                <wp:wrapNone/>
+                <wp:docPr id="1668084285" name="Rectangle 2"/>
+                <wp:cNvGraphicFramePr/>
+                <a:graphic xmlns:a="http://schemas.openxmlformats.org/drawingml/2006/main">
+                  <a:graphicData uri="http://schemas.microsoft.com/office/word/2010/wordprocessingShape">
+                    <wps:wsp>
+                      <wps:cNvSpPr/>
+                      <wps:spPr>
+                        <a:xfrm>
+                          <a:off x="0" y="0"/>
+                          <a:ext cx="202583" cy="182777"/>
+                        </a:xfrm>
+                        <a:prstGeom prst="rect">
+                          <a:avLst/>
+                        </a:prstGeom>
+                        <a:noFill/>
+                        <a:ln w="28575">
+                          <a:solidFill>
+                            <a:srgbClr val="FF0000"/>
+                          </a:solidFill>
+                        </a:ln>
+                      </wps:spPr>
+                      <wps:style>
+                        <a:lnRef idx="0">
+                          <a:scrgbClr r="0" g="0" b="0"/>
+                        </a:lnRef>
+                        <a:fillRef idx="0">
+                          <a:scrgbClr r="0" g="0" b="0"/>
+                        </a:fillRef>
+                        <a:effectRef idx="0">
+                          <a:scrgbClr r="0" g="0" b="0"/>
+                        </a:effectRef>
+                        <a:fontRef idx="minor">
+                          <a:schemeClr val="dk1"/>
+                        </a:fontRef>
+                      </wps:style>
+                      <wps:bodyPr rot="0" spcFirstLastPara="0" vertOverflow="overflow" horzOverflow="overflow" vert="horz" wrap="square" lIns="91440" tIns="45720" rIns="91440" bIns="45720" numCol="1" spcCol="0" rtlCol="0" fromWordArt="0" anchor="ctr" anchorCtr="0" forceAA="0" compatLnSpc="1">
+                        <a:prstTxWarp prst="textNoShape">
+                          <a:avLst/>
+                        </a:prstTxWarp>
+                        <a:noAutofit/>
+                      </wps:bodyPr>
+                    </wps:wsp>
+                  </a:graphicData>
+                </a:graphic>
+                <wp14:sizeRelH relativeFrom="margin">
+                  <wp14:pctWidth>0</wp14:pctWidth>
+                </wp14:sizeRelH>
+                <wp14:sizeRelV relativeFrom="margin">
+                  <wp14:pctHeight>0</wp14:pctHeight>
+                </wp14:sizeRelV>
+              </wp:anchor>
+            </w:drawing>
+          </mc:Choice>
+          <mc:Fallback>
+            <w:pict>
+              <v:rect w14:anchorId="204D23A8" id="Rectangle 2" o:spid="_x0000_s1026" style="position:absolute;margin-left:131.55pt;margin-top:8.05pt;width:15.95pt;height:14.4pt;z-index:251673600;visibility:visible;mso-wrap-style:square;mso-width-percent:0;mso-height-percent:0;mso-wrap-distance-left:9pt;mso-wrap-distance-top:0;mso-wrap-distance-right:9pt;mso-wrap-distance-bottom:0;mso-position-horizontal:absolute;mso-position-horizontal-relative:text;mso-position-vertical:absolute;mso-position-vertical-relative:text;mso-width-percent:0;mso-height-percent:0;mso-width-relative:margin;mso-height-relative:margin;v-text-anchor:middle" o:gfxdata="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" filled="f" strokecolor="red" strokeweight="2.25pt"/>
+            </w:pict>
+          </mc:Fallback>
+        </mc:AlternateContent>
+      </w:r>
+      <w:r>
+        <w:rPr>
+          <w:rFonts w:ascii="Arial" w:hAnsi="Arial" w:cs="Arial"/>
+          <w:noProof/>
+        </w:rPr>
+        <mc:AlternateContent>
+          <mc:Choice Requires="wps">
+            <w:drawing>
+              <wp:anchor distT="0" distB="0" distL="114300" distR="114300" simplePos="0" relativeHeight="251675648" behindDoc="0" locked="0" layoutInCell="1" allowOverlap="1" wp14:anchorId="546D15A3" wp14:editId="102D8B0B">
+                <wp:simplePos x="0" y="0"/>
+                <wp:positionH relativeFrom="column">
+                  <wp:posOffset>4062844</wp:posOffset>
+                </wp:positionH>
+                <wp:positionV relativeFrom="paragraph">
+                  <wp:posOffset>830580</wp:posOffset>
+                </wp:positionV>
+                <wp:extent cx="610629" cy="230886"/>
+                <wp:effectExtent l="19050" t="19050" r="18415" b="17145"/>
+                <wp:wrapNone/>
+                <wp:docPr id="1136622732" name="Rectangle 2"/>
+                <wp:cNvGraphicFramePr/>
+                <a:graphic xmlns:a="http://schemas.openxmlformats.org/drawingml/2006/main">
+                  <a:graphicData uri="http://schemas.microsoft.com/office/word/2010/wordprocessingShape">
+                    <wps:wsp>
+                      <wps:cNvSpPr/>
+                      <wps:spPr>
+                        <a:xfrm>
+                          <a:off x="0" y="0"/>
+                          <a:ext cx="610629" cy="230886"/>
+                        </a:xfrm>
+                        <a:prstGeom prst="rect">
+                          <a:avLst/>
+                        </a:prstGeom>
+                        <a:noFill/>
+                        <a:ln w="28575">
+                          <a:solidFill>
+                            <a:srgbClr val="FF0000"/>
+                          </a:solidFill>
+                        </a:ln>
+                      </wps:spPr>
+                      <wps:style>
+                        <a:lnRef idx="0">
+                          <a:scrgbClr r="0" g="0" b="0"/>
+                        </a:lnRef>
+                        <a:fillRef idx="0">
+                          <a:scrgbClr r="0" g="0" b="0"/>
+                        </a:fillRef>
+                        <a:effectRef idx="0">
+                          <a:scrgbClr r="0" g="0" b="0"/>
+                        </a:effectRef>
+                        <a:fontRef idx="minor">
+                          <a:schemeClr val="dk1"/>
+                        </a:fontRef>
+                      </wps:style>
+                      <wps:bodyPr rot="0" spcFirstLastPara="0" vertOverflow="overflow" horzOverflow="overflow" vert="horz" wrap="square" lIns="91440" tIns="45720" rIns="91440" bIns="45720" numCol="1" spcCol="0" rtlCol="0" fromWordArt="0" anchor="ctr" anchorCtr="0" forceAA="0" compatLnSpc="1">
+                        <a:prstTxWarp prst="textNoShape">
+                          <a:avLst/>
+                        </a:prstTxWarp>
+                        <a:noAutofit/>
+                      </wps:bodyPr>
+                    </wps:wsp>
+                  </a:graphicData>
+                </a:graphic>
+                <wp14:sizeRelH relativeFrom="margin">
+                  <wp14:pctWidth>0</wp14:pctWidth>
+                </wp14:sizeRelH>
+                <wp14:sizeRelV relativeFrom="margin">
+                  <wp14:pctHeight>0</wp14:pctHeight>
+                </wp14:sizeRelV>
+              </wp:anchor>
+            </w:drawing>
+          </mc:Choice>
+          <mc:Fallback>
+            <w:pict>
+              <v:rect w14:anchorId="3F2CC5F3" id="Rectangle 2" o:spid="_x0000_s1026" style="position:absolute;margin-left:319.9pt;margin-top:65.4pt;width:48.1pt;height:18.2pt;z-index:251675648;visibility:visible;mso-wrap-style:square;mso-width-percent:0;mso-height-percent:0;mso-wrap-distance-left:9pt;mso-wrap-distance-top:0;mso-wrap-distance-right:9pt;mso-wrap-distance-bottom:0;mso-position-horizontal:absolute;mso-position-horizontal-relative:text;mso-position-vertical:absolute;mso-position-vertical-relative:text;mso-width-percent:0;mso-height-percent:0;mso-width-relative:margin;mso-height-relative:margin;v-text-anchor:middle" o:gfxdata="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" filled="f" strokecolor="red" strokeweight="2.25pt"/>
+            </w:pict>
+          </mc:Fallback>
+        </mc:AlternateContent>
+      </w:r>
+      <w:r>
+        <w:rPr>
+          <w:rFonts w:ascii="Arial" w:hAnsi="Arial" w:cs="Arial"/>
+          <w:noProof/>
+        </w:rPr>
+        <w:t xml:space="preserve">          </w:t>
+      </w:r>
+      <w:r>
+        <w:rPr>
+          <w:rFonts w:ascii="Arial" w:hAnsi="Arial" w:cs="Arial"/>
+          <w:noProof/>
+        </w:rPr>
+        <w:drawing>
+          <wp:inline distT="0" distB="0" distL="0" distR="0" wp14:anchorId="664CBDEA" wp14:editId="7DEF7B0D">
+            <wp:extent cx="1449520" cy="2979505"/>
+            <wp:effectExtent l="0" t="0" r="0" b="0"/>
+            <wp:docPr id="808830990" name="Picture 17"/>
+            <wp:cNvGraphicFramePr>
+              <a:graphicFrameLocks xmlns:a="http://schemas.openxmlformats.org/drawingml/2006/main" noChangeAspect="1"/>
+            </wp:cNvGraphicFramePr>
+            <a:graphic xmlns:a="http://schemas.openxmlformats.org/drawingml/2006/main">
+              <a:graphicData uri="http://schemas.openxmlformats.org/drawingml/2006/picture">
+                <pic:pic xmlns:pic="http://schemas.openxmlformats.org/drawingml/2006/picture">
+                  <pic:nvPicPr>
+                    <pic:cNvPr id="593852057" name="Picture 593852057"/>
+                    <pic:cNvPicPr/>
+                  </pic:nvPicPr>
+                  <pic:blipFill>
+                    <a:blip r:embed="rId20" cstate="print">
+                      <a:extLst>
+                        <a:ext uri="{28A0092B-C50C-407E-A947-70E740481C1C}">
+                          <a14:useLocalDpi xmlns:a14="http://schemas.microsoft.com/office/drawing/2010/main" val="0"/>
+                        </a:ext>
+                      </a:extLst>
+                    </a:blip>
+                    <a:stretch>
+                      <a:fillRect/>
+                    </a:stretch>
+                  </pic:blipFill>
+                  <pic:spPr>
+                    <a:xfrm>
+                      <a:off x="0" y="0"/>
+                      <a:ext cx="1480740" cy="3043677"/>
+                    </a:xfrm>
+                    <a:prstGeom prst="rect">
+                      <a:avLst/>
+                    </a:prstGeom>
+                  </pic:spPr>
+                </pic:pic>
+              </a:graphicData>
+            </a:graphic>
+          </wp:inline>
+        </w:drawing>
+      </w:r>
+      <w:r>
+        <w:rPr>
+          <w:rFonts w:ascii="Arial" w:hAnsi="Arial" w:cs="Arial"/>
+          <w:noProof/>
+        </w:rPr>
+        <w:t xml:space="preserve">                            </w:t>
+      </w:r>
+      <w:r>
+        <w:rPr>
+          <w:rFonts w:ascii="Arial" w:hAnsi="Arial" w:cs="Arial"/>
+          <w:b/>
+          <w:bCs/>
+        </w:rPr>
+        <w:t xml:space="preserve">    </w:t>
+      </w:r>
+      <w:r>
+        <w:rPr>
+          <w:rFonts w:ascii="Arial" w:hAnsi="Arial" w:cs="Arial"/>
+          <w:b/>
+          <w:bCs/>
+          <w:noProof/>
+        </w:rPr>
+        <w:drawing>
+          <wp:inline distT="0" distB="0" distL="0" distR="0" wp14:anchorId="4EE08AB1" wp14:editId="79BA69D0">
+            <wp:extent cx="1459518" cy="3000054"/>
+            <wp:effectExtent l="0" t="0" r="7620" b="0"/>
+            <wp:docPr id="840240797" name="Picture 7"/>
+            <wp:cNvGraphicFramePr>
+              <a:graphicFrameLocks xmlns:a="http://schemas.openxmlformats.org/drawingml/2006/main" noChangeAspect="1"/>
+            </wp:cNvGraphicFramePr>
+            <a:graphic xmlns:a="http://schemas.openxmlformats.org/drawingml/2006/main">
+              <a:graphicData uri="http://schemas.openxmlformats.org/drawingml/2006/picture">
+                <pic:pic xmlns:pic="http://schemas.openxmlformats.org/drawingml/2006/picture">
+                  <pic:nvPicPr>
+                    <pic:cNvPr id="840240797" name="Picture 840240797"/>
+                    <pic:cNvPicPr/>
+                  </pic:nvPicPr>
+                  <pic:blipFill>
+                    <a:blip r:embed="rId23" cstate="print">
+                      <a:extLst>
+                        <a:ext uri="{28A0092B-C50C-407E-A947-70E740481C1C}">
+                          <a14:useLocalDpi xmlns:a14="http://schemas.microsoft.com/office/drawing/2010/main" val="0"/>
+                        </a:ext>
+                      </a:extLst>
+                    </a:blip>
+                    <a:stretch>
+                      <a:fillRect/>
+                    </a:stretch>
+                  </pic:blipFill>
+                  <pic:spPr>
+                    <a:xfrm>
+                      <a:off x="0" y="0"/>
+                      <a:ext cx="1473963" cy="3029746"/>
+                    </a:xfrm>
+                    <a:prstGeom prst="rect">
+                      <a:avLst/>
+                    </a:prstGeom>
+                  </pic:spPr>
+                </pic:pic>
+              </a:graphicData>
+            </a:graphic>
+          </wp:inline>
+        </w:drawing>
+      </w:r>
+    </w:p>
+    <w:p>
+      <w:pPr>
+        <w:rPr>
+          <w:rFonts w:ascii="Arial" w:hAnsi="Arial" w:cs="Arial"/>
+          <w:b/>
+          <w:bCs/>
+        </w:rPr>
+      </w:pPr>
+    </w:p>
+    <w:p>
+      <w:pPr>
+        <w:rPr>
+          <w:rFonts w:ascii="Arial" w:hAnsi="Arial" w:cs="Arial"/>
+          <w:b/>
+          <w:bCs/>
+        </w:rPr>
+      </w:pPr>
     </w:p>
     <w:p>
       <w:pPr>
@@ -528,7 +3535,274 @@
         <w:rPr>
           <w:rFonts w:ascii="Arial" w:hAnsi="Arial" w:cs="Arial"/>
         </w:rPr>
-        <w:t>User can view vital reading with history.</w:t>
+        <w:t xml:space="preserve">User </w:t>
+      </w:r>
+      <w:r>
+        <w:rPr>
+          <w:rFonts w:ascii="Arial" w:hAnsi="Arial" w:cs="Arial"/>
+        </w:rPr>
+        <w:t>should be able to</w:t>
+      </w:r>
+      <w:r>
+        <w:rPr>
+          <w:rFonts w:ascii="Arial" w:hAnsi="Arial" w:cs="Arial"/>
+        </w:rPr>
+        <w:t xml:space="preserve"> view vital reading</w:t>
+      </w:r>
+      <w:r>
+        <w:rPr>
+          <w:rFonts w:ascii="Arial" w:hAnsi="Arial" w:cs="Arial"/>
+        </w:rPr>
+        <w:t>s</w:t>
+      </w:r>
+      <w:r>
+        <w:rPr>
+          <w:rFonts w:ascii="Arial" w:hAnsi="Arial" w:cs="Arial"/>
+        </w:rPr>
+        <w:t xml:space="preserve"> with history.</w:t>
+      </w:r>
+    </w:p>
+    <w:p>
+      <w:pPr>
+        <w:rPr>
+          <w:rFonts w:ascii="Arial" w:hAnsi="Arial" w:cs="Arial"/>
+          <w:b/>
+          <w:bCs/>
+        </w:rPr>
+      </w:pPr>
+    </w:p>
+    <w:p>
+      <w:pPr>
+        <w:jc w:val="center"/>
+        <w:rPr>
+          <w:rFonts w:ascii="Arial" w:hAnsi="Arial" w:cs="Arial"/>
+          <w:b/>
+          <w:bCs/>
+        </w:rPr>
+      </w:pPr>
+      <w:r>
+        <w:rPr>
+          <w:rFonts w:ascii="Arial" w:hAnsi="Arial" w:cs="Arial"/>
+          <w:noProof/>
+        </w:rPr>
+        <w:t xml:space="preserve"> </w:t>
+      </w:r>
+      <w:r>
+        <w:rPr>
+          <w:rFonts w:ascii="Arial" w:hAnsi="Arial" w:cs="Arial"/>
+          <w:noProof/>
+        </w:rPr>
+        <w:drawing>
+          <wp:inline distT="0" distB="0" distL="0" distR="0" wp14:anchorId="080A6ED5" wp14:editId="134AA6D7">
+            <wp:extent cx="1264123" cy="2598420"/>
+            <wp:effectExtent l="0" t="0" r="0" b="0"/>
+            <wp:docPr id="593852057" name="Picture 17"/>
+            <wp:cNvGraphicFramePr>
+              <a:graphicFrameLocks xmlns:a="http://schemas.openxmlformats.org/drawingml/2006/main" noChangeAspect="1"/>
+            </wp:cNvGraphicFramePr>
+            <a:graphic xmlns:a="http://schemas.openxmlformats.org/drawingml/2006/main">
+              <a:graphicData uri="http://schemas.openxmlformats.org/drawingml/2006/picture">
+                <pic:pic xmlns:pic="http://schemas.openxmlformats.org/drawingml/2006/picture">
+                  <pic:nvPicPr>
+                    <pic:cNvPr id="593852057" name="Picture 593852057"/>
+                    <pic:cNvPicPr/>
+                  </pic:nvPicPr>
+                  <pic:blipFill>
+                    <a:blip r:embed="rId20" cstate="print">
+                      <a:extLst>
+                        <a:ext uri="{28A0092B-C50C-407E-A947-70E740481C1C}">
+                          <a14:useLocalDpi xmlns:a14="http://schemas.microsoft.com/office/drawing/2010/main" val="0"/>
+                        </a:ext>
+                      </a:extLst>
+                    </a:blip>
+                    <a:stretch>
+                      <a:fillRect/>
+                    </a:stretch>
+                  </pic:blipFill>
+                  <pic:spPr>
+                    <a:xfrm>
+                      <a:off x="0" y="0"/>
+                      <a:ext cx="1278130" cy="2627212"/>
+                    </a:xfrm>
+                    <a:prstGeom prst="rect">
+                      <a:avLst/>
+                    </a:prstGeom>
+                  </pic:spPr>
+                </pic:pic>
+              </a:graphicData>
+            </a:graphic>
+          </wp:inline>
+        </w:drawing>
+      </w:r>
+      <w:r>
+        <w:rPr>
+          <w:rFonts w:ascii="Arial" w:hAnsi="Arial" w:cs="Arial"/>
+          <w:noProof/>
+        </w:rPr>
+        <w:t xml:space="preserve">       </w:t>
+      </w:r>
+      <w:r>
+        <w:rPr>
+          <w:rFonts w:ascii="Arial" w:hAnsi="Arial" w:cs="Arial"/>
+          <w:noProof/>
+        </w:rPr>
+        <w:drawing>
+          <wp:inline distT="0" distB="0" distL="0" distR="0" wp14:anchorId="716BCA60" wp14:editId="4F3FB44B">
+            <wp:extent cx="1271538" cy="2613660"/>
+            <wp:effectExtent l="0" t="0" r="5080" b="0"/>
+            <wp:docPr id="73396840" name="Picture 16"/>
+            <wp:cNvGraphicFramePr>
+              <a:graphicFrameLocks xmlns:a="http://schemas.openxmlformats.org/drawingml/2006/main" noChangeAspect="1"/>
+            </wp:cNvGraphicFramePr>
+            <a:graphic xmlns:a="http://schemas.openxmlformats.org/drawingml/2006/main">
+              <a:graphicData uri="http://schemas.openxmlformats.org/drawingml/2006/picture">
+                <pic:pic xmlns:pic="http://schemas.openxmlformats.org/drawingml/2006/picture">
+                  <pic:nvPicPr>
+                    <pic:cNvPr id="73396840" name="Picture 73396840"/>
+                    <pic:cNvPicPr/>
+                  </pic:nvPicPr>
+                  <pic:blipFill>
+                    <a:blip r:embed="rId22" cstate="print">
+                      <a:extLst>
+                        <a:ext uri="{28A0092B-C50C-407E-A947-70E740481C1C}">
+                          <a14:useLocalDpi xmlns:a14="http://schemas.microsoft.com/office/drawing/2010/main" val="0"/>
+                        </a:ext>
+                      </a:extLst>
+                    </a:blip>
+                    <a:stretch>
+                      <a:fillRect/>
+                    </a:stretch>
+                  </pic:blipFill>
+                  <pic:spPr>
+                    <a:xfrm>
+                      <a:off x="0" y="0"/>
+                      <a:ext cx="1294298" cy="2660443"/>
+                    </a:xfrm>
+                    <a:prstGeom prst="rect">
+                      <a:avLst/>
+                    </a:prstGeom>
+                  </pic:spPr>
+                </pic:pic>
+              </a:graphicData>
+            </a:graphic>
+          </wp:inline>
+        </w:drawing>
+      </w:r>
+      <w:r>
+        <w:rPr>
+          <w:rFonts w:ascii="Arial" w:hAnsi="Arial" w:cs="Arial"/>
+          <w:noProof/>
+        </w:rPr>
+        <w:t xml:space="preserve">      </w:t>
+      </w:r>
+      <w:r>
+        <w:rPr>
+          <w:rFonts w:ascii="Arial" w:hAnsi="Arial" w:cs="Arial"/>
+          <w:noProof/>
+        </w:rPr>
+        <w:drawing>
+          <wp:inline distT="0" distB="0" distL="0" distR="0" wp14:anchorId="57689491" wp14:editId="62186AF2">
+            <wp:extent cx="1257300" cy="2584394"/>
+            <wp:effectExtent l="0" t="0" r="0" b="6985"/>
+            <wp:docPr id="1030814782" name="Picture 18"/>
+            <wp:cNvGraphicFramePr>
+              <a:graphicFrameLocks xmlns:a="http://schemas.openxmlformats.org/drawingml/2006/main" noChangeAspect="1"/>
+            </wp:cNvGraphicFramePr>
+            <a:graphic xmlns:a="http://schemas.openxmlformats.org/drawingml/2006/main">
+              <a:graphicData uri="http://schemas.openxmlformats.org/drawingml/2006/picture">
+                <pic:pic xmlns:pic="http://schemas.openxmlformats.org/drawingml/2006/picture">
+                  <pic:nvPicPr>
+                    <pic:cNvPr id="1030814782" name="Picture 1030814782"/>
+                    <pic:cNvPicPr/>
+                  </pic:nvPicPr>
+                  <pic:blipFill>
+                    <a:blip r:embed="rId21" cstate="print">
+                      <a:extLst>
+                        <a:ext uri="{28A0092B-C50C-407E-A947-70E740481C1C}">
+                          <a14:useLocalDpi xmlns:a14="http://schemas.microsoft.com/office/drawing/2010/main" val="0"/>
+                        </a:ext>
+                      </a:extLst>
+                    </a:blip>
+                    <a:stretch>
+                      <a:fillRect/>
+                    </a:stretch>
+                  </pic:blipFill>
+                  <pic:spPr>
+                    <a:xfrm>
+                      <a:off x="0" y="0"/>
+                      <a:ext cx="1262675" cy="2595441"/>
+                    </a:xfrm>
+                    <a:prstGeom prst="rect">
+                      <a:avLst/>
+                    </a:prstGeom>
+                  </pic:spPr>
+                </pic:pic>
+              </a:graphicData>
+            </a:graphic>
+          </wp:inline>
+        </w:drawing>
+      </w:r>
+      <w:r>
+        <w:rPr>
+          <w:rFonts w:ascii="Arial" w:hAnsi="Arial" w:cs="Arial"/>
+          <w:noProof/>
+        </w:rPr>
+        <w:t xml:space="preserve">      </w:t>
+      </w:r>
+      <w:r>
+        <w:rPr>
+          <w:rFonts w:ascii="Arial" w:hAnsi="Arial" w:cs="Arial"/>
+          <w:noProof/>
+        </w:rPr>
+        <w:drawing>
+          <wp:inline distT="0" distB="0" distL="0" distR="0" wp14:anchorId="3FE7E346" wp14:editId="3E06CCF5">
+            <wp:extent cx="1256630" cy="2583015"/>
+            <wp:effectExtent l="0" t="0" r="1270" b="8255"/>
+            <wp:docPr id="1694981969" name="Picture 15"/>
+            <wp:cNvGraphicFramePr>
+              <a:graphicFrameLocks xmlns:a="http://schemas.openxmlformats.org/drawingml/2006/main" noChangeAspect="1"/>
+            </wp:cNvGraphicFramePr>
+            <a:graphic xmlns:a="http://schemas.openxmlformats.org/drawingml/2006/main">
+              <a:graphicData uri="http://schemas.openxmlformats.org/drawingml/2006/picture">
+                <pic:pic xmlns:pic="http://schemas.openxmlformats.org/drawingml/2006/picture">
+                  <pic:nvPicPr>
+                    <pic:cNvPr id="1694981969" name="Picture 1694981969"/>
+                    <pic:cNvPicPr/>
+                  </pic:nvPicPr>
+                  <pic:blipFill>
+                    <a:blip r:embed="rId19" cstate="print">
+                      <a:extLst>
+                        <a:ext uri="{28A0092B-C50C-407E-A947-70E740481C1C}">
+                          <a14:useLocalDpi xmlns:a14="http://schemas.microsoft.com/office/drawing/2010/main" val="0"/>
+                        </a:ext>
+                      </a:extLst>
+                    </a:blip>
+                    <a:stretch>
+                      <a:fillRect/>
+                    </a:stretch>
+                  </pic:blipFill>
+                  <pic:spPr>
+                    <a:xfrm>
+                      <a:off x="0" y="0"/>
+                      <a:ext cx="1272386" cy="2615401"/>
+                    </a:xfrm>
+                    <a:prstGeom prst="rect">
+                      <a:avLst/>
+                    </a:prstGeom>
+                  </pic:spPr>
+                </pic:pic>
+              </a:graphicData>
+            </a:graphic>
+          </wp:inline>
+        </w:drawing>
+      </w:r>
+      <w:r>
+        <w:rPr>
+          <w:rFonts w:ascii="Arial" w:hAnsi="Arial" w:cs="Arial"/>
+          <w:b/>
+          <w:bCs/>
+        </w:rPr>
+        <w:t xml:space="preserve"> </w:t>
       </w:r>
     </w:p>
     <w:p>
@@ -548,11 +3822,638 @@
         <w:rPr>
           <w:rFonts w:ascii="Arial" w:hAnsi="Arial" w:cs="Arial"/>
         </w:rPr>
-        <w:t>User can delete the measurement history.</w:t>
-      </w:r>
-    </w:p>
-    <w:p>
-      <w:pPr>
+        <w:lastRenderedPageBreak/>
+        <w:t xml:space="preserve">User </w:t>
+      </w:r>
+      <w:r>
+        <w:rPr>
+          <w:rFonts w:ascii="Arial" w:hAnsi="Arial" w:cs="Arial"/>
+        </w:rPr>
+        <w:t>should be able to</w:t>
+      </w:r>
+      <w:r>
+        <w:rPr>
+          <w:rFonts w:ascii="Arial" w:hAnsi="Arial" w:cs="Arial"/>
+        </w:rPr>
+        <w:t xml:space="preserve"> delete the measurement history.</w:t>
+      </w:r>
+    </w:p>
+    <w:p>
+      <w:pPr>
+        <w:pStyle w:val="ListParagraph"/>
+        <w:rPr>
+          <w:rFonts w:ascii="Arial" w:hAnsi="Arial" w:cs="Arial"/>
+          <w:b/>
+          <w:bCs/>
+        </w:rPr>
+      </w:pPr>
+    </w:p>
+    <w:p>
+      <w:pPr>
+        <w:ind w:left="360"/>
+        <w:rPr>
+          <w:rFonts w:ascii="Arial" w:hAnsi="Arial" w:cs="Arial"/>
+          <w:b/>
+          <w:bCs/>
+          <w:noProof/>
+        </w:rPr>
+      </w:pPr>
+      <w:r>
+        <w:rPr>
+          <w:rFonts w:ascii="Arial" w:hAnsi="Arial" w:cs="Arial"/>
+          <w:noProof/>
+        </w:rPr>
+        <mc:AlternateContent>
+          <mc:Choice Requires="wps">
+            <w:drawing>
+              <wp:anchor distT="0" distB="0" distL="114300" distR="114300" simplePos="0" relativeHeight="251671552" behindDoc="0" locked="0" layoutInCell="1" allowOverlap="1" wp14:anchorId="5ED76C39" wp14:editId="09115683">
+                <wp:simplePos x="0" y="0"/>
+                <wp:positionH relativeFrom="column">
+                  <wp:posOffset>4326255</wp:posOffset>
+                </wp:positionH>
+                <wp:positionV relativeFrom="paragraph">
+                  <wp:posOffset>2802643</wp:posOffset>
+                </wp:positionV>
+                <wp:extent cx="969831" cy="169926"/>
+                <wp:effectExtent l="19050" t="19050" r="20955" b="20955"/>
+                <wp:wrapNone/>
+                <wp:docPr id="179256728" name="Rectangle 2"/>
+                <wp:cNvGraphicFramePr/>
+                <a:graphic xmlns:a="http://schemas.openxmlformats.org/drawingml/2006/main">
+                  <a:graphicData uri="http://schemas.microsoft.com/office/word/2010/wordprocessingShape">
+                    <wps:wsp>
+                      <wps:cNvSpPr/>
+                      <wps:spPr>
+                        <a:xfrm flipH="1">
+                          <a:off x="0" y="0"/>
+                          <a:ext cx="969831" cy="169926"/>
+                        </a:xfrm>
+                        <a:prstGeom prst="rect">
+                          <a:avLst/>
+                        </a:prstGeom>
+                        <a:noFill/>
+                        <a:ln w="28575">
+                          <a:solidFill>
+                            <a:srgbClr val="FF0000"/>
+                          </a:solidFill>
+                        </a:ln>
+                      </wps:spPr>
+                      <wps:style>
+                        <a:lnRef idx="0">
+                          <a:scrgbClr r="0" g="0" b="0"/>
+                        </a:lnRef>
+                        <a:fillRef idx="0">
+                          <a:scrgbClr r="0" g="0" b="0"/>
+                        </a:fillRef>
+                        <a:effectRef idx="0">
+                          <a:scrgbClr r="0" g="0" b="0"/>
+                        </a:effectRef>
+                        <a:fontRef idx="minor">
+                          <a:schemeClr val="dk1"/>
+                        </a:fontRef>
+                      </wps:style>
+                      <wps:bodyPr rot="0" spcFirstLastPara="0" vertOverflow="overflow" horzOverflow="overflow" vert="horz" wrap="square" lIns="91440" tIns="45720" rIns="91440" bIns="45720" numCol="1" spcCol="0" rtlCol="0" fromWordArt="0" anchor="ctr" anchorCtr="0" forceAA="0" compatLnSpc="1">
+                        <a:prstTxWarp prst="textNoShape">
+                          <a:avLst/>
+                        </a:prstTxWarp>
+                        <a:noAutofit/>
+                      </wps:bodyPr>
+                    </wps:wsp>
+                  </a:graphicData>
+                </a:graphic>
+                <wp14:sizeRelH relativeFrom="margin">
+                  <wp14:pctWidth>0</wp14:pctWidth>
+                </wp14:sizeRelH>
+                <wp14:sizeRelV relativeFrom="margin">
+                  <wp14:pctHeight>0</wp14:pctHeight>
+                </wp14:sizeRelV>
+              </wp:anchor>
+            </w:drawing>
+          </mc:Choice>
+          <mc:Fallback>
+            <w:pict>
+              <v:rect w14:anchorId="0A4530AE" id="Rectangle 2" o:spid="_x0000_s1026" style="position:absolute;margin-left:340.65pt;margin-top:220.7pt;width:76.35pt;height:13.4pt;flip:x;z-index:251671552;visibility:visible;mso-wrap-style:square;mso-width-percent:0;mso-height-percent:0;mso-wrap-distance-left:9pt;mso-wrap-distance-top:0;mso-wrap-distance-right:9pt;mso-wrap-distance-bottom:0;mso-position-horizontal:absolute;mso-position-horizontal-relative:text;mso-position-vertical:absolute;mso-position-vertical-relative:text;mso-width-percent:0;mso-height-percent:0;mso-width-relative:margin;mso-height-relative:margin;v-text-anchor:middle" o:gfxdata="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" filled="f" strokecolor="red" strokeweight="2.25pt"/>
+            </w:pict>
+          </mc:Fallback>
+        </mc:AlternateContent>
+      </w:r>
+      <w:r>
+        <w:rPr>
+          <w:rFonts w:ascii="Arial" w:hAnsi="Arial" w:cs="Arial"/>
+          <w:noProof/>
+        </w:rPr>
+        <mc:AlternateContent>
+          <mc:Choice Requires="wps">
+            <w:drawing>
+              <wp:anchor distT="0" distB="0" distL="114300" distR="114300" simplePos="0" relativeHeight="251669504" behindDoc="0" locked="0" layoutInCell="1" allowOverlap="1" wp14:anchorId="54227155" wp14:editId="283879AC">
+                <wp:simplePos x="0" y="0"/>
+                <wp:positionH relativeFrom="margin">
+                  <wp:posOffset>3688080</wp:posOffset>
+                </wp:positionH>
+                <wp:positionV relativeFrom="paragraph">
+                  <wp:posOffset>1443609</wp:posOffset>
+                </wp:positionV>
+                <wp:extent cx="662051" cy="309880"/>
+                <wp:effectExtent l="0" t="76200" r="0" b="33020"/>
+                <wp:wrapNone/>
+                <wp:docPr id="692377562" name="Connector: Elbow 5"/>
+                <wp:cNvGraphicFramePr/>
+                <a:graphic xmlns:a="http://schemas.openxmlformats.org/drawingml/2006/main">
+                  <a:graphicData uri="http://schemas.microsoft.com/office/word/2010/wordprocessingShape">
+                    <wps:wsp>
+                      <wps:cNvCnPr/>
+                      <wps:spPr>
+                        <a:xfrm flipV="1">
+                          <a:off x="0" y="0"/>
+                          <a:ext cx="662051" cy="309880"/>
+                        </a:xfrm>
+                        <a:prstGeom prst="bentConnector3">
+                          <a:avLst/>
+                        </a:prstGeom>
+                        <a:ln w="19050">
+                          <a:solidFill>
+                            <a:srgbClr val="FF0000"/>
+                          </a:solidFill>
+                          <a:tailEnd type="triangle"/>
+                        </a:ln>
+                      </wps:spPr>
+                      <wps:style>
+                        <a:lnRef idx="1">
+                          <a:schemeClr val="accent1"/>
+                        </a:lnRef>
+                        <a:fillRef idx="0">
+                          <a:schemeClr val="accent1"/>
+                        </a:fillRef>
+                        <a:effectRef idx="0">
+                          <a:schemeClr val="accent1"/>
+                        </a:effectRef>
+                        <a:fontRef idx="minor">
+                          <a:schemeClr val="tx1"/>
+                        </a:fontRef>
+                      </wps:style>
+                      <wps:bodyPr/>
+                    </wps:wsp>
+                  </a:graphicData>
+                </a:graphic>
+                <wp14:sizeRelH relativeFrom="margin">
+                  <wp14:pctWidth>0</wp14:pctWidth>
+                </wp14:sizeRelH>
+                <wp14:sizeRelV relativeFrom="margin">
+                  <wp14:pctHeight>0</wp14:pctHeight>
+                </wp14:sizeRelV>
+              </wp:anchor>
+            </w:drawing>
+          </mc:Choice>
+          <mc:Fallback>
+            <w:pict>
+              <v:shape w14:anchorId="01D04023" id="Connector: Elbow 5" o:spid="_x0000_s1026" type="#_x0000_t34" style="position:absolute;margin-left:290.4pt;margin-top:113.65pt;width:52.15pt;height:24.4pt;flip:y;z-index:251669504;visibility:visible;mso-wrap-style:square;mso-width-percent:0;mso-height-percent:0;mso-wrap-distance-left:9pt;mso-wrap-distance-top:0;mso-wrap-distance-right:9pt;mso-wrap-distance-bottom:0;mso-position-horizontal:absolute;mso-position-horizontal-relative:margin;mso-position-vertical:absolute;mso-position-vertical-relative:text;mso-width-percent:0;mso-height-percent:0;mso-width-relative:margin;mso-height-relative:margin" o:gfxdata="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" strokecolor="red" strokeweight="1.5pt">
+                <v:stroke endarrow="block"/>
+                <w10:wrap anchorx="margin"/>
+              </v:shape>
+            </w:pict>
+          </mc:Fallback>
+        </mc:AlternateContent>
+      </w:r>
+      <w:r>
+        <w:rPr>
+          <w:rFonts w:ascii="Arial" w:hAnsi="Arial" w:cs="Arial"/>
+          <w:noProof/>
+        </w:rPr>
+        <mc:AlternateContent>
+          <mc:Choice Requires="wps">
+            <w:drawing>
+              <wp:anchor distT="0" distB="0" distL="114300" distR="114300" simplePos="0" relativeHeight="251667456" behindDoc="0" locked="0" layoutInCell="1" allowOverlap="1" wp14:anchorId="630A6572" wp14:editId="70A1618D">
+                <wp:simplePos x="0" y="0"/>
+                <wp:positionH relativeFrom="column">
+                  <wp:posOffset>3400806</wp:posOffset>
+                </wp:positionH>
+                <wp:positionV relativeFrom="paragraph">
+                  <wp:posOffset>1671955</wp:posOffset>
+                </wp:positionV>
+                <wp:extent cx="273558" cy="169926"/>
+                <wp:effectExtent l="19050" t="19050" r="12700" b="20955"/>
+                <wp:wrapNone/>
+                <wp:docPr id="276941527" name="Rectangle 2"/>
+                <wp:cNvGraphicFramePr/>
+                <a:graphic xmlns:a="http://schemas.openxmlformats.org/drawingml/2006/main">
+                  <a:graphicData uri="http://schemas.microsoft.com/office/word/2010/wordprocessingShape">
+                    <wps:wsp>
+                      <wps:cNvSpPr/>
+                      <wps:spPr>
+                        <a:xfrm flipH="1">
+                          <a:off x="0" y="0"/>
+                          <a:ext cx="273558" cy="169926"/>
+                        </a:xfrm>
+                        <a:prstGeom prst="rect">
+                          <a:avLst/>
+                        </a:prstGeom>
+                        <a:noFill/>
+                        <a:ln w="28575">
+                          <a:solidFill>
+                            <a:srgbClr val="FF0000"/>
+                          </a:solidFill>
+                        </a:ln>
+                      </wps:spPr>
+                      <wps:style>
+                        <a:lnRef idx="0">
+                          <a:scrgbClr r="0" g="0" b="0"/>
+                        </a:lnRef>
+                        <a:fillRef idx="0">
+                          <a:scrgbClr r="0" g="0" b="0"/>
+                        </a:fillRef>
+                        <a:effectRef idx="0">
+                          <a:scrgbClr r="0" g="0" b="0"/>
+                        </a:effectRef>
+                        <a:fontRef idx="minor">
+                          <a:schemeClr val="dk1"/>
+                        </a:fontRef>
+                      </wps:style>
+                      <wps:bodyPr rot="0" spcFirstLastPara="0" vertOverflow="overflow" horzOverflow="overflow" vert="horz" wrap="square" lIns="91440" tIns="45720" rIns="91440" bIns="45720" numCol="1" spcCol="0" rtlCol="0" fromWordArt="0" anchor="ctr" anchorCtr="0" forceAA="0" compatLnSpc="1">
+                        <a:prstTxWarp prst="textNoShape">
+                          <a:avLst/>
+                        </a:prstTxWarp>
+                        <a:noAutofit/>
+                      </wps:bodyPr>
+                    </wps:wsp>
+                  </a:graphicData>
+                </a:graphic>
+                <wp14:sizeRelH relativeFrom="margin">
+                  <wp14:pctWidth>0</wp14:pctWidth>
+                </wp14:sizeRelH>
+                <wp14:sizeRelV relativeFrom="margin">
+                  <wp14:pctHeight>0</wp14:pctHeight>
+                </wp14:sizeRelV>
+              </wp:anchor>
+            </w:drawing>
+          </mc:Choice>
+          <mc:Fallback>
+            <w:pict>
+              <v:rect w14:anchorId="62AB92D1" id="Rectangle 2" o:spid="_x0000_s1026" style="position:absolute;margin-left:267.8pt;margin-top:131.65pt;width:21.55pt;height:13.4pt;flip:x;z-index:251667456;visibility:visible;mso-wrap-style:square;mso-width-percent:0;mso-height-percent:0;mso-wrap-distance-left:9pt;mso-wrap-distance-top:0;mso-wrap-distance-right:9pt;mso-wrap-distance-bottom:0;mso-position-horizontal:absolute;mso-position-horizontal-relative:text;mso-position-vertical:absolute;mso-position-vertical-relative:text;mso-width-percent:0;mso-height-percent:0;mso-width-relative:margin;mso-height-relative:margin;v-text-anchor:middle" o:gfxdata="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" filled="f" strokecolor="red" strokeweight="2.25pt"/>
+            </w:pict>
+          </mc:Fallback>
+        </mc:AlternateContent>
+      </w:r>
+      <w:r>
+        <w:rPr>
+          <w:rFonts w:ascii="Arial" w:hAnsi="Arial" w:cs="Arial"/>
+          <w:noProof/>
+        </w:rPr>
+        <mc:AlternateContent>
+          <mc:Choice Requires="wps">
+            <w:drawing>
+              <wp:anchor distT="0" distB="0" distL="114300" distR="114300" simplePos="0" relativeHeight="251665408" behindDoc="0" locked="0" layoutInCell="1" allowOverlap="1" wp14:anchorId="6BE2FB95" wp14:editId="050E4179">
+                <wp:simplePos x="0" y="0"/>
+                <wp:positionH relativeFrom="margin">
+                  <wp:posOffset>1737360</wp:posOffset>
+                </wp:positionH>
+                <wp:positionV relativeFrom="paragraph">
+                  <wp:posOffset>180721</wp:posOffset>
+                </wp:positionV>
+                <wp:extent cx="625856" cy="1336421"/>
+                <wp:effectExtent l="0" t="0" r="60325" b="92710"/>
+                <wp:wrapNone/>
+                <wp:docPr id="1110180440" name="Connector: Elbow 5"/>
+                <wp:cNvGraphicFramePr/>
+                <a:graphic xmlns:a="http://schemas.openxmlformats.org/drawingml/2006/main">
+                  <a:graphicData uri="http://schemas.microsoft.com/office/word/2010/wordprocessingShape">
+                    <wps:wsp>
+                      <wps:cNvCnPr/>
+                      <wps:spPr>
+                        <a:xfrm>
+                          <a:off x="0" y="0"/>
+                          <a:ext cx="625856" cy="1336421"/>
+                        </a:xfrm>
+                        <a:prstGeom prst="bentConnector3">
+                          <a:avLst/>
+                        </a:prstGeom>
+                        <a:ln w="19050">
+                          <a:solidFill>
+                            <a:srgbClr val="FF0000"/>
+                          </a:solidFill>
+                          <a:tailEnd type="triangle"/>
+                        </a:ln>
+                      </wps:spPr>
+                      <wps:style>
+                        <a:lnRef idx="1">
+                          <a:schemeClr val="accent1"/>
+                        </a:lnRef>
+                        <a:fillRef idx="0">
+                          <a:schemeClr val="accent1"/>
+                        </a:fillRef>
+                        <a:effectRef idx="0">
+                          <a:schemeClr val="accent1"/>
+                        </a:effectRef>
+                        <a:fontRef idx="minor">
+                          <a:schemeClr val="tx1"/>
+                        </a:fontRef>
+                      </wps:style>
+                      <wps:bodyPr/>
+                    </wps:wsp>
+                  </a:graphicData>
+                </a:graphic>
+                <wp14:sizeRelH relativeFrom="margin">
+                  <wp14:pctWidth>0</wp14:pctWidth>
+                </wp14:sizeRelH>
+                <wp14:sizeRelV relativeFrom="margin">
+                  <wp14:pctHeight>0</wp14:pctHeight>
+                </wp14:sizeRelV>
+              </wp:anchor>
+            </w:drawing>
+          </mc:Choice>
+          <mc:Fallback>
+            <w:pict>
+              <v:shape w14:anchorId="5DFF9177" id="Connector: Elbow 5" o:spid="_x0000_s1026" type="#_x0000_t34" style="position:absolute;margin-left:136.8pt;margin-top:14.25pt;width:49.3pt;height:105.25pt;z-index:251665408;visibility:visible;mso-wrap-style:square;mso-width-percent:0;mso-height-percent:0;mso-wrap-distance-left:9pt;mso-wrap-distance-top:0;mso-wrap-distance-right:9pt;mso-wrap-distance-bottom:0;mso-position-horizontal:absolute;mso-position-horizontal-relative:margin;mso-position-vertical:absolute;mso-position-vertical-relative:text;mso-width-percent:0;mso-height-percent:0;mso-width-relative:margin;mso-height-relative:margin" o:gfxdata="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" strokecolor="red" strokeweight="1.5pt">
+                <v:stroke endarrow="block"/>
+                <w10:wrap anchorx="margin"/>
+              </v:shape>
+            </w:pict>
+          </mc:Fallback>
+        </mc:AlternateContent>
+      </w:r>
+      <w:r>
+        <w:rPr>
+          <w:rFonts w:ascii="Arial" w:hAnsi="Arial" w:cs="Arial"/>
+          <w:noProof/>
+        </w:rPr>
+        <mc:AlternateContent>
+          <mc:Choice Requires="wps">
+            <w:drawing>
+              <wp:anchor distT="0" distB="0" distL="114300" distR="114300" simplePos="0" relativeHeight="251663360" behindDoc="0" locked="0" layoutInCell="1" allowOverlap="1" wp14:anchorId="181BF97B" wp14:editId="639AC266">
+                <wp:simplePos x="0" y="0"/>
+                <wp:positionH relativeFrom="column">
+                  <wp:posOffset>1492250</wp:posOffset>
+                </wp:positionH>
+                <wp:positionV relativeFrom="paragraph">
+                  <wp:posOffset>76581</wp:posOffset>
+                </wp:positionV>
+                <wp:extent cx="236982" cy="230886"/>
+                <wp:effectExtent l="19050" t="19050" r="10795" b="17145"/>
+                <wp:wrapNone/>
+                <wp:docPr id="132557759" name="Rectangle 2"/>
+                <wp:cNvGraphicFramePr/>
+                <a:graphic xmlns:a="http://schemas.openxmlformats.org/drawingml/2006/main">
+                  <a:graphicData uri="http://schemas.microsoft.com/office/word/2010/wordprocessingShape">
+                    <wps:wsp>
+                      <wps:cNvSpPr/>
+                      <wps:spPr>
+                        <a:xfrm>
+                          <a:off x="0" y="0"/>
+                          <a:ext cx="236982" cy="230886"/>
+                        </a:xfrm>
+                        <a:prstGeom prst="rect">
+                          <a:avLst/>
+                        </a:prstGeom>
+                        <a:noFill/>
+                        <a:ln w="28575">
+                          <a:solidFill>
+                            <a:srgbClr val="FF0000"/>
+                          </a:solidFill>
+                        </a:ln>
+                      </wps:spPr>
+                      <wps:style>
+                        <a:lnRef idx="0">
+                          <a:scrgbClr r="0" g="0" b="0"/>
+                        </a:lnRef>
+                        <a:fillRef idx="0">
+                          <a:scrgbClr r="0" g="0" b="0"/>
+                        </a:fillRef>
+                        <a:effectRef idx="0">
+                          <a:scrgbClr r="0" g="0" b="0"/>
+                        </a:effectRef>
+                        <a:fontRef idx="minor">
+                          <a:schemeClr val="dk1"/>
+                        </a:fontRef>
+                      </wps:style>
+                      <wps:bodyPr rot="0" spcFirstLastPara="0" vertOverflow="overflow" horzOverflow="overflow" vert="horz" wrap="square" lIns="91440" tIns="45720" rIns="91440" bIns="45720" numCol="1" spcCol="0" rtlCol="0" fromWordArt="0" anchor="ctr" anchorCtr="0" forceAA="0" compatLnSpc="1">
+                        <a:prstTxWarp prst="textNoShape">
+                          <a:avLst/>
+                        </a:prstTxWarp>
+                        <a:noAutofit/>
+                      </wps:bodyPr>
+                    </wps:wsp>
+                  </a:graphicData>
+                </a:graphic>
+                <wp14:sizeRelH relativeFrom="margin">
+                  <wp14:pctWidth>0</wp14:pctWidth>
+                </wp14:sizeRelH>
+                <wp14:sizeRelV relativeFrom="margin">
+                  <wp14:pctHeight>0</wp14:pctHeight>
+                </wp14:sizeRelV>
+              </wp:anchor>
+            </w:drawing>
+          </mc:Choice>
+          <mc:Fallback>
+            <w:pict>
+              <v:rect w14:anchorId="74C12DB5" id="Rectangle 2" o:spid="_x0000_s1026" style="position:absolute;margin-left:117.5pt;margin-top:6.05pt;width:18.65pt;height:18.2pt;z-index:251663360;visibility:visible;mso-wrap-style:square;mso-width-percent:0;mso-height-percent:0;mso-wrap-distance-left:9pt;mso-wrap-distance-top:0;mso-wrap-distance-right:9pt;mso-wrap-distance-bottom:0;mso-position-horizontal:absolute;mso-position-horizontal-relative:text;mso-position-vertical:absolute;mso-position-vertical-relative:text;mso-width-percent:0;mso-height-percent:0;mso-width-relative:margin;mso-height-relative:margin;v-text-anchor:middle" o:gfxdata="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" filled="f" strokecolor="red" strokeweight="2.25pt"/>
+            </w:pict>
+          </mc:Fallback>
+        </mc:AlternateContent>
+      </w:r>
+      <w:r>
+        <w:rPr>
+          <w:rFonts w:ascii="Arial" w:hAnsi="Arial" w:cs="Arial"/>
+          <w:b/>
+          <w:bCs/>
+          <w:noProof/>
+        </w:rPr>
+        <w:t xml:space="preserve">   </w:t>
+      </w:r>
+      <w:r>
+        <w:rPr>
+          <w:noProof/>
+        </w:rPr>
+        <w:drawing>
+          <wp:inline distT="0" distB="0" distL="0" distR="0" wp14:anchorId="20675716" wp14:editId="127491A4">
+            <wp:extent cx="1542155" cy="3169920"/>
+            <wp:effectExtent l="0" t="0" r="1270" b="0"/>
+            <wp:docPr id="1380867969" name="Picture 5"/>
+            <wp:cNvGraphicFramePr>
+              <a:graphicFrameLocks xmlns:a="http://schemas.openxmlformats.org/drawingml/2006/main" noChangeAspect="1"/>
+            </wp:cNvGraphicFramePr>
+            <a:graphic xmlns:a="http://schemas.openxmlformats.org/drawingml/2006/main">
+              <a:graphicData uri="http://schemas.openxmlformats.org/drawingml/2006/picture">
+                <pic:pic xmlns:pic="http://schemas.openxmlformats.org/drawingml/2006/picture">
+                  <pic:nvPicPr>
+                    <pic:cNvPr id="1380867969" name="Picture 1380867969"/>
+                    <pic:cNvPicPr/>
+                  </pic:nvPicPr>
+                  <pic:blipFill>
+                    <a:blip r:embed="rId24" cstate="print">
+                      <a:extLst>
+                        <a:ext uri="{28A0092B-C50C-407E-A947-70E740481C1C}">
+                          <a14:useLocalDpi xmlns:a14="http://schemas.microsoft.com/office/drawing/2010/main" val="0"/>
+                        </a:ext>
+                      </a:extLst>
+                    </a:blip>
+                    <a:stretch>
+                      <a:fillRect/>
+                    </a:stretch>
+                  </pic:blipFill>
+                  <pic:spPr>
+                    <a:xfrm>
+                      <a:off x="0" y="0"/>
+                      <a:ext cx="1576230" cy="3239962"/>
+                    </a:xfrm>
+                    <a:prstGeom prst="rect">
+                      <a:avLst/>
+                    </a:prstGeom>
+                  </pic:spPr>
+                </pic:pic>
+              </a:graphicData>
+            </a:graphic>
+          </wp:inline>
+        </w:drawing>
+      </w:r>
+      <w:r>
+        <w:rPr>
+          <w:rFonts w:ascii="Arial" w:hAnsi="Arial" w:cs="Arial"/>
+          <w:b/>
+          <w:bCs/>
+          <w:noProof/>
+        </w:rPr>
+        <w:t xml:space="preserve">   </w:t>
+      </w:r>
+      <w:r>
+        <w:rPr>
+          <w:rFonts w:ascii="Arial" w:hAnsi="Arial" w:cs="Arial"/>
+          <w:b/>
+          <w:bCs/>
+          <w:noProof/>
+        </w:rPr>
+        <w:t xml:space="preserve">   </w:t>
+      </w:r>
+      <w:r>
+        <w:rPr>
+          <w:rFonts w:ascii="Arial" w:hAnsi="Arial" w:cs="Arial"/>
+          <w:b/>
+          <w:bCs/>
+          <w:noProof/>
+        </w:rPr>
+        <w:t xml:space="preserve">     </w:t>
+      </w:r>
+      <w:r>
+        <w:rPr>
+          <w:noProof/>
+        </w:rPr>
+        <w:drawing>
+          <wp:inline distT="0" distB="0" distL="0" distR="0" wp14:anchorId="58A58442" wp14:editId="0ACA6AEC">
+            <wp:extent cx="1542288" cy="3170190"/>
+            <wp:effectExtent l="0" t="0" r="1270" b="0"/>
+            <wp:docPr id="1506733782" name="Picture 6"/>
+            <wp:cNvGraphicFramePr>
+              <a:graphicFrameLocks xmlns:a="http://schemas.openxmlformats.org/drawingml/2006/main" noChangeAspect="1"/>
+            </wp:cNvGraphicFramePr>
+            <a:graphic xmlns:a="http://schemas.openxmlformats.org/drawingml/2006/main">
+              <a:graphicData uri="http://schemas.openxmlformats.org/drawingml/2006/picture">
+                <pic:pic xmlns:pic="http://schemas.openxmlformats.org/drawingml/2006/picture">
+                  <pic:nvPicPr>
+                    <pic:cNvPr id="1506733782" name="Picture 1506733782"/>
+                    <pic:cNvPicPr/>
+                  </pic:nvPicPr>
+                  <pic:blipFill>
+                    <a:blip r:embed="rId25" cstate="print">
+                      <a:extLst>
+                        <a:ext uri="{28A0092B-C50C-407E-A947-70E740481C1C}">
+                          <a14:useLocalDpi xmlns:a14="http://schemas.microsoft.com/office/drawing/2010/main" val="0"/>
+                        </a:ext>
+                      </a:extLst>
+                    </a:blip>
+                    <a:stretch>
+                      <a:fillRect/>
+                    </a:stretch>
+                  </pic:blipFill>
+                  <pic:spPr>
+                    <a:xfrm>
+                      <a:off x="0" y="0"/>
+                      <a:ext cx="1559732" cy="3206046"/>
+                    </a:xfrm>
+                    <a:prstGeom prst="rect">
+                      <a:avLst/>
+                    </a:prstGeom>
+                  </pic:spPr>
+                </pic:pic>
+              </a:graphicData>
+            </a:graphic>
+          </wp:inline>
+        </w:drawing>
+      </w:r>
+      <w:r>
+        <w:rPr>
+          <w:rFonts w:ascii="Arial" w:hAnsi="Arial" w:cs="Arial"/>
+          <w:b/>
+          <w:bCs/>
+          <w:noProof/>
+        </w:rPr>
+        <w:t xml:space="preserve">    </w:t>
+      </w:r>
+      <w:r>
+        <w:rPr>
+          <w:rFonts w:ascii="Arial" w:hAnsi="Arial" w:cs="Arial"/>
+          <w:b/>
+          <w:bCs/>
+          <w:noProof/>
+        </w:rPr>
+        <w:t xml:space="preserve">   </w:t>
+      </w:r>
+      <w:r>
+        <w:rPr>
+          <w:rFonts w:ascii="Arial" w:hAnsi="Arial" w:cs="Arial"/>
+          <w:b/>
+          <w:bCs/>
+          <w:noProof/>
+        </w:rPr>
+        <w:t xml:space="preserve">   </w:t>
+      </w:r>
+      <w:r>
+        <w:rPr>
+          <w:noProof/>
+        </w:rPr>
+        <w:drawing>
+          <wp:inline distT="0" distB="0" distL="0" distR="0" wp14:anchorId="329C3F25" wp14:editId="2BA8EE4B">
+            <wp:extent cx="1538918" cy="3163263"/>
+            <wp:effectExtent l="0" t="0" r="4445" b="0"/>
+            <wp:docPr id="785894971" name="Picture 4"/>
+            <wp:cNvGraphicFramePr>
+              <a:graphicFrameLocks xmlns:a="http://schemas.openxmlformats.org/drawingml/2006/main" noChangeAspect="1"/>
+            </wp:cNvGraphicFramePr>
+            <a:graphic xmlns:a="http://schemas.openxmlformats.org/drawingml/2006/main">
+              <a:graphicData uri="http://schemas.openxmlformats.org/drawingml/2006/picture">
+                <pic:pic xmlns:pic="http://schemas.openxmlformats.org/drawingml/2006/picture">
+                  <pic:nvPicPr>
+                    <pic:cNvPr id="785894971" name="Picture 785894971"/>
+                    <pic:cNvPicPr/>
+                  </pic:nvPicPr>
+                  <pic:blipFill>
+                    <a:blip r:embed="rId26" cstate="print">
+                      <a:extLst>
+                        <a:ext uri="{28A0092B-C50C-407E-A947-70E740481C1C}">
+                          <a14:useLocalDpi xmlns:a14="http://schemas.microsoft.com/office/drawing/2010/main" val="0"/>
+                        </a:ext>
+                      </a:extLst>
+                    </a:blip>
+                    <a:stretch>
+                      <a:fillRect/>
+                    </a:stretch>
+                  </pic:blipFill>
+                  <pic:spPr>
+                    <a:xfrm>
+                      <a:off x="0" y="0"/>
+                      <a:ext cx="1564451" cy="3215747"/>
+                    </a:xfrm>
+                    <a:prstGeom prst="rect">
+                      <a:avLst/>
+                    </a:prstGeom>
+                  </pic:spPr>
+                </pic:pic>
+              </a:graphicData>
+            </a:graphic>
+          </wp:inline>
+        </w:drawing>
+      </w:r>
+    </w:p>
+    <w:p>
+      <w:pPr>
+        <w:ind w:left="360"/>
         <w:rPr>
           <w:rFonts w:ascii="Arial" w:hAnsi="Arial" w:cs="Arial"/>
           <w:b/>
@@ -606,7 +4507,319 @@
         <w:rPr>
           <w:rFonts w:ascii="Arial" w:hAnsi="Arial" w:cs="Arial"/>
         </w:rPr>
-        <w:t xml:space="preserve"> on logout icon, the system should be redirect to login page.</w:t>
+        <w:t xml:space="preserve"> on logout icon, the </w:t>
+      </w:r>
+      <w:r>
+        <w:rPr>
+          <w:rFonts w:ascii="Arial" w:hAnsi="Arial" w:cs="Arial"/>
+        </w:rPr>
+        <w:t>user</w:t>
+      </w:r>
+      <w:r>
+        <w:rPr>
+          <w:rFonts w:ascii="Arial" w:hAnsi="Arial" w:cs="Arial"/>
+        </w:rPr>
+        <w:t xml:space="preserve"> should be redirect</w:t>
+      </w:r>
+      <w:r>
+        <w:rPr>
+          <w:rFonts w:ascii="Arial" w:hAnsi="Arial" w:cs="Arial"/>
+        </w:rPr>
+        <w:t>ed</w:t>
+      </w:r>
+      <w:r>
+        <w:rPr>
+          <w:rFonts w:ascii="Arial" w:hAnsi="Arial" w:cs="Arial"/>
+        </w:rPr>
+        <w:t xml:space="preserve"> to</w:t>
+      </w:r>
+      <w:r>
+        <w:rPr>
+          <w:rFonts w:ascii="Arial" w:hAnsi="Arial" w:cs="Arial"/>
+        </w:rPr>
+        <w:t xml:space="preserve"> the</w:t>
+      </w:r>
+      <w:r>
+        <w:rPr>
+          <w:rFonts w:ascii="Arial" w:hAnsi="Arial" w:cs="Arial"/>
+        </w:rPr>
+        <w:t xml:space="preserve"> page.</w:t>
+      </w:r>
+    </w:p>
+    <w:p>
+      <w:pPr>
+        <w:pStyle w:val="ListParagraph"/>
+        <w:rPr>
+          <w:rFonts w:ascii="Arial" w:hAnsi="Arial" w:cs="Arial"/>
+        </w:rPr>
+      </w:pPr>
+    </w:p>
+    <w:p>
+      <w:pPr>
+        <w:pStyle w:val="ListParagraph"/>
+        <w:rPr>
+          <w:rFonts w:ascii="Arial" w:hAnsi="Arial" w:cs="Arial"/>
+          <w:b/>
+          <w:bCs/>
+        </w:rPr>
+      </w:pPr>
+      <w:r>
+        <w:rPr>
+          <w:rFonts w:ascii="Arial" w:hAnsi="Arial" w:cs="Arial"/>
+          <w:noProof/>
+        </w:rPr>
+        <mc:AlternateContent>
+          <mc:Choice Requires="wps">
+            <w:drawing>
+              <wp:anchor distT="0" distB="0" distL="114300" distR="114300" simplePos="0" relativeHeight="251659264" behindDoc="0" locked="0" layoutInCell="1" allowOverlap="1" wp14:anchorId="696463FE" wp14:editId="1EE18C95">
+                <wp:simplePos x="0" y="0"/>
+                <wp:positionH relativeFrom="margin">
+                  <wp:posOffset>1831917</wp:posOffset>
+                </wp:positionH>
+                <wp:positionV relativeFrom="paragraph">
+                  <wp:posOffset>1805305</wp:posOffset>
+                </wp:positionV>
+                <wp:extent cx="1648460" cy="1073150"/>
+                <wp:effectExtent l="0" t="76200" r="0" b="31750"/>
+                <wp:wrapNone/>
+                <wp:docPr id="1402329871" name="Connector: Elbow 5"/>
+                <wp:cNvGraphicFramePr/>
+                <a:graphic xmlns:a="http://schemas.openxmlformats.org/drawingml/2006/main">
+                  <a:graphicData uri="http://schemas.microsoft.com/office/word/2010/wordprocessingShape">
+                    <wps:wsp>
+                      <wps:cNvCnPr/>
+                      <wps:spPr>
+                        <a:xfrm flipV="1">
+                          <a:off x="0" y="0"/>
+                          <a:ext cx="1648460" cy="1073150"/>
+                        </a:xfrm>
+                        <a:prstGeom prst="bentConnector3">
+                          <a:avLst/>
+                        </a:prstGeom>
+                        <a:ln w="19050">
+                          <a:solidFill>
+                            <a:srgbClr val="FF0000"/>
+                          </a:solidFill>
+                          <a:tailEnd type="triangle"/>
+                        </a:ln>
+                      </wps:spPr>
+                      <wps:style>
+                        <a:lnRef idx="1">
+                          <a:schemeClr val="accent1"/>
+                        </a:lnRef>
+                        <a:fillRef idx="0">
+                          <a:schemeClr val="accent1"/>
+                        </a:fillRef>
+                        <a:effectRef idx="0">
+                          <a:schemeClr val="accent1"/>
+                        </a:effectRef>
+                        <a:fontRef idx="minor">
+                          <a:schemeClr val="tx1"/>
+                        </a:fontRef>
+                      </wps:style>
+                      <wps:bodyPr/>
+                    </wps:wsp>
+                  </a:graphicData>
+                </a:graphic>
+                <wp14:sizeRelH relativeFrom="margin">
+                  <wp14:pctWidth>0</wp14:pctWidth>
+                </wp14:sizeRelH>
+                <wp14:sizeRelV relativeFrom="margin">
+                  <wp14:pctHeight>0</wp14:pctHeight>
+                </wp14:sizeRelV>
+              </wp:anchor>
+            </w:drawing>
+          </mc:Choice>
+          <mc:Fallback>
+            <w:pict>
+              <v:shape w14:anchorId="273C0F2A" id="Connector: Elbow 5" o:spid="_x0000_s1026" type="#_x0000_t34" style="position:absolute;margin-left:144.25pt;margin-top:142.15pt;width:129.8pt;height:84.5pt;flip:y;z-index:251659264;visibility:visible;mso-wrap-style:square;mso-width-percent:0;mso-height-percent:0;mso-wrap-distance-left:9pt;mso-wrap-distance-top:0;mso-wrap-distance-right:9pt;mso-wrap-distance-bottom:0;mso-position-horizontal:absolute;mso-position-horizontal-relative:margin;mso-position-vertical:absolute;mso-position-vertical-relative:text;mso-width-percent:0;mso-height-percent:0;mso-width-relative:margin;mso-height-relative:margin" o:gfxdata="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" strokecolor="red" strokeweight="1.5pt">
+                <v:stroke endarrow="block"/>
+                <w10:wrap anchorx="margin"/>
+              </v:shape>
+            </w:pict>
+          </mc:Fallback>
+        </mc:AlternateContent>
+      </w:r>
+      <w:r>
+        <w:rPr>
+          <w:rFonts w:ascii="Arial" w:hAnsi="Arial" w:cs="Arial"/>
+          <w:noProof/>
+        </w:rPr>
+        <mc:AlternateContent>
+          <mc:Choice Requires="wps">
+            <w:drawing>
+              <wp:anchor distT="0" distB="0" distL="114300" distR="114300" simplePos="0" relativeHeight="251661312" behindDoc="0" locked="0" layoutInCell="1" allowOverlap="1" wp14:anchorId="6A627802" wp14:editId="3C482E68">
+                <wp:simplePos x="0" y="0"/>
+                <wp:positionH relativeFrom="column">
+                  <wp:posOffset>1605222</wp:posOffset>
+                </wp:positionH>
+                <wp:positionV relativeFrom="paragraph">
+                  <wp:posOffset>2800985</wp:posOffset>
+                </wp:positionV>
+                <wp:extent cx="236855" cy="215900"/>
+                <wp:effectExtent l="19050" t="19050" r="10795" b="12700"/>
+                <wp:wrapNone/>
+                <wp:docPr id="2101211406" name="Rectangle 2"/>
+                <wp:cNvGraphicFramePr/>
+                <a:graphic xmlns:a="http://schemas.openxmlformats.org/drawingml/2006/main">
+                  <a:graphicData uri="http://schemas.microsoft.com/office/word/2010/wordprocessingShape">
+                    <wps:wsp>
+                      <wps:cNvSpPr/>
+                      <wps:spPr>
+                        <a:xfrm>
+                          <a:off x="0" y="0"/>
+                          <a:ext cx="236855" cy="215900"/>
+                        </a:xfrm>
+                        <a:prstGeom prst="rect">
+                          <a:avLst/>
+                        </a:prstGeom>
+                        <a:noFill/>
+                        <a:ln w="28575">
+                          <a:solidFill>
+                            <a:srgbClr val="FF0000"/>
+                          </a:solidFill>
+                        </a:ln>
+                      </wps:spPr>
+                      <wps:style>
+                        <a:lnRef idx="0">
+                          <a:scrgbClr r="0" g="0" b="0"/>
+                        </a:lnRef>
+                        <a:fillRef idx="0">
+                          <a:scrgbClr r="0" g="0" b="0"/>
+                        </a:fillRef>
+                        <a:effectRef idx="0">
+                          <a:scrgbClr r="0" g="0" b="0"/>
+                        </a:effectRef>
+                        <a:fontRef idx="minor">
+                          <a:schemeClr val="dk1"/>
+                        </a:fontRef>
+                      </wps:style>
+                      <wps:bodyPr rot="0" spcFirstLastPara="0" vertOverflow="overflow" horzOverflow="overflow" vert="horz" wrap="square" lIns="91440" tIns="45720" rIns="91440" bIns="45720" numCol="1" spcCol="0" rtlCol="0" fromWordArt="0" anchor="ctr" anchorCtr="0" forceAA="0" compatLnSpc="1">
+                        <a:prstTxWarp prst="textNoShape">
+                          <a:avLst/>
+                        </a:prstTxWarp>
+                        <a:noAutofit/>
+                      </wps:bodyPr>
+                    </wps:wsp>
+                  </a:graphicData>
+                </a:graphic>
+                <wp14:sizeRelH relativeFrom="margin">
+                  <wp14:pctWidth>0</wp14:pctWidth>
+                </wp14:sizeRelH>
+                <wp14:sizeRelV relativeFrom="margin">
+                  <wp14:pctHeight>0</wp14:pctHeight>
+                </wp14:sizeRelV>
+              </wp:anchor>
+            </w:drawing>
+          </mc:Choice>
+          <mc:Fallback>
+            <w:pict>
+              <v:rect w14:anchorId="766B2EB7" id="Rectangle 2" o:spid="_x0000_s1026" style="position:absolute;margin-left:126.4pt;margin-top:220.55pt;width:18.65pt;height:17pt;z-index:251661312;visibility:visible;mso-wrap-style:square;mso-width-percent:0;mso-height-percent:0;mso-wrap-distance-left:9pt;mso-wrap-distance-top:0;mso-wrap-distance-right:9pt;mso-wrap-distance-bottom:0;mso-position-horizontal:absolute;mso-position-horizontal-relative:text;mso-position-vertical:absolute;mso-position-vertical-relative:text;mso-width-percent:0;mso-height-percent:0;mso-width-relative:margin;mso-height-relative:margin;v-text-anchor:middle" o:gfxdata="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" filled="f" strokecolor="red" strokeweight="2.25pt"/>
+            </w:pict>
+          </mc:Fallback>
+        </mc:AlternateContent>
+      </w:r>
+      <w:r>
+        <w:rPr>
+          <w:rFonts w:ascii="Arial" w:hAnsi="Arial" w:cs="Arial"/>
+          <w:noProof/>
+        </w:rPr>
+        <w:drawing>
+          <wp:inline distT="0" distB="0" distL="0" distR="0" wp14:anchorId="37FE6534" wp14:editId="2A52E545">
+            <wp:extent cx="1530927" cy="3146839"/>
+            <wp:effectExtent l="0" t="0" r="0" b="0"/>
+            <wp:docPr id="1979608605" name="Picture 1"/>
+            <wp:cNvGraphicFramePr>
+              <a:graphicFrameLocks xmlns:a="http://schemas.openxmlformats.org/drawingml/2006/main" noChangeAspect="1"/>
+            </wp:cNvGraphicFramePr>
+            <a:graphic xmlns:a="http://schemas.openxmlformats.org/drawingml/2006/main">
+              <a:graphicData uri="http://schemas.openxmlformats.org/drawingml/2006/picture">
+                <pic:pic xmlns:pic="http://schemas.openxmlformats.org/drawingml/2006/picture">
+                  <pic:nvPicPr>
+                    <pic:cNvPr id="1979608605" name="Picture 1979608605"/>
+                    <pic:cNvPicPr/>
+                  </pic:nvPicPr>
+                  <pic:blipFill>
+                    <a:blip r:embed="rId27" cstate="print">
+                      <a:extLst>
+                        <a:ext uri="{28A0092B-C50C-407E-A947-70E740481C1C}">
+                          <a14:useLocalDpi xmlns:a14="http://schemas.microsoft.com/office/drawing/2010/main" val="0"/>
+                        </a:ext>
+                      </a:extLst>
+                    </a:blip>
+                    <a:stretch>
+                      <a:fillRect/>
+                    </a:stretch>
+                  </pic:blipFill>
+                  <pic:spPr>
+                    <a:xfrm>
+                      <a:off x="0" y="0"/>
+                      <a:ext cx="1558579" cy="3203679"/>
+                    </a:xfrm>
+                    <a:prstGeom prst="rect">
+                      <a:avLst/>
+                    </a:prstGeom>
+                  </pic:spPr>
+                </pic:pic>
+              </a:graphicData>
+            </a:graphic>
+          </wp:inline>
+        </w:drawing>
+      </w:r>
+      <w:r>
+        <w:rPr>
+          <w:rFonts w:ascii="Arial" w:hAnsi="Arial" w:cs="Arial"/>
+          <w:b/>
+          <w:bCs/>
+        </w:rPr>
+        <w:t xml:space="preserve">                                   </w:t>
+      </w:r>
+      <w:r>
+        <w:rPr>
+          <w:rFonts w:ascii="Arial" w:hAnsi="Arial" w:cs="Arial"/>
+          <w:noProof/>
+        </w:rPr>
+        <w:drawing>
+          <wp:inline distT="0" distB="0" distL="0" distR="0" wp14:anchorId="6E76C6C8" wp14:editId="2CC20552">
+            <wp:extent cx="1614054" cy="3194050"/>
+            <wp:effectExtent l="0" t="0" r="5715" b="6350"/>
+            <wp:docPr id="997349015" name="Picture 3"/>
+            <wp:cNvGraphicFramePr>
+              <a:graphicFrameLocks xmlns:a="http://schemas.openxmlformats.org/drawingml/2006/main" noChangeAspect="1"/>
+            </wp:cNvGraphicFramePr>
+            <a:graphic xmlns:a="http://schemas.openxmlformats.org/drawingml/2006/main">
+              <a:graphicData uri="http://schemas.openxmlformats.org/drawingml/2006/picture">
+                <pic:pic xmlns:pic="http://schemas.openxmlformats.org/drawingml/2006/picture">
+                  <pic:nvPicPr>
+                    <pic:cNvPr id="997349015" name="Picture 997349015"/>
+                    <pic:cNvPicPr/>
+                  </pic:nvPicPr>
+                  <pic:blipFill>
+                    <a:blip r:embed="rId28" cstate="print">
+                      <a:extLst>
+                        <a:ext uri="{28A0092B-C50C-407E-A947-70E740481C1C}">
+                          <a14:useLocalDpi xmlns:a14="http://schemas.microsoft.com/office/drawing/2010/main" val="0"/>
+                        </a:ext>
+                      </a:extLst>
+                    </a:blip>
+                    <a:stretch>
+                      <a:fillRect/>
+                    </a:stretch>
+                  </pic:blipFill>
+                  <pic:spPr>
+                    <a:xfrm>
+                      <a:off x="0" y="0"/>
+                      <a:ext cx="1658564" cy="3282131"/>
+                    </a:xfrm>
+                    <a:prstGeom prst="rect">
+                      <a:avLst/>
+                    </a:prstGeom>
+                  </pic:spPr>
+                </pic:pic>
+              </a:graphicData>
+            </a:graphic>
+          </wp:inline>
+        </w:drawing>
       </w:r>
     </w:p>
     <w:sectPr>
@@ -624,7 +4837,7 @@
   <w:abstractNum w:abstractNumId="0" w15:restartNumberingAfterBreak="0">
     <w:nsid w:val="227356A3"/>
     <w:multiLevelType w:val="hybridMultilevel"/>
-    <w:tmpl w:val="F7E24EE0"/>
+    <w:tmpl w:val="EE360CF8"/>
     <w:lvl w:ilvl="0" w:tplc="04090001">
       <w:start w:val="1"/>
       <w:numFmt w:val="bullet"/>
@@ -1923,7 +6136,6 @@
   <w:style w:type="character" w:default="1" w:styleId="DefaultParagraphFont">
     <w:name w:val="Default Paragraph Font"/>
     <w:uiPriority w:val="1"/>
-    <w:semiHidden/>
     <w:unhideWhenUsed/>
   </w:style>
   <w:style w:type="table" w:default="1" w:styleId="TableNormal">
@@ -2237,6 +6449,21 @@
       <w:spacing w:val="5"/>
     </w:rPr>
   </w:style>
+  <w:style w:type="paragraph" w:styleId="NormalWeb">
+    <w:name w:val="Normal (Web)"/>
+    <w:basedOn w:val="Normal"/>
+    <w:uiPriority w:val="99"/>
+    <w:unhideWhenUsed/>
+    <w:rsid w:val="008B05D1"/>
+    <w:pPr>
+      <w:spacing w:before="100" w:beforeAutospacing="1" w:after="100" w:afterAutospacing="1" w:line="240" w:lineRule="auto"/>
+    </w:pPr>
+    <w:rPr>
+      <w:rFonts w:ascii="Times New Roman" w:eastAsia="Times New Roman" w:hAnsi="Times New Roman" w:cs="Times New Roman"/>
+      <w:kern w:val="0"/>
+      <w14:ligatures w14:val="none"/>
+    </w:rPr>
+  </w:style>
 </w:styles>
 </file>
 

</xml_diff>

<commit_message>
Updated mobile app testing.
</commit_message>
<xml_diff>
--- a/SoyaShrestha_77356846_ProductionProject/Product_Presentation_SoyaShrestha77356846/3. Monitoring and Controlling/Testing and Evaluation/User_MobileApplication_Testing.docx
+++ b/SoyaShrestha_77356846_ProductionProject/Product_Presentation_SoyaShrestha77356846/3. Monitoring and Controlling/Testing and Evaluation/User_MobileApplication_Testing.docx
@@ -118,6 +118,7 @@
       <w:r>
         <w:rPr>
           <w:rFonts w:ascii="Arial" w:hAnsi="Arial" w:cs="Arial"/>
+          <w:noProof/>
         </w:rPr>
         <w:drawing>
           <wp:inline distT="0" distB="0" distL="0" distR="0" wp14:anchorId="5FFF2143" wp14:editId="4AE2797C">
@@ -4458,6 +4459,58 @@
           <w:rFonts w:ascii="Arial" w:hAnsi="Arial" w:cs="Arial"/>
           <w:b/>
           <w:bCs/>
+          <w:noProof/>
+        </w:rPr>
+      </w:pPr>
+    </w:p>
+    <w:p>
+      <w:pPr>
+        <w:rPr>
+          <w:rFonts w:ascii="Arial" w:hAnsi="Arial" w:cs="Arial"/>
+          <w:b/>
+          <w:bCs/>
+          <w:noProof/>
+        </w:rPr>
+      </w:pPr>
+      <w:r>
+        <w:rPr>
+          <w:rFonts w:ascii="Arial" w:hAnsi="Arial" w:cs="Arial"/>
+          <w:b/>
+          <w:bCs/>
+          <w:noProof/>
+        </w:rPr>
+        <w:t>Alert</w:t>
+      </w:r>
+    </w:p>
+    <w:p>
+      <w:pPr>
+        <w:pStyle w:val="ListParagraph"/>
+        <w:numPr>
+          <w:ilvl w:val="0"/>
+          <w:numId w:val="4"/>
+        </w:numPr>
+        <w:rPr>
+          <w:rFonts w:ascii="Arial" w:hAnsi="Arial" w:cs="Arial"/>
+          <w:b/>
+          <w:bCs/>
+          <w:noProof/>
+        </w:rPr>
+      </w:pPr>
+      <w:r>
+        <w:rPr>
+          <w:rFonts w:ascii="Arial" w:hAnsi="Arial" w:cs="Arial"/>
+          <w:noProof/>
+        </w:rPr>
+        <w:t>User receives voice alert and email alert if there is any abnormality in the readings.</w:t>
+      </w:r>
+    </w:p>
+    <w:p>
+      <w:pPr>
+        <w:ind w:left="360"/>
+        <w:rPr>
+          <w:rFonts w:ascii="Arial" w:hAnsi="Arial" w:cs="Arial"/>
+          <w:b/>
+          <w:bCs/>
         </w:rPr>
       </w:pPr>
     </w:p>
@@ -4551,23 +4604,94 @@
         <w:pStyle w:val="ListParagraph"/>
         <w:rPr>
           <w:rFonts w:ascii="Arial" w:hAnsi="Arial" w:cs="Arial"/>
+          <w:b/>
+          <w:bCs/>
         </w:rPr>
       </w:pPr>
     </w:p>
     <w:p>
       <w:pPr>
         <w:pStyle w:val="ListParagraph"/>
-        <w:rPr>
-          <w:rFonts w:ascii="Arial" w:hAnsi="Arial" w:cs="Arial"/>
-          <w:b/>
-          <w:bCs/>
-        </w:rPr>
-      </w:pPr>
-      <w:r>
-        <w:rPr>
-          <w:rFonts w:ascii="Arial" w:hAnsi="Arial" w:cs="Arial"/>
-          <w:noProof/>
-        </w:rPr>
+        <w:jc w:val="center"/>
+        <w:rPr>
+          <w:rFonts w:ascii="Arial" w:hAnsi="Arial" w:cs="Arial"/>
+          <w:b/>
+          <w:bCs/>
+        </w:rPr>
+      </w:pPr>
+      <w:r>
+        <w:rPr>
+          <w:rFonts w:ascii="Arial" w:hAnsi="Arial" w:cs="Arial"/>
+          <w:b/>
+          <w:bCs/>
+          <w:noProof/>
+        </w:rPr>
+        <w:drawing>
+          <wp:inline distT="0" distB="0" distL="0" distR="0" wp14:anchorId="1193ABA9" wp14:editId="58540670">
+            <wp:extent cx="4438650" cy="1673817"/>
+            <wp:effectExtent l="0" t="0" r="0" b="3175"/>
+            <wp:docPr id="2008715203" name="Picture 29"/>
+            <wp:cNvGraphicFramePr>
+              <a:graphicFrameLocks xmlns:a="http://schemas.openxmlformats.org/drawingml/2006/main" noChangeAspect="1"/>
+            </wp:cNvGraphicFramePr>
+            <a:graphic xmlns:a="http://schemas.openxmlformats.org/drawingml/2006/main">
+              <a:graphicData uri="http://schemas.openxmlformats.org/drawingml/2006/picture">
+                <pic:pic xmlns:pic="http://schemas.openxmlformats.org/drawingml/2006/picture">
+                  <pic:nvPicPr>
+                    <pic:cNvPr id="2008715203" name="Picture 2008715203"/>
+                    <pic:cNvPicPr/>
+                  </pic:nvPicPr>
+                  <pic:blipFill>
+                    <a:blip r:embed="rId27" cstate="print">
+                      <a:extLst>
+                        <a:ext uri="{28A0092B-C50C-407E-A947-70E740481C1C}">
+                          <a14:useLocalDpi xmlns:a14="http://schemas.microsoft.com/office/drawing/2010/main" val="0"/>
+                        </a:ext>
+                      </a:extLst>
+                    </a:blip>
+                    <a:stretch>
+                      <a:fillRect/>
+                    </a:stretch>
+                  </pic:blipFill>
+                  <pic:spPr>
+                    <a:xfrm>
+                      <a:off x="0" y="0"/>
+                      <a:ext cx="4475417" cy="1687682"/>
+                    </a:xfrm>
+                    <a:prstGeom prst="rect">
+                      <a:avLst/>
+                    </a:prstGeom>
+                  </pic:spPr>
+                </pic:pic>
+              </a:graphicData>
+            </a:graphic>
+          </wp:inline>
+        </w:drawing>
+      </w:r>
+    </w:p>
+    <w:p>
+      <w:pPr>
+        <w:pStyle w:val="ListParagraph"/>
+        <w:rPr>
+          <w:rFonts w:ascii="Arial" w:hAnsi="Arial" w:cs="Arial"/>
+        </w:rPr>
+      </w:pPr>
+    </w:p>
+    <w:p>
+      <w:pPr>
+        <w:pStyle w:val="ListParagraph"/>
+        <w:rPr>
+          <w:rFonts w:ascii="Arial" w:hAnsi="Arial" w:cs="Arial"/>
+          <w:b/>
+          <w:bCs/>
+        </w:rPr>
+      </w:pPr>
+      <w:r>
+        <w:rPr>
+          <w:rFonts w:ascii="Arial" w:hAnsi="Arial" w:cs="Arial"/>
+          <w:noProof/>
+        </w:rPr>
+        <w:lastRenderedPageBreak/>
         <mc:AlternateContent>
           <mc:Choice Requires="wps">
             <w:drawing>
@@ -4740,7 +4864,7 @@
                     <pic:cNvPicPr/>
                   </pic:nvPicPr>
                   <pic:blipFill>
-                    <a:blip r:embed="rId27" cstate="print">
+                    <a:blip r:embed="rId28" cstate="print">
                       <a:extLst>
                         <a:ext uri="{28A0092B-C50C-407E-A947-70E740481C1C}">
                           <a14:useLocalDpi xmlns:a14="http://schemas.microsoft.com/office/drawing/2010/main" val="0"/>
@@ -4795,7 +4919,7 @@
                     <pic:cNvPicPr/>
                   </pic:nvPicPr>
                   <pic:blipFill>
-                    <a:blip r:embed="rId28" cstate="print">
+                    <a:blip r:embed="rId29" cstate="print">
                       <a:extLst>
                         <a:ext uri="{28A0092B-C50C-407E-A947-70E740481C1C}">
                           <a14:useLocalDpi xmlns:a14="http://schemas.microsoft.com/office/drawing/2010/main" val="0"/>
@@ -5289,7 +5413,7 @@
   <w:abstractNum w:abstractNumId="4" w15:restartNumberingAfterBreak="0">
     <w:nsid w:val="5CF1635E"/>
     <w:multiLevelType w:val="hybridMultilevel"/>
-    <w:tmpl w:val="C78E0CF0"/>
+    <w:tmpl w:val="F66637E2"/>
     <w:lvl w:ilvl="0" w:tplc="04090001">
       <w:start w:val="1"/>
       <w:numFmt w:val="bullet"/>
@@ -6136,6 +6260,7 @@
   <w:style w:type="character" w:default="1" w:styleId="DefaultParagraphFont">
     <w:name w:val="Default Paragraph Font"/>
     <w:uiPriority w:val="1"/>
+    <w:semiHidden/>
     <w:unhideWhenUsed/>
   </w:style>
   <w:style w:type="table" w:default="1" w:styleId="TableNormal">

</xml_diff>